<commit_message>
Updated Documentation Updated Meeting Minutes and Slack Conversations Added Meeting Photos Added Mock Up Photos Added Meeting Audio
</commit_message>
<xml_diff>
--- a/Documentation/Meeting & Conversations/Slack Conversations.docx
+++ b/Documentation/Meeting & Conversations/Slack Conversations.docx
@@ -43,7 +43,6 @@
           <w:lang w:val="en-CA"/>
         </w:rPr>
       </w:pPr>
-      <w:proofErr w:type="spellStart"/>
       <w:r>
         <w:rPr>
           <w:rFonts w:ascii="Garamond" w:hAnsi="Garamond"/>
@@ -51,29 +50,28 @@
           <w:szCs w:val="32"/>
           <w:lang w:val="en-CA"/>
         </w:rPr>
-        <w:t>NoteShare</w:t>
-      </w:r>
-      <w:proofErr w:type="spellEnd"/>
-      <w:r>
+        <w:t>NoteShare Project</w:t>
+      </w:r>
+    </w:p>
+    <w:p>
+      <w:pPr>
+        <w:jc w:val="center"/>
         <w:rPr>
           <w:rFonts w:ascii="Garamond" w:hAnsi="Garamond"/>
           <w:sz w:val="28"/>
           <w:szCs w:val="32"/>
           <w:lang w:val="en-CA"/>
         </w:rPr>
-        <w:t xml:space="preserve"> Project</w:t>
-      </w:r>
-    </w:p>
-    <w:p>
-      <w:pPr>
-        <w:jc w:val="center"/>
+      </w:pPr>
+      <w:r>
         <w:rPr>
           <w:rFonts w:ascii="Garamond" w:hAnsi="Garamond"/>
           <w:sz w:val="28"/>
           <w:szCs w:val="32"/>
           <w:lang w:val="en-CA"/>
         </w:rPr>
-      </w:pPr>
+        <w:t>SOEN</w:t>
+      </w:r>
       <w:r>
         <w:rPr>
           <w:rFonts w:ascii="Garamond" w:hAnsi="Garamond"/>
@@ -81,15 +79,6 @@
           <w:szCs w:val="32"/>
           <w:lang w:val="en-CA"/>
         </w:rPr>
-        <w:t>SOEN</w:t>
-      </w:r>
-      <w:r>
-        <w:rPr>
-          <w:rFonts w:ascii="Garamond" w:hAnsi="Garamond"/>
-          <w:sz w:val="28"/>
-          <w:szCs w:val="32"/>
-          <w:lang w:val="en-CA"/>
-        </w:rPr>
         <w:t>341</w:t>
       </w:r>
     </w:p>
@@ -213,45 +202,157 @@
           <w:rFonts w:ascii="Garamond" w:hAnsi="Garamond"/>
           <w:lang w:val="en-CA"/>
         </w:rPr>
-        <w:t>C++, Java, Swift/</w:t>
-      </w:r>
-      <w:proofErr w:type="spellStart"/>
-      <w:r>
+        <w:t>C++, Java, Swift/Obj-C, HTML, CSS, JavaScript, NodeJS</w:t>
+      </w:r>
+    </w:p>
+    <w:p>
+      <w:pPr>
         <w:rPr>
           <w:rFonts w:ascii="Garamond" w:hAnsi="Garamond"/>
           <w:lang w:val="en-CA"/>
         </w:rPr>
-        <w:t>Obj</w:t>
-      </w:r>
-      <w:proofErr w:type="spellEnd"/>
+      </w:pPr>
       <w:r>
         <w:rPr>
           <w:rFonts w:ascii="Garamond" w:hAnsi="Garamond"/>
           <w:lang w:val="en-CA"/>
         </w:rPr>
-        <w:t>-C, HTML, CSS, JavaScript, NodeJS</w:t>
-      </w:r>
-    </w:p>
-    <w:p>
-      <w:pPr>
+        <w:t>Fozail Ahmad:</w:t>
+      </w:r>
+      <w:r>
         <w:rPr>
           <w:rFonts w:ascii="Garamond" w:hAnsi="Garamond"/>
           <w:lang w:val="en-CA"/>
         </w:rPr>
-      </w:pPr>
+        <w:t xml:space="preserve"> C++, Java, C#</w:t>
+      </w:r>
+    </w:p>
+    <w:p>
+      <w:pPr>
+        <w:rPr>
+          <w:rFonts w:ascii="Garamond" w:hAnsi="Garamond"/>
+          <w:lang w:val="fr-CA"/>
+        </w:rPr>
+      </w:pPr>
+      <w:r>
+        <w:rPr>
+          <w:rFonts w:ascii="Garamond" w:hAnsi="Garamond"/>
+          <w:lang w:val="fr-CA"/>
+        </w:rPr>
+        <w:t xml:space="preserve">Francois Crispo-Sauve: </w:t>
+      </w:r>
+      <w:r>
+        <w:rPr>
+          <w:rFonts w:ascii="Garamond" w:hAnsi="Garamond"/>
+          <w:lang w:val="fr-CA"/>
+        </w:rPr>
+        <w:t>C++, java, C#, HTML, CSS, JavaScript, PHP</w:t>
+      </w:r>
+    </w:p>
+    <w:p>
+      <w:pPr>
+        <w:rPr>
+          <w:rFonts w:ascii="Garamond" w:hAnsi="Garamond"/>
+        </w:rPr>
+      </w:pPr>
+      <w:r>
+        <w:rPr>
+          <w:rFonts w:ascii="Garamond" w:hAnsi="Garamond"/>
+        </w:rPr>
+        <w:t>Charbel Chahine:</w:t>
+      </w:r>
+      <w:r>
+        <w:rPr>
+          <w:rFonts w:ascii="Garamond" w:hAnsi="Garamond"/>
+        </w:rPr>
+        <w:t xml:space="preserve"> J</w:t>
+      </w:r>
+      <w:r>
+        <w:rPr>
+          <w:rFonts w:ascii="Garamond" w:hAnsi="Garamond"/>
+        </w:rPr>
+        <w:t xml:space="preserve">ava, </w:t>
+      </w:r>
       <w:r>
         <w:rPr>
           <w:rFonts w:ascii="Garamond" w:hAnsi="Garamond"/>
           <w:lang w:val="en-CA"/>
         </w:rPr>
-        <w:t>Fozail Ahmad:</w:t>
+        <w:t>HTML</w:t>
+      </w:r>
+      <w:r>
+        <w:rPr>
+          <w:rFonts w:ascii="Garamond" w:hAnsi="Garamond"/>
+        </w:rPr>
+        <w:t xml:space="preserve">, </w:t>
+      </w:r>
+      <w:r>
+        <w:rPr>
+          <w:rFonts w:ascii="Garamond" w:hAnsi="Garamond"/>
+        </w:rPr>
+        <w:t>CSS, Javascript, bit of P</w:t>
+      </w:r>
+      <w:r>
+        <w:rPr>
+          <w:rFonts w:ascii="Garamond" w:hAnsi="Garamond"/>
+        </w:rPr>
+        <w:t>ython</w:t>
+      </w:r>
+    </w:p>
+    <w:p>
+      <w:pPr>
+        <w:rPr>
+          <w:rFonts w:ascii="Garamond" w:hAnsi="Garamond"/>
+        </w:rPr>
+      </w:pPr>
+      <w:r>
+        <w:rPr>
+          <w:rFonts w:ascii="Garamond" w:hAnsi="Garamond"/>
+        </w:rPr>
+        <w:t>Abdelrahman Elshafei</w:t>
+      </w:r>
+      <w:r>
+        <w:rPr>
+          <w:rFonts w:ascii="Garamond" w:hAnsi="Garamond"/>
+        </w:rPr>
+        <w:t xml:space="preserve"> (Adam Sha)</w:t>
+      </w:r>
+      <w:r>
+        <w:rPr>
+          <w:rFonts w:ascii="Garamond" w:hAnsi="Garamond"/>
+        </w:rPr>
+        <w:t>:</w:t>
+      </w:r>
+      <w:r>
+        <w:rPr>
+          <w:rFonts w:ascii="Garamond" w:hAnsi="Garamond"/>
+        </w:rPr>
+        <w:t xml:space="preserve"> C++, java and a bit of </w:t>
       </w:r>
       <w:r>
         <w:rPr>
           <w:rFonts w:ascii="Garamond" w:hAnsi="Garamond"/>
           <w:lang w:val="en-CA"/>
         </w:rPr>
-        <w:t xml:space="preserve"> C++, Java, C#</w:t>
+        <w:t>HTML</w:t>
+      </w:r>
+      <w:r>
+        <w:rPr>
+          <w:rFonts w:ascii="Garamond" w:hAnsi="Garamond"/>
+        </w:rPr>
+        <w:t xml:space="preserve">, </w:t>
+      </w:r>
+      <w:r>
+        <w:rPr>
+          <w:rFonts w:ascii="Garamond" w:hAnsi="Garamond"/>
+        </w:rPr>
+        <w:t>CSS</w:t>
+      </w:r>
+      <w:r>
+        <w:rPr>
+          <w:rFonts w:ascii="Garamond" w:hAnsi="Garamond"/>
+        </w:rPr>
+        <w:t xml:space="preserve"> and JavaScript</w:t>
       </w:r>
     </w:p>
     <w:p>
@@ -266,6 +367,327 @@
           <w:rFonts w:ascii="Garamond" w:hAnsi="Garamond"/>
           <w:lang w:val="fr-CA"/>
         </w:rPr>
+        <w:t>Vartan Benohanian</w:t>
+      </w:r>
+      <w:r>
+        <w:rPr>
+          <w:rFonts w:ascii="Garamond" w:hAnsi="Garamond"/>
+          <w:lang w:val="fr-CA"/>
+        </w:rPr>
+        <w:t>:</w:t>
+      </w:r>
+      <w:r>
+        <w:rPr>
+          <w:rFonts w:ascii="Garamond" w:hAnsi="Garamond"/>
+          <w:lang w:val="fr-CA"/>
+        </w:rPr>
+        <w:t xml:space="preserve"> Java, </w:t>
+      </w:r>
+      <w:r>
+        <w:rPr>
+          <w:rFonts w:ascii="Garamond" w:hAnsi="Garamond"/>
+          <w:lang w:val="fr-CA"/>
+        </w:rPr>
+        <w:t>HTML</w:t>
+      </w:r>
+      <w:r>
+        <w:rPr>
+          <w:rFonts w:ascii="Garamond" w:hAnsi="Garamond"/>
+          <w:lang w:val="fr-CA"/>
+        </w:rPr>
+        <w:t>, CSS, J</w:t>
+      </w:r>
+      <w:r>
+        <w:rPr>
+          <w:rFonts w:ascii="Garamond" w:hAnsi="Garamond"/>
+          <w:lang w:val="fr-CA"/>
+        </w:rPr>
+        <w:t>avascript</w:t>
+      </w:r>
+    </w:p>
+    <w:p>
+      <w:pPr>
+        <w:rPr>
+          <w:rFonts w:ascii="Garamond" w:hAnsi="Garamond"/>
+        </w:rPr>
+      </w:pPr>
+      <w:r>
+        <w:rPr>
+          <w:rFonts w:ascii="Garamond" w:hAnsi="Garamond"/>
+        </w:rPr>
+        <w:t xml:space="preserve">Mohamed Farah: </w:t>
+      </w:r>
+      <w:r>
+        <w:rPr>
+          <w:rFonts w:ascii="Garamond" w:hAnsi="Garamond"/>
+        </w:rPr>
+        <w:t>J</w:t>
+      </w:r>
+      <w:r>
+        <w:rPr>
+          <w:rFonts w:ascii="Garamond" w:hAnsi="Garamond"/>
+        </w:rPr>
+        <w:t>ava,</w:t>
+      </w:r>
+      <w:r>
+        <w:rPr>
+          <w:rFonts w:ascii="Garamond" w:hAnsi="Garamond"/>
+        </w:rPr>
+        <w:t xml:space="preserve"> </w:t>
+      </w:r>
+      <w:r>
+        <w:rPr>
+          <w:rFonts w:ascii="Garamond" w:hAnsi="Garamond"/>
+          <w:lang w:val="en-CA"/>
+        </w:rPr>
+        <w:t>HTML</w:t>
+      </w:r>
+      <w:r>
+        <w:rPr>
+          <w:rFonts w:ascii="Garamond" w:hAnsi="Garamond"/>
+        </w:rPr>
+        <w:t>,</w:t>
+      </w:r>
+      <w:r>
+        <w:rPr>
+          <w:rFonts w:ascii="Garamond" w:hAnsi="Garamond"/>
+        </w:rPr>
+        <w:t xml:space="preserve"> </w:t>
+      </w:r>
+      <w:r>
+        <w:rPr>
+          <w:rFonts w:ascii="Garamond" w:hAnsi="Garamond"/>
+        </w:rPr>
+        <w:t>CSS</w:t>
+      </w:r>
+      <w:r>
+        <w:rPr>
+          <w:rFonts w:ascii="Garamond" w:hAnsi="Garamond"/>
+        </w:rPr>
+        <w:t>,</w:t>
+      </w:r>
+      <w:r>
+        <w:rPr>
+          <w:rFonts w:ascii="Garamond" w:hAnsi="Garamond"/>
+        </w:rPr>
+        <w:t xml:space="preserve"> </w:t>
+      </w:r>
+      <w:r>
+        <w:rPr>
+          <w:rFonts w:ascii="Garamond" w:hAnsi="Garamond"/>
+        </w:rPr>
+        <w:t>PHP(intermediate),</w:t>
+      </w:r>
+      <w:r>
+        <w:rPr>
+          <w:rFonts w:ascii="Garamond" w:hAnsi="Garamond"/>
+        </w:rPr>
+        <w:t xml:space="preserve"> </w:t>
+      </w:r>
+      <w:r>
+        <w:rPr>
+          <w:rFonts w:ascii="Garamond" w:hAnsi="Garamond"/>
+        </w:rPr>
+        <w:t>Javascript</w:t>
+      </w:r>
+    </w:p>
+    <w:p>
+      <w:pPr>
+        <w:rPr>
+          <w:rFonts w:ascii="Garamond" w:hAnsi="Garamond"/>
+        </w:rPr>
+      </w:pPr>
+      <w:r>
+        <w:rPr>
+          <w:rFonts w:ascii="Garamond" w:hAnsi="Garamond"/>
+        </w:rPr>
+        <w:t>Daniel Stroppolo:</w:t>
+      </w:r>
+      <w:r>
+        <w:rPr>
+          <w:rFonts w:ascii="Garamond" w:hAnsi="Garamond"/>
+        </w:rPr>
+        <w:t xml:space="preserve"> </w:t>
+      </w:r>
+      <w:r>
+        <w:rPr>
+          <w:rFonts w:ascii="Garamond" w:hAnsi="Garamond"/>
+        </w:rPr>
+        <w:t>Java, C</w:t>
+      </w:r>
+      <w:r>
+        <w:rPr>
+          <w:rFonts w:ascii="Garamond" w:hAnsi="Garamond"/>
+        </w:rPr>
+        <w:t xml:space="preserve">++, </w:t>
+      </w:r>
+      <w:r>
+        <w:rPr>
+          <w:rFonts w:ascii="Garamond" w:hAnsi="Garamond"/>
+        </w:rPr>
+        <w:t>HTML</w:t>
+      </w:r>
+      <w:r>
+        <w:rPr>
+          <w:rFonts w:ascii="Garamond" w:hAnsi="Garamond"/>
+        </w:rPr>
+        <w:t xml:space="preserve">, </w:t>
+      </w:r>
+      <w:r>
+        <w:rPr>
+          <w:rFonts w:ascii="Garamond" w:hAnsi="Garamond"/>
+        </w:rPr>
+        <w:t>CSS/bootstrap, J</w:t>
+      </w:r>
+      <w:r>
+        <w:rPr>
+          <w:rFonts w:ascii="Garamond" w:hAnsi="Garamond"/>
+        </w:rPr>
+        <w:t xml:space="preserve">avascript and </w:t>
+      </w:r>
+      <w:r>
+        <w:rPr>
+          <w:rFonts w:ascii="Garamond" w:hAnsi="Garamond"/>
+        </w:rPr>
+        <w:t>PHP</w:t>
+      </w:r>
+    </w:p>
+    <w:p>
+      <w:pPr>
+        <w:rPr>
+          <w:rFonts w:ascii="Garamond" w:hAnsi="Garamond"/>
+        </w:rPr>
+      </w:pPr>
+    </w:p>
+    <w:p>
+      <w:pPr>
+        <w:rPr>
+          <w:rFonts w:ascii="Garamond" w:hAnsi="Garamond"/>
+        </w:rPr>
+      </w:pPr>
+      <w:r>
+        <w:rPr>
+          <w:rFonts w:ascii="Garamond" w:hAnsi="Garamond"/>
+        </w:rPr>
+        <w:t xml:space="preserve">It was decided that HTML was the most well-known language within the group and our project would use the web </w:t>
+      </w:r>
+      <w:r>
+        <w:rPr>
+          <w:rFonts w:ascii="Garamond" w:hAnsi="Garamond"/>
+        </w:rPr>
+        <w:t>to</w:t>
+      </w:r>
+      <w:r>
+        <w:rPr>
+          <w:rFonts w:ascii="Garamond" w:hAnsi="Garamond"/>
+        </w:rPr>
+        <w:t xml:space="preserve"> accomplish its goals.</w:t>
+      </w:r>
+    </w:p>
+    <w:p>
+      <w:pPr>
+        <w:rPr>
+          <w:rFonts w:ascii="Garamond" w:hAnsi="Garamond"/>
+        </w:rPr>
+      </w:pPr>
+    </w:p>
+    <w:p>
+      <w:pPr>
+        <w:rPr>
+          <w:rFonts w:ascii="Garamond" w:hAnsi="Garamond"/>
+        </w:rPr>
+      </w:pPr>
+      <w:r>
+        <w:rPr>
+          <w:rFonts w:ascii="Garamond" w:hAnsi="Garamond"/>
+        </w:rPr>
+        <w:t>We also asked everyone to send us their Git Hub account so that they could be added to our main repository as collaborators.</w:t>
+      </w:r>
+    </w:p>
+    <w:p>
+      <w:pPr>
+        <w:rPr>
+          <w:rFonts w:ascii="Garamond" w:hAnsi="Garamond"/>
+        </w:rPr>
+      </w:pPr>
+    </w:p>
+    <w:p>
+      <w:pPr>
+        <w:rPr>
+          <w:rFonts w:ascii="Garamond" w:hAnsi="Garamond"/>
+          <w:lang w:val="en-CA"/>
+        </w:rPr>
+      </w:pPr>
+      <w:r>
+        <w:rPr>
+          <w:rFonts w:ascii="Garamond" w:hAnsi="Garamond"/>
+          <w:lang w:val="en-CA"/>
+        </w:rPr>
+        <w:t>Anthony Fiorito</w:t>
+      </w:r>
+      <w:r>
+        <w:rPr>
+          <w:rFonts w:ascii="Garamond" w:hAnsi="Garamond"/>
+          <w:lang w:val="en-CA"/>
+        </w:rPr>
+        <w:t xml:space="preserve">: </w:t>
+      </w:r>
+      <w:r>
+        <w:rPr>
+          <w:rFonts w:ascii="Garamond" w:hAnsi="Garamond"/>
+          <w:lang w:val="en-CA"/>
+        </w:rPr>
+        <w:t>a-fiorito</w:t>
+      </w:r>
+    </w:p>
+    <w:p>
+      <w:pPr>
+        <w:rPr>
+          <w:rFonts w:ascii="Garamond" w:hAnsi="Garamond"/>
+          <w:lang w:val="en-CA"/>
+        </w:rPr>
+      </w:pPr>
+      <w:r>
+        <w:rPr>
+          <w:rFonts w:ascii="Garamond" w:hAnsi="Garamond"/>
+          <w:lang w:val="en-CA"/>
+        </w:rPr>
+        <w:t>Fozail Ahmad</w:t>
+      </w:r>
+      <w:r>
+        <w:rPr>
+          <w:rFonts w:ascii="Garamond" w:hAnsi="Garamond"/>
+          <w:lang w:val="en-CA"/>
+        </w:rPr>
+        <w:t>:</w:t>
+      </w:r>
+      <w:r>
+        <w:rPr>
+          <w:rFonts w:ascii="Garamond" w:hAnsi="Garamond"/>
+          <w:lang w:val="en-CA"/>
+        </w:rPr>
+        <w:t xml:space="preserve"> </w:t>
+      </w:r>
+      <w:r>
+        <w:rPr>
+          <w:rFonts w:ascii="Garamond" w:hAnsi="Garamond"/>
+          <w:lang w:val="en-CA"/>
+        </w:rPr>
+        <w:t>FozAhm</w:t>
+      </w:r>
+    </w:p>
+    <w:p>
+      <w:pPr>
+        <w:rPr>
+          <w:rFonts w:ascii="Garamond" w:hAnsi="Garamond"/>
+          <w:lang w:val="fr-CA"/>
+        </w:rPr>
+      </w:pPr>
+      <w:r>
+        <w:rPr>
+          <w:rFonts w:ascii="Garamond" w:hAnsi="Garamond"/>
+          <w:lang w:val="fr-CA"/>
+        </w:rPr>
         <w:t xml:space="preserve">Francois Crispo-Sauve: </w:t>
       </w:r>
       <w:r>
@@ -273,113 +695,7 @@
           <w:rFonts w:ascii="Garamond" w:hAnsi="Garamond"/>
           <w:lang w:val="fr-CA"/>
         </w:rPr>
-        <w:t>C++, java, C#, HTML, CSS, JavaScript, PHP</w:t>
-      </w:r>
-    </w:p>
-    <w:p>
-      <w:pPr>
-        <w:rPr>
-          <w:rFonts w:ascii="Garamond" w:hAnsi="Garamond"/>
-        </w:rPr>
-      </w:pPr>
-      <w:r>
-        <w:rPr>
-          <w:rFonts w:ascii="Garamond" w:hAnsi="Garamond"/>
-        </w:rPr>
-        <w:t>Charbel Chahine:</w:t>
-      </w:r>
-      <w:r>
-        <w:rPr>
-          <w:rFonts w:ascii="Garamond" w:hAnsi="Garamond"/>
-        </w:rPr>
-        <w:t xml:space="preserve"> J</w:t>
-      </w:r>
-      <w:r>
-        <w:rPr>
-          <w:rFonts w:ascii="Garamond" w:hAnsi="Garamond"/>
-        </w:rPr>
-        <w:t xml:space="preserve">ava, </w:t>
-      </w:r>
-      <w:r>
-        <w:rPr>
-          <w:rFonts w:ascii="Garamond" w:hAnsi="Garamond"/>
-          <w:lang w:val="en-CA"/>
-        </w:rPr>
-        <w:t>HTML</w:t>
-      </w:r>
-      <w:r>
-        <w:rPr>
-          <w:rFonts w:ascii="Garamond" w:hAnsi="Garamond"/>
-        </w:rPr>
-        <w:t xml:space="preserve">, </w:t>
-      </w:r>
-      <w:r>
-        <w:rPr>
-          <w:rFonts w:ascii="Garamond" w:hAnsi="Garamond"/>
-        </w:rPr>
-        <w:t>CSS, Javascript, bit of P</w:t>
-      </w:r>
-      <w:r>
-        <w:rPr>
-          <w:rFonts w:ascii="Garamond" w:hAnsi="Garamond"/>
-        </w:rPr>
-        <w:t>ython</w:t>
-      </w:r>
-    </w:p>
-    <w:p>
-      <w:pPr>
-        <w:rPr>
-          <w:rFonts w:ascii="Garamond" w:hAnsi="Garamond"/>
-        </w:rPr>
-      </w:pPr>
-      <w:r>
-        <w:rPr>
-          <w:rFonts w:ascii="Garamond" w:hAnsi="Garamond"/>
-        </w:rPr>
-        <w:t>Abdelrahman Elshafei</w:t>
-      </w:r>
-      <w:r>
-        <w:rPr>
-          <w:rFonts w:ascii="Garamond" w:hAnsi="Garamond"/>
-        </w:rPr>
-        <w:t xml:space="preserve"> (Adam Sha)</w:t>
-      </w:r>
-      <w:r>
-        <w:rPr>
-          <w:rFonts w:ascii="Garamond" w:hAnsi="Garamond"/>
-        </w:rPr>
-        <w:t>:</w:t>
-      </w:r>
-      <w:r>
-        <w:rPr>
-          <w:rFonts w:ascii="Garamond" w:hAnsi="Garamond"/>
-        </w:rPr>
-        <w:t xml:space="preserve"> C++, java and a bit of </w:t>
-      </w:r>
-      <w:r>
-        <w:rPr>
-          <w:rFonts w:ascii="Garamond" w:hAnsi="Garamond"/>
-          <w:lang w:val="en-CA"/>
-        </w:rPr>
-        <w:t>HTML</w:t>
-      </w:r>
-      <w:r>
-        <w:rPr>
-          <w:rFonts w:ascii="Garamond" w:hAnsi="Garamond"/>
-        </w:rPr>
-        <w:t xml:space="preserve">, </w:t>
-      </w:r>
-      <w:r>
-        <w:rPr>
-          <w:rFonts w:ascii="Garamond" w:hAnsi="Garamond"/>
-        </w:rPr>
-        <w:t>CSS</w:t>
-      </w:r>
-      <w:r>
-        <w:rPr>
-          <w:rFonts w:ascii="Garamond" w:hAnsi="Garamond"/>
-        </w:rPr>
-        <w:t xml:space="preserve"> and JavaScript</w:t>
+        <w:t>FrankSauve</w:t>
       </w:r>
     </w:p>
     <w:p>
@@ -394,42 +710,58 @@
           <w:rFonts w:ascii="Garamond" w:hAnsi="Garamond"/>
           <w:lang w:val="fr-CA"/>
         </w:rPr>
-        <w:t>Vartan Benohanian</w:t>
+        <w:t xml:space="preserve">Charbel Chahine: </w:t>
       </w:r>
       <w:r>
         <w:rPr>
           <w:rFonts w:ascii="Garamond" w:hAnsi="Garamond"/>
           <w:lang w:val="fr-CA"/>
         </w:rPr>
-        <w:t>:</w:t>
-      </w:r>
-      <w:r>
-        <w:rPr>
-          <w:rFonts w:ascii="Garamond" w:hAnsi="Garamond"/>
-          <w:lang w:val="fr-CA"/>
-        </w:rPr>
-        <w:t xml:space="preserve"> Java, </w:t>
-      </w:r>
-      <w:r>
-        <w:rPr>
-          <w:rFonts w:ascii="Garamond" w:hAnsi="Garamond"/>
-          <w:lang w:val="fr-CA"/>
-        </w:rPr>
-        <w:t>HTML</w:t>
-      </w:r>
-      <w:r>
-        <w:rPr>
-          <w:rFonts w:ascii="Garamond" w:hAnsi="Garamond"/>
-          <w:lang w:val="fr-CA"/>
-        </w:rPr>
-        <w:t>, CSS, J</w:t>
-      </w:r>
-      <w:r>
-        <w:rPr>
-          <w:rFonts w:ascii="Garamond" w:hAnsi="Garamond"/>
-          <w:lang w:val="fr-CA"/>
-        </w:rPr>
-        <w:t>avascript</w:t>
+        <w:t>charbelchahine</w:t>
+      </w:r>
+    </w:p>
+    <w:p>
+      <w:pPr>
+        <w:rPr>
+          <w:rFonts w:ascii="Garamond" w:hAnsi="Garamond"/>
+        </w:rPr>
+      </w:pPr>
+      <w:r>
+        <w:rPr>
+          <w:rFonts w:ascii="Garamond" w:hAnsi="Garamond"/>
+        </w:rPr>
+        <w:t>Adam Sha</w:t>
+      </w:r>
+      <w:r>
+        <w:rPr>
+          <w:rFonts w:ascii="Garamond" w:hAnsi="Garamond"/>
+        </w:rPr>
+        <w:t xml:space="preserve">: </w:t>
+      </w:r>
+      <w:r>
+        <w:rPr>
+          <w:rFonts w:ascii="Garamond" w:hAnsi="Garamond"/>
+        </w:rPr>
+        <w:t>Adam-shafey</w:t>
+      </w:r>
+    </w:p>
+    <w:p>
+      <w:pPr>
+        <w:rPr>
+          <w:rFonts w:ascii="Garamond" w:hAnsi="Garamond"/>
+        </w:rPr>
+      </w:pPr>
+      <w:r>
+        <w:rPr>
+          <w:rFonts w:ascii="Garamond" w:hAnsi="Garamond"/>
+        </w:rPr>
+        <w:t xml:space="preserve">Vartan Benohanian: </w:t>
+      </w:r>
+      <w:r>
+        <w:rPr>
+          <w:rFonts w:ascii="Garamond" w:hAnsi="Garamond"/>
+        </w:rPr>
+        <w:t>vartanbeno</w:t>
       </w:r>
     </w:p>
     <w:p>
@@ -448,13 +780,26 @@
         <w:rPr>
           <w:rFonts w:ascii="Garamond" w:hAnsi="Garamond"/>
         </w:rPr>
-        <w:t>J</w:t>
-      </w:r>
-      <w:r>
-        <w:rPr>
-          <w:rFonts w:ascii="Garamond" w:hAnsi="Garamond"/>
-        </w:rPr>
-        <w:t>ava,</w:t>
+        <w:t>momo2793</w:t>
+      </w:r>
+    </w:p>
+    <w:p>
+      <w:pPr>
+        <w:rPr>
+          <w:rFonts w:ascii="Garamond" w:hAnsi="Garamond"/>
+        </w:rPr>
+      </w:pPr>
+      <w:r>
+        <w:rPr>
+          <w:rFonts w:ascii="Garamond" w:hAnsi="Garamond"/>
+        </w:rPr>
+        <w:t xml:space="preserve">Daniel </w:t>
+      </w:r>
+      <w:r>
+        <w:rPr>
+          <w:rFonts w:ascii="Garamond" w:hAnsi="Garamond"/>
+        </w:rPr>
+        <w:t>Stroppolo:</w:t>
       </w:r>
       <w:r>
         <w:rPr>
@@ -465,426 +810,6 @@
       <w:r>
         <w:rPr>
           <w:rFonts w:ascii="Garamond" w:hAnsi="Garamond"/>
-          <w:lang w:val="en-CA"/>
-        </w:rPr>
-        <w:t>HTML</w:t>
-      </w:r>
-      <w:r>
-        <w:rPr>
-          <w:rFonts w:ascii="Garamond" w:hAnsi="Garamond"/>
-        </w:rPr>
-        <w:t>,</w:t>
-      </w:r>
-      <w:r>
-        <w:rPr>
-          <w:rFonts w:ascii="Garamond" w:hAnsi="Garamond"/>
-        </w:rPr>
-        <w:t xml:space="preserve"> </w:t>
-      </w:r>
-      <w:r>
-        <w:rPr>
-          <w:rFonts w:ascii="Garamond" w:hAnsi="Garamond"/>
-        </w:rPr>
-        <w:t>CSS</w:t>
-      </w:r>
-      <w:r>
-        <w:rPr>
-          <w:rFonts w:ascii="Garamond" w:hAnsi="Garamond"/>
-        </w:rPr>
-        <w:t>,</w:t>
-      </w:r>
-      <w:r>
-        <w:rPr>
-          <w:rFonts w:ascii="Garamond" w:hAnsi="Garamond"/>
-        </w:rPr>
-        <w:t xml:space="preserve"> </w:t>
-      </w:r>
-      <w:r>
-        <w:rPr>
-          <w:rFonts w:ascii="Garamond" w:hAnsi="Garamond"/>
-        </w:rPr>
-        <w:t>PHP(intermediate),</w:t>
-      </w:r>
-      <w:r>
-        <w:rPr>
-          <w:rFonts w:ascii="Garamond" w:hAnsi="Garamond"/>
-        </w:rPr>
-        <w:t xml:space="preserve"> </w:t>
-      </w:r>
-      <w:r>
-        <w:rPr>
-          <w:rFonts w:ascii="Garamond" w:hAnsi="Garamond"/>
-        </w:rPr>
-        <w:t>Javascript</w:t>
-      </w:r>
-    </w:p>
-    <w:p>
-      <w:pPr>
-        <w:rPr>
-          <w:rFonts w:ascii="Garamond" w:hAnsi="Garamond"/>
-        </w:rPr>
-      </w:pPr>
-      <w:r>
-        <w:rPr>
-          <w:rFonts w:ascii="Garamond" w:hAnsi="Garamond"/>
-        </w:rPr>
-        <w:t>Daniel Stroppolo:</w:t>
-      </w:r>
-      <w:r>
-        <w:rPr>
-          <w:rFonts w:ascii="Garamond" w:hAnsi="Garamond"/>
-        </w:rPr>
-        <w:t xml:space="preserve"> </w:t>
-      </w:r>
-      <w:r>
-        <w:rPr>
-          <w:rFonts w:ascii="Garamond" w:hAnsi="Garamond"/>
-        </w:rPr>
-        <w:t>Java, C</w:t>
-      </w:r>
-      <w:r>
-        <w:rPr>
-          <w:rFonts w:ascii="Garamond" w:hAnsi="Garamond"/>
-        </w:rPr>
-        <w:t xml:space="preserve">++, </w:t>
-      </w:r>
-      <w:r>
-        <w:rPr>
-          <w:rFonts w:ascii="Garamond" w:hAnsi="Garamond"/>
-        </w:rPr>
-        <w:t>HTML</w:t>
-      </w:r>
-      <w:r>
-        <w:rPr>
-          <w:rFonts w:ascii="Garamond" w:hAnsi="Garamond"/>
-        </w:rPr>
-        <w:t xml:space="preserve">, </w:t>
-      </w:r>
-      <w:r>
-        <w:rPr>
-          <w:rFonts w:ascii="Garamond" w:hAnsi="Garamond"/>
-        </w:rPr>
-        <w:t>CSS/bootstrap, J</w:t>
-      </w:r>
-      <w:r>
-        <w:rPr>
-          <w:rFonts w:ascii="Garamond" w:hAnsi="Garamond"/>
-        </w:rPr>
-        <w:t xml:space="preserve">avascript and </w:t>
-      </w:r>
-      <w:r>
-        <w:rPr>
-          <w:rFonts w:ascii="Garamond" w:hAnsi="Garamond"/>
-        </w:rPr>
-        <w:t>PHP</w:t>
-      </w:r>
-    </w:p>
-    <w:p>
-      <w:pPr>
-        <w:rPr>
-          <w:rFonts w:ascii="Garamond" w:hAnsi="Garamond"/>
-        </w:rPr>
-      </w:pPr>
-    </w:p>
-    <w:p>
-      <w:pPr>
-        <w:rPr>
-          <w:rFonts w:ascii="Garamond" w:hAnsi="Garamond"/>
-        </w:rPr>
-      </w:pPr>
-      <w:r>
-        <w:rPr>
-          <w:rFonts w:ascii="Garamond" w:hAnsi="Garamond"/>
-        </w:rPr>
-        <w:t xml:space="preserve">It was decided that HTML was the most well-known language within the group and our project would use the web </w:t>
-      </w:r>
-      <w:r>
-        <w:rPr>
-          <w:rFonts w:ascii="Garamond" w:hAnsi="Garamond"/>
-        </w:rPr>
-        <w:t>to</w:t>
-      </w:r>
-      <w:r>
-        <w:rPr>
-          <w:rFonts w:ascii="Garamond" w:hAnsi="Garamond"/>
-        </w:rPr>
-        <w:t xml:space="preserve"> accomplish its goals.</w:t>
-      </w:r>
-    </w:p>
-    <w:p>
-      <w:pPr>
-        <w:rPr>
-          <w:rFonts w:ascii="Garamond" w:hAnsi="Garamond"/>
-        </w:rPr>
-      </w:pPr>
-    </w:p>
-    <w:p>
-      <w:pPr>
-        <w:rPr>
-          <w:rFonts w:ascii="Garamond" w:hAnsi="Garamond"/>
-        </w:rPr>
-      </w:pPr>
-      <w:r>
-        <w:rPr>
-          <w:rFonts w:ascii="Garamond" w:hAnsi="Garamond"/>
-        </w:rPr>
-        <w:t xml:space="preserve">We also asked everyone to send us their </w:t>
-      </w:r>
-      <w:proofErr w:type="spellStart"/>
-      <w:r>
-        <w:rPr>
-          <w:rFonts w:ascii="Garamond" w:hAnsi="Garamond"/>
-        </w:rPr>
-        <w:t>Git</w:t>
-      </w:r>
-      <w:proofErr w:type="spellEnd"/>
-      <w:r>
-        <w:rPr>
-          <w:rFonts w:ascii="Garamond" w:hAnsi="Garamond"/>
-        </w:rPr>
-        <w:t xml:space="preserve"> Hub account so that they could be added to our main repository as collaborators.</w:t>
-      </w:r>
-    </w:p>
-    <w:p>
-      <w:pPr>
-        <w:rPr>
-          <w:rFonts w:ascii="Garamond" w:hAnsi="Garamond"/>
-        </w:rPr>
-      </w:pPr>
-    </w:p>
-    <w:p>
-      <w:pPr>
-        <w:rPr>
-          <w:rFonts w:ascii="Garamond" w:hAnsi="Garamond"/>
-          <w:lang w:val="en-CA"/>
-        </w:rPr>
-      </w:pPr>
-      <w:r>
-        <w:rPr>
-          <w:rFonts w:ascii="Garamond" w:hAnsi="Garamond"/>
-          <w:lang w:val="en-CA"/>
-        </w:rPr>
-        <w:t>Anthony Fiorito</w:t>
-      </w:r>
-      <w:r>
-        <w:rPr>
-          <w:rFonts w:ascii="Garamond" w:hAnsi="Garamond"/>
-          <w:lang w:val="en-CA"/>
-        </w:rPr>
-        <w:t xml:space="preserve">: </w:t>
-      </w:r>
-      <w:r>
-        <w:rPr>
-          <w:rFonts w:ascii="Garamond" w:hAnsi="Garamond"/>
-          <w:lang w:val="en-CA"/>
-        </w:rPr>
-        <w:t>a-</w:t>
-      </w:r>
-      <w:proofErr w:type="spellStart"/>
-      <w:r>
-        <w:rPr>
-          <w:rFonts w:ascii="Garamond" w:hAnsi="Garamond"/>
-          <w:lang w:val="en-CA"/>
-        </w:rPr>
-        <w:t>fiorito</w:t>
-      </w:r>
-      <w:proofErr w:type="spellEnd"/>
-    </w:p>
-    <w:p>
-      <w:pPr>
-        <w:rPr>
-          <w:rFonts w:ascii="Garamond" w:hAnsi="Garamond"/>
-          <w:lang w:val="en-CA"/>
-        </w:rPr>
-      </w:pPr>
-      <w:r>
-        <w:rPr>
-          <w:rFonts w:ascii="Garamond" w:hAnsi="Garamond"/>
-          <w:lang w:val="en-CA"/>
-        </w:rPr>
-        <w:t>Fozail Ahmad</w:t>
-      </w:r>
-      <w:r>
-        <w:rPr>
-          <w:rFonts w:ascii="Garamond" w:hAnsi="Garamond"/>
-          <w:lang w:val="en-CA"/>
-        </w:rPr>
-        <w:t>:</w:t>
-      </w:r>
-      <w:r>
-        <w:rPr>
-          <w:rFonts w:ascii="Garamond" w:hAnsi="Garamond"/>
-          <w:lang w:val="en-CA"/>
-        </w:rPr>
-        <w:t xml:space="preserve"> </w:t>
-      </w:r>
-      <w:proofErr w:type="spellStart"/>
-      <w:r>
-        <w:rPr>
-          <w:rFonts w:ascii="Garamond" w:hAnsi="Garamond"/>
-          <w:lang w:val="en-CA"/>
-        </w:rPr>
-        <w:t>FozAhm</w:t>
-      </w:r>
-      <w:proofErr w:type="spellEnd"/>
-    </w:p>
-    <w:p>
-      <w:pPr>
-        <w:rPr>
-          <w:rFonts w:ascii="Garamond" w:hAnsi="Garamond"/>
-          <w:lang w:val="fr-CA"/>
-        </w:rPr>
-      </w:pPr>
-      <w:r>
-        <w:rPr>
-          <w:rFonts w:ascii="Garamond" w:hAnsi="Garamond"/>
-          <w:lang w:val="fr-CA"/>
-        </w:rPr>
-        <w:t xml:space="preserve">Francois Crispo-Sauve: </w:t>
-      </w:r>
-      <w:proofErr w:type="spellStart"/>
-      <w:r>
-        <w:rPr>
-          <w:rFonts w:ascii="Garamond" w:hAnsi="Garamond"/>
-          <w:lang w:val="fr-CA"/>
-        </w:rPr>
-        <w:t>FrankSauve</w:t>
-      </w:r>
-      <w:proofErr w:type="spellEnd"/>
-    </w:p>
-    <w:p>
-      <w:pPr>
-        <w:rPr>
-          <w:rFonts w:ascii="Garamond" w:hAnsi="Garamond"/>
-          <w:lang w:val="fr-CA"/>
-        </w:rPr>
-      </w:pPr>
-      <w:r>
-        <w:rPr>
-          <w:rFonts w:ascii="Garamond" w:hAnsi="Garamond"/>
-          <w:lang w:val="fr-CA"/>
-        </w:rPr>
-        <w:t xml:space="preserve">Charbel Chahine: </w:t>
-      </w:r>
-      <w:proofErr w:type="spellStart"/>
-      <w:r>
-        <w:rPr>
-          <w:rFonts w:ascii="Garamond" w:hAnsi="Garamond"/>
-          <w:lang w:val="fr-CA"/>
-        </w:rPr>
-        <w:t>charbelchahine</w:t>
-      </w:r>
-      <w:proofErr w:type="spellEnd"/>
-    </w:p>
-    <w:p>
-      <w:pPr>
-        <w:rPr>
-          <w:rFonts w:ascii="Garamond" w:hAnsi="Garamond"/>
-        </w:rPr>
-      </w:pPr>
-      <w:r>
-        <w:rPr>
-          <w:rFonts w:ascii="Garamond" w:hAnsi="Garamond"/>
-        </w:rPr>
-        <w:t>Adam Sha</w:t>
-      </w:r>
-      <w:r>
-        <w:rPr>
-          <w:rFonts w:ascii="Garamond" w:hAnsi="Garamond"/>
-        </w:rPr>
-        <w:t xml:space="preserve">: </w:t>
-      </w:r>
-      <w:r>
-        <w:rPr>
-          <w:rFonts w:ascii="Garamond" w:hAnsi="Garamond"/>
-        </w:rPr>
-        <w:t>Adam-</w:t>
-      </w:r>
-      <w:proofErr w:type="spellStart"/>
-      <w:r>
-        <w:rPr>
-          <w:rFonts w:ascii="Garamond" w:hAnsi="Garamond"/>
-        </w:rPr>
-        <w:t>shafey</w:t>
-      </w:r>
-      <w:proofErr w:type="spellEnd"/>
-    </w:p>
-    <w:p>
-      <w:pPr>
-        <w:rPr>
-          <w:rFonts w:ascii="Garamond" w:hAnsi="Garamond"/>
-        </w:rPr>
-      </w:pPr>
-      <w:proofErr w:type="spellStart"/>
-      <w:r>
-        <w:rPr>
-          <w:rFonts w:ascii="Garamond" w:hAnsi="Garamond"/>
-        </w:rPr>
-        <w:t>Vartan</w:t>
-      </w:r>
-      <w:proofErr w:type="spellEnd"/>
-      <w:r>
-        <w:rPr>
-          <w:rFonts w:ascii="Garamond" w:hAnsi="Garamond"/>
-        </w:rPr>
-        <w:t xml:space="preserve"> Benohanian: </w:t>
-      </w:r>
-      <w:proofErr w:type="spellStart"/>
-      <w:r>
-        <w:rPr>
-          <w:rFonts w:ascii="Garamond" w:hAnsi="Garamond"/>
-        </w:rPr>
-        <w:t>vartanbeno</w:t>
-      </w:r>
-      <w:proofErr w:type="spellEnd"/>
-    </w:p>
-    <w:p>
-      <w:pPr>
-        <w:rPr>
-          <w:rFonts w:ascii="Garamond" w:hAnsi="Garamond"/>
-        </w:rPr>
-      </w:pPr>
-      <w:r>
-        <w:rPr>
-          <w:rFonts w:ascii="Garamond" w:hAnsi="Garamond"/>
-        </w:rPr>
-        <w:t xml:space="preserve">Mohamed Farah: </w:t>
-      </w:r>
-      <w:r>
-        <w:rPr>
-          <w:rFonts w:ascii="Garamond" w:hAnsi="Garamond"/>
-        </w:rPr>
-        <w:t>momo2793</w:t>
-      </w:r>
-    </w:p>
-    <w:p>
-      <w:pPr>
-        <w:rPr>
-          <w:rFonts w:ascii="Garamond" w:hAnsi="Garamond"/>
-        </w:rPr>
-      </w:pPr>
-      <w:r>
-        <w:rPr>
-          <w:rFonts w:ascii="Garamond" w:hAnsi="Garamond"/>
-        </w:rPr>
-        <w:t xml:space="preserve">Daniel </w:t>
-      </w:r>
-      <w:r>
-        <w:rPr>
-          <w:rFonts w:ascii="Garamond" w:hAnsi="Garamond"/>
-        </w:rPr>
-        <w:t>Stroppolo:</w:t>
-      </w:r>
-      <w:r>
-        <w:rPr>
-          <w:rFonts w:ascii="Garamond" w:hAnsi="Garamond"/>
-        </w:rPr>
-        <w:t xml:space="preserve"> </w:t>
-      </w:r>
-      <w:proofErr w:type="spellStart"/>
-      <w:r>
-        <w:rPr>
-          <w:rFonts w:ascii="Garamond" w:hAnsi="Garamond"/>
         </w:rPr>
         <w:t>d</w:t>
       </w:r>
@@ -894,7 +819,6 @@
         </w:rPr>
         <w:t>stroppolo</w:t>
       </w:r>
-      <w:proofErr w:type="spellEnd"/>
     </w:p>
     <w:p>
       <w:pPr>
@@ -1087,55 +1011,13 @@
         <w:rPr>
           <w:rFonts w:ascii="Garamond" w:hAnsi="Garamond"/>
         </w:rPr>
-        <w:t xml:space="preserve">Another website idea is maybe an </w:t>
-      </w:r>
-      <w:proofErr w:type="spellStart"/>
-      <w:r>
-        <w:rPr>
-          <w:rFonts w:ascii="Garamond" w:hAnsi="Garamond"/>
-        </w:rPr>
-        <w:t>ebook</w:t>
-      </w:r>
-      <w:proofErr w:type="spellEnd"/>
-      <w:r>
-        <w:rPr>
-          <w:rFonts w:ascii="Garamond" w:hAnsi="Garamond"/>
-        </w:rPr>
-        <w:t xml:space="preserve"> rental website where you can buy books, read them and when you're done rent them to someone else</w:t>
-      </w:r>
-      <w:r>
-        <w:rPr>
-          <w:rFonts w:ascii="Garamond" w:hAnsi="Garamond"/>
-        </w:rPr>
-        <w:t xml:space="preserve"> (very </w:t>
-      </w:r>
-      <w:proofErr w:type="gramStart"/>
-      <w:r>
-        <w:rPr>
-          <w:rFonts w:ascii="Garamond" w:hAnsi="Garamond"/>
-        </w:rPr>
-        <w:t>similar to</w:t>
-      </w:r>
-      <w:proofErr w:type="gramEnd"/>
-      <w:r>
-        <w:rPr>
-          <w:rFonts w:ascii="Garamond" w:hAnsi="Garamond"/>
-        </w:rPr>
-        <w:t xml:space="preserve"> kindle services and not feasible when </w:t>
-      </w:r>
-      <w:proofErr w:type="spellStart"/>
-      <w:r>
-        <w:rPr>
-          <w:rFonts w:ascii="Garamond" w:hAnsi="Garamond"/>
-        </w:rPr>
-        <w:t>ebooks</w:t>
-      </w:r>
-      <w:proofErr w:type="spellEnd"/>
-      <w:r>
-        <w:rPr>
-          <w:rFonts w:ascii="Garamond" w:hAnsi="Garamond"/>
-        </w:rPr>
-        <w:t xml:space="preserve"> are never given out to customers)</w:t>
+        <w:t>Another website idea is maybe an ebook rental website where you can buy books, read them and when you're done rent them to someone else</w:t>
+      </w:r>
+      <w:r>
+        <w:rPr>
+          <w:rFonts w:ascii="Garamond" w:hAnsi="Garamond"/>
+        </w:rPr>
+        <w:t xml:space="preserve"> (very similar to kindle services and not feasible when ebooks are never given out to customers)</w:t>
       </w:r>
     </w:p>
     <w:p>
@@ -1154,21 +1036,7 @@
         <w:rPr>
           <w:rFonts w:ascii="Garamond" w:hAnsi="Garamond"/>
         </w:rPr>
-        <w:t xml:space="preserve">or the </w:t>
-      </w:r>
-      <w:proofErr w:type="gramStart"/>
-      <w:r>
-        <w:rPr>
-          <w:rFonts w:ascii="Garamond" w:hAnsi="Garamond"/>
-        </w:rPr>
-        <w:t>project</w:t>
-      </w:r>
-      <w:proofErr w:type="gramEnd"/>
-      <w:r>
-        <w:rPr>
-          <w:rFonts w:ascii="Garamond" w:hAnsi="Garamond"/>
-        </w:rPr>
-        <w:t xml:space="preserve"> I remember the professor mentioning it could have a practical use for the TA </w:t>
+        <w:t xml:space="preserve">or the project I remember the professor mentioning it could have a practical use for the TA </w:t>
       </w:r>
       <w:r>
         <w:rPr>
@@ -1186,21 +1054,7 @@
         <w:rPr>
           <w:rFonts w:ascii="Garamond" w:hAnsi="Garamond"/>
         </w:rPr>
-        <w:t xml:space="preserve">t assignments and upload grades. (Very </w:t>
-      </w:r>
-      <w:proofErr w:type="gramStart"/>
-      <w:r>
-        <w:rPr>
-          <w:rFonts w:ascii="Garamond" w:hAnsi="Garamond"/>
-        </w:rPr>
-        <w:t>similar to</w:t>
-      </w:r>
-      <w:proofErr w:type="gramEnd"/>
-      <w:r>
-        <w:rPr>
-          <w:rFonts w:ascii="Garamond" w:hAnsi="Garamond"/>
-        </w:rPr>
-        <w:t xml:space="preserve"> Moodle but motivation was to improve on Moodle)</w:t>
+        <w:t>t assignments and upload grades. (Very similar to Moodle but motivation was to improve on Moodle)</w:t>
       </w:r>
     </w:p>
     <w:p>
@@ -1244,21 +1098,7 @@
         <w:rPr>
           <w:rFonts w:ascii="Garamond" w:hAnsi="Garamond"/>
         </w:rPr>
-        <w:t xml:space="preserve">The </w:t>
-      </w:r>
-      <w:proofErr w:type="spellStart"/>
-      <w:r>
-        <w:rPr>
-          <w:rFonts w:ascii="Garamond" w:hAnsi="Garamond"/>
-        </w:rPr>
-        <w:t>NoteShare</w:t>
-      </w:r>
-      <w:proofErr w:type="spellEnd"/>
-      <w:r>
-        <w:rPr>
-          <w:rFonts w:ascii="Garamond" w:hAnsi="Garamond"/>
-        </w:rPr>
-        <w:t xml:space="preserve"> idea was selected</w:t>
+        <w:t>The NoteShare idea was selected</w:t>
       </w:r>
       <w:r>
         <w:rPr>
@@ -1631,21 +1471,7 @@
         <w:rPr>
           <w:rFonts w:ascii="Garamond" w:hAnsi="Garamond"/>
         </w:rPr>
-        <w:t xml:space="preserve">Meeting with TA to share progress and user stores happened and after a group meeting ensued </w:t>
-      </w:r>
-      <w:proofErr w:type="gramStart"/>
-      <w:r>
-        <w:rPr>
-          <w:rFonts w:ascii="Garamond" w:hAnsi="Garamond"/>
-        </w:rPr>
-        <w:t>( Refer</w:t>
-      </w:r>
-      <w:proofErr w:type="gramEnd"/>
-      <w:r>
-        <w:rPr>
-          <w:rFonts w:ascii="Garamond" w:hAnsi="Garamond"/>
-        </w:rPr>
-        <w:t xml:space="preserve"> to minutes for details)</w:t>
+        <w:t>Meeting with TA to share progress and user stores happened and after a group meeting ensued ( Refer to minutes for details)</w:t>
       </w:r>
     </w:p>
     <w:p>
@@ -1915,35 +1741,7 @@
         <w:rPr>
           <w:rFonts w:ascii="Garamond" w:hAnsi="Garamond"/>
         </w:rPr>
-        <w:t xml:space="preserve">ince our project is a single page app, it’s important that we having a way of routing different pages. So, I added React Router to the master branch. It shouldn’t you since I only edited the </w:t>
-      </w:r>
-      <w:proofErr w:type="spellStart"/>
-      <w:r>
-        <w:rPr>
-          <w:rFonts w:ascii="Garamond" w:hAnsi="Garamond"/>
-        </w:rPr>
-        <w:t>App.jsx</w:t>
-      </w:r>
-      <w:proofErr w:type="spellEnd"/>
-      <w:r>
-        <w:rPr>
-          <w:rFonts w:ascii="Garamond" w:hAnsi="Garamond"/>
-        </w:rPr>
-        <w:t xml:space="preserve"> file. However, you will need to pull the change and </w:t>
-      </w:r>
-      <w:proofErr w:type="spellStart"/>
-      <w:r>
-        <w:rPr>
-          <w:rFonts w:ascii="Garamond" w:hAnsi="Garamond"/>
-        </w:rPr>
-        <w:t>npm</w:t>
-      </w:r>
-      <w:proofErr w:type="spellEnd"/>
-      <w:r>
-        <w:rPr>
-          <w:rFonts w:ascii="Garamond" w:hAnsi="Garamond"/>
-        </w:rPr>
-        <w:t xml:space="preserve"> install.</w:t>
+        <w:t>ince our project is a single page app, it’s important that we having a way of routing different pages. So, I added React Router to the master branch. It shouldn’t you since I only edited the App.jsx file. However, you will need to pull the change and npm install.</w:t>
       </w:r>
     </w:p>
     <w:p>
@@ -2171,48 +1969,20 @@
         <w:rPr>
           <w:rFonts w:ascii="Garamond" w:hAnsi="Garamond"/>
         </w:rPr>
-        <w:t xml:space="preserve">1. As an end user, I should be able to login </w:t>
-      </w:r>
-      <w:proofErr w:type="gramStart"/>
-      <w:r>
-        <w:rPr>
-          <w:rFonts w:ascii="Garamond" w:hAnsi="Garamond"/>
-        </w:rPr>
-        <w:t>in order to</w:t>
-      </w:r>
-      <w:proofErr w:type="gramEnd"/>
-      <w:r>
-        <w:rPr>
-          <w:rFonts w:ascii="Garamond" w:hAnsi="Garamond"/>
-        </w:rPr>
-        <w:t xml:space="preserve"> access my account.</w:t>
-      </w:r>
-    </w:p>
-    <w:p>
-      <w:pPr>
-        <w:rPr>
-          <w:rFonts w:ascii="Garamond" w:hAnsi="Garamond"/>
-        </w:rPr>
-      </w:pPr>
-      <w:r>
-        <w:rPr>
-          <w:rFonts w:ascii="Garamond" w:hAnsi="Garamond"/>
-        </w:rPr>
-        <w:t xml:space="preserve">2. As an end user, I should be able to upload educational documents to the system </w:t>
-      </w:r>
-      <w:proofErr w:type="gramStart"/>
-      <w:r>
-        <w:rPr>
-          <w:rFonts w:ascii="Garamond" w:hAnsi="Garamond"/>
-        </w:rPr>
-        <w:t>in order to</w:t>
-      </w:r>
-      <w:proofErr w:type="gramEnd"/>
-      <w:r>
-        <w:rPr>
-          <w:rFonts w:ascii="Garamond" w:hAnsi="Garamond"/>
-        </w:rPr>
-        <w:t xml:space="preserve"> share them with other users.</w:t>
+        <w:t>1. As an end user, I should be able to login in order to access my account.</w:t>
+      </w:r>
+    </w:p>
+    <w:p>
+      <w:pPr>
+        <w:rPr>
+          <w:rFonts w:ascii="Garamond" w:hAnsi="Garamond"/>
+        </w:rPr>
+      </w:pPr>
+      <w:r>
+        <w:rPr>
+          <w:rFonts w:ascii="Garamond" w:hAnsi="Garamond"/>
+        </w:rPr>
+        <w:t>2. As an end user, I should be able to upload educational documents to the system in order to share them with other users.</w:t>
       </w:r>
     </w:p>
     <w:p>
@@ -2238,21 +2008,7 @@
         <w:rPr>
           <w:rFonts w:ascii="Garamond" w:hAnsi="Garamond"/>
         </w:rPr>
-        <w:t xml:space="preserve">4. As an end user, I should be able to ask or reply to questions left by other users on a set of documents </w:t>
-      </w:r>
-      <w:proofErr w:type="gramStart"/>
-      <w:r>
-        <w:rPr>
-          <w:rFonts w:ascii="Garamond" w:hAnsi="Garamond"/>
-        </w:rPr>
-        <w:t>in order to</w:t>
-      </w:r>
-      <w:proofErr w:type="gramEnd"/>
-      <w:r>
-        <w:rPr>
-          <w:rFonts w:ascii="Garamond" w:hAnsi="Garamond"/>
-        </w:rPr>
-        <w:t xml:space="preserve"> participate in community discussions.</w:t>
+        <w:t>4. As an end user, I should be able to ask or reply to questions left by other users on a set of documents in order to participate in community discussions.</w:t>
       </w:r>
     </w:p>
     <w:p>
@@ -2278,21 +2034,7 @@
         <w:rPr>
           <w:rFonts w:ascii="Garamond" w:hAnsi="Garamond"/>
         </w:rPr>
-        <w:t xml:space="preserve">6. As an end user, I should be contacted when a new note is posted </w:t>
-      </w:r>
-      <w:proofErr w:type="gramStart"/>
-      <w:r>
-        <w:rPr>
-          <w:rFonts w:ascii="Garamond" w:hAnsi="Garamond"/>
-        </w:rPr>
-        <w:t>in order to</w:t>
-      </w:r>
-      <w:proofErr w:type="gramEnd"/>
-      <w:r>
-        <w:rPr>
-          <w:rFonts w:ascii="Garamond" w:hAnsi="Garamond"/>
-        </w:rPr>
-        <w:t xml:space="preserve"> keep up to date with the learning material.</w:t>
+        <w:t>6. As an end user, I should be contacted when a new note is posted in order to keep up to date with the learning material.</w:t>
       </w:r>
     </w:p>
     <w:p>
@@ -2318,62 +2060,20 @@
         <w:rPr>
           <w:rFonts w:ascii="Garamond" w:hAnsi="Garamond"/>
         </w:rPr>
-        <w:t xml:space="preserve">8. As an end user, I should be able to add new courses to the system that other users can be </w:t>
-      </w:r>
-      <w:proofErr w:type="spellStart"/>
-      <w:r>
-        <w:rPr>
-          <w:rFonts w:ascii="Garamond" w:hAnsi="Garamond"/>
-        </w:rPr>
-        <w:t>apart</w:t>
-      </w:r>
-      <w:proofErr w:type="spellEnd"/>
-      <w:r>
-        <w:rPr>
-          <w:rFonts w:ascii="Garamond" w:hAnsi="Garamond"/>
-        </w:rPr>
-        <w:t xml:space="preserve"> of, </w:t>
-      </w:r>
-      <w:proofErr w:type="gramStart"/>
-      <w:r>
-        <w:rPr>
-          <w:rFonts w:ascii="Garamond" w:hAnsi="Garamond"/>
-        </w:rPr>
-        <w:t>in order to</w:t>
-      </w:r>
-      <w:proofErr w:type="gramEnd"/>
-      <w:r>
-        <w:rPr>
-          <w:rFonts w:ascii="Garamond" w:hAnsi="Garamond"/>
-        </w:rPr>
-        <w:t xml:space="preserve"> organize documents by course.</w:t>
-      </w:r>
-    </w:p>
-    <w:p>
-      <w:pPr>
-        <w:rPr>
-          <w:rFonts w:ascii="Garamond" w:hAnsi="Garamond"/>
-        </w:rPr>
-      </w:pPr>
-      <w:r>
-        <w:rPr>
-          <w:rFonts w:ascii="Garamond" w:hAnsi="Garamond"/>
-        </w:rPr>
-        <w:t xml:space="preserve">9. As an end user, I should be able to select which courses I wish to join </w:t>
-      </w:r>
-      <w:proofErr w:type="gramStart"/>
-      <w:r>
-        <w:rPr>
-          <w:rFonts w:ascii="Garamond" w:hAnsi="Garamond"/>
-        </w:rPr>
-        <w:t>in order to</w:t>
-      </w:r>
-      <w:proofErr w:type="gramEnd"/>
-      <w:r>
-        <w:rPr>
-          <w:rFonts w:ascii="Garamond" w:hAnsi="Garamond"/>
-        </w:rPr>
-        <w:t xml:space="preserve"> gain access to those documents.</w:t>
+        <w:t>8. As an end user, I should be able to add new courses to the system that other users can be apart of, in order to organize documents by course.</w:t>
+      </w:r>
+    </w:p>
+    <w:p>
+      <w:pPr>
+        <w:rPr>
+          <w:rFonts w:ascii="Garamond" w:hAnsi="Garamond"/>
+        </w:rPr>
+      </w:pPr>
+      <w:r>
+        <w:rPr>
+          <w:rFonts w:ascii="Garamond" w:hAnsi="Garamond"/>
+        </w:rPr>
+        <w:t>9. As an end user, I should be able to select which courses I wish to join in order to gain access to those documents.</w:t>
       </w:r>
     </w:p>
     <w:p>
@@ -2715,21 +2415,7 @@
         <w:rPr>
           <w:rFonts w:ascii="Garamond" w:hAnsi="Garamond"/>
         </w:rPr>
-        <w:t xml:space="preserve">Refer to Sprint 2 document for checklist of items that need to be done. It is decided we need to have virtual meetings every Monday and Wednesday with in person meetings every Friday. </w:t>
-      </w:r>
-      <w:proofErr w:type="gramStart"/>
-      <w:r>
-        <w:rPr>
-          <w:rFonts w:ascii="Garamond" w:hAnsi="Garamond"/>
-        </w:rPr>
-        <w:t>Also</w:t>
-      </w:r>
-      <w:proofErr w:type="gramEnd"/>
-      <w:r>
-        <w:rPr>
-          <w:rFonts w:ascii="Garamond" w:hAnsi="Garamond"/>
-        </w:rPr>
-        <w:t xml:space="preserve"> all team members are stressed the importance of reviewing and commenting on all pull requests made by team members.</w:t>
+        <w:t>Refer to Sprint 2 document for checklist of items that need to be done. It is decided we need to have virtual meetings every Monday and Wednesday with in person meetings every Friday. Also all team members are stressed the importance of reviewing and commenting on all pull requests made by team members.</w:t>
       </w:r>
       <w:r>
         <w:rPr>
@@ -3082,122 +2768,46 @@
         <w:rPr>
           <w:rFonts w:ascii="Garamond" w:hAnsi="Garamond"/>
         </w:rPr>
-        <w:t>1. If you are already on your branch, do `</w:t>
-      </w:r>
-      <w:proofErr w:type="spellStart"/>
-      <w:r>
-        <w:rPr>
-          <w:rFonts w:ascii="Garamond" w:hAnsi="Garamond"/>
-        </w:rPr>
-        <w:t>git</w:t>
-      </w:r>
-      <w:proofErr w:type="spellEnd"/>
-      <w:r>
-        <w:rPr>
-          <w:rFonts w:ascii="Garamond" w:hAnsi="Garamond"/>
-        </w:rPr>
-        <w:t xml:space="preserve"> checkout master`</w:t>
-      </w:r>
-    </w:p>
-    <w:p>
-      <w:pPr>
-        <w:rPr>
-          <w:rFonts w:ascii="Garamond" w:hAnsi="Garamond"/>
-        </w:rPr>
-      </w:pPr>
-      <w:r>
-        <w:rPr>
-          <w:rFonts w:ascii="Garamond" w:hAnsi="Garamond"/>
-        </w:rPr>
-        <w:t xml:space="preserve">2. Once </w:t>
-      </w:r>
-      <w:r>
-        <w:rPr>
-          <w:rFonts w:ascii="Garamond" w:hAnsi="Garamond"/>
-        </w:rPr>
-        <w:t>you’re</w:t>
-      </w:r>
-      <w:r>
-        <w:rPr>
-          <w:rFonts w:ascii="Garamond" w:hAnsi="Garamond"/>
-        </w:rPr>
-        <w:t xml:space="preserve"> on master, do `</w:t>
-      </w:r>
-      <w:proofErr w:type="spellStart"/>
-      <w:r>
-        <w:rPr>
-          <w:rFonts w:ascii="Garamond" w:hAnsi="Garamond"/>
-        </w:rPr>
-        <w:t>git</w:t>
-      </w:r>
-      <w:proofErr w:type="spellEnd"/>
-      <w:r>
-        <w:rPr>
-          <w:rFonts w:ascii="Garamond" w:hAnsi="Garamond"/>
-        </w:rPr>
-        <w:t xml:space="preserve"> pull` (you should see the changes download)</w:t>
-      </w:r>
-    </w:p>
-    <w:p>
-      <w:pPr>
-        <w:rPr>
-          <w:rFonts w:ascii="Garamond" w:hAnsi="Garamond"/>
-        </w:rPr>
-      </w:pPr>
-      <w:r>
-        <w:rPr>
-          <w:rFonts w:ascii="Garamond" w:hAnsi="Garamond"/>
-        </w:rPr>
-        <w:t>3. After pulling the changes, do `</w:t>
-      </w:r>
-      <w:proofErr w:type="spellStart"/>
-      <w:r>
-        <w:rPr>
-          <w:rFonts w:ascii="Garamond" w:hAnsi="Garamond"/>
-        </w:rPr>
-        <w:t>git</w:t>
-      </w:r>
-      <w:proofErr w:type="spellEnd"/>
-      <w:r>
-        <w:rPr>
-          <w:rFonts w:ascii="Garamond" w:hAnsi="Garamond"/>
-        </w:rPr>
-        <w:t xml:space="preserve"> checkout your-branch-name` *(this is very </w:t>
-      </w:r>
-      <w:proofErr w:type="gramStart"/>
-      <w:r>
-        <w:rPr>
-          <w:rFonts w:ascii="Garamond" w:hAnsi="Garamond"/>
-        </w:rPr>
-        <w:t>important)*</w:t>
-      </w:r>
-      <w:proofErr w:type="gramEnd"/>
-    </w:p>
-    <w:p>
-      <w:pPr>
-        <w:rPr>
-          <w:rFonts w:ascii="Garamond" w:hAnsi="Garamond"/>
-        </w:rPr>
-      </w:pPr>
-      <w:r>
-        <w:rPr>
-          <w:rFonts w:ascii="Garamond" w:hAnsi="Garamond"/>
-        </w:rPr>
-        <w:t>4. Lastly, do `</w:t>
-      </w:r>
-      <w:proofErr w:type="spellStart"/>
-      <w:r>
-        <w:rPr>
-          <w:rFonts w:ascii="Garamond" w:hAnsi="Garamond"/>
-        </w:rPr>
-        <w:t>git</w:t>
-      </w:r>
-      <w:proofErr w:type="spellEnd"/>
-      <w:r>
-        <w:rPr>
-          <w:rFonts w:ascii="Garamond" w:hAnsi="Garamond"/>
-        </w:rPr>
-        <w:t xml:space="preserve"> merge master`</w:t>
+        <w:t>1. If you are already on your branch, do `git checkout master`</w:t>
+      </w:r>
+    </w:p>
+    <w:p>
+      <w:pPr>
+        <w:rPr>
+          <w:rFonts w:ascii="Garamond" w:hAnsi="Garamond"/>
+        </w:rPr>
+      </w:pPr>
+      <w:r>
+        <w:rPr>
+          <w:rFonts w:ascii="Garamond" w:hAnsi="Garamond"/>
+        </w:rPr>
+        <w:t>2. Once you’re on master, do `git pull` (you should see the changes download)</w:t>
+      </w:r>
+    </w:p>
+    <w:p>
+      <w:pPr>
+        <w:rPr>
+          <w:rFonts w:ascii="Garamond" w:hAnsi="Garamond"/>
+        </w:rPr>
+      </w:pPr>
+      <w:r>
+        <w:rPr>
+          <w:rFonts w:ascii="Garamond" w:hAnsi="Garamond"/>
+        </w:rPr>
+        <w:t>3. After pulling the changes, do `git checkout your-branch-name` *(this is very important)*</w:t>
+      </w:r>
+    </w:p>
+    <w:p>
+      <w:pPr>
+        <w:rPr>
+          <w:rFonts w:ascii="Garamond" w:hAnsi="Garamond"/>
+        </w:rPr>
+      </w:pPr>
+      <w:r>
+        <w:rPr>
+          <w:rFonts w:ascii="Garamond" w:hAnsi="Garamond"/>
+        </w:rPr>
+        <w:t>4. Lastly, do `git merge master`</w:t>
       </w:r>
       <w:r>
         <w:rPr>
@@ -3253,16 +2863,8 @@
         <w:rPr>
           <w:rFonts w:ascii="Garamond" w:hAnsi="Garamond"/>
         </w:rPr>
-        <w:t xml:space="preserve">team and are available on </w:t>
-      </w:r>
-      <w:proofErr w:type="spellStart"/>
-      <w:r>
-        <w:rPr>
-          <w:rFonts w:ascii="Garamond" w:hAnsi="Garamond"/>
-        </w:rPr>
-        <w:t>github</w:t>
-      </w:r>
-      <w:proofErr w:type="spellEnd"/>
+        <w:t>team and are available on github</w:t>
+      </w:r>
       <w:r>
         <w:rPr>
           <w:rFonts w:ascii="Garamond" w:hAnsi="Garamond"/>
@@ -3288,17 +2890,23 @@
       <w:pPr>
         <w:rPr>
           <w:rFonts w:ascii="Garamond" w:hAnsi="Garamond"/>
-        </w:rPr>
-      </w:pPr>
-      <w:r>
-        <w:rPr>
-          <w:rFonts w:ascii="Garamond" w:hAnsi="Garamond"/>
+          <w:b/>
+          <w:u w:val="single"/>
+        </w:rPr>
+      </w:pPr>
+      <w:r>
+        <w:rPr>
+          <w:rFonts w:ascii="Garamond" w:hAnsi="Garamond"/>
+          <w:b/>
+          <w:u w:val="single"/>
         </w:rPr>
         <w:t>February 12</w:t>
       </w:r>
       <w:r>
         <w:rPr>
           <w:rFonts w:ascii="Garamond" w:hAnsi="Garamond"/>
+          <w:b/>
+          <w:u w:val="single"/>
           <w:vertAlign w:val="superscript"/>
         </w:rPr>
         <w:t>th</w:t>
@@ -3306,6 +2914,8 @@
       <w:r>
         <w:rPr>
           <w:rFonts w:ascii="Garamond" w:hAnsi="Garamond"/>
+          <w:b/>
+          <w:u w:val="single"/>
         </w:rPr>
         <w:t>, 2017</w:t>
       </w:r>
@@ -3390,8 +3000,564 @@
           </wp:inline>
         </w:drawing>
       </w:r>
+    </w:p>
+    <w:p>
+      <w:pPr>
+        <w:rPr>
+          <w:rFonts w:ascii="Garamond" w:hAnsi="Garamond"/>
+        </w:rPr>
+      </w:pPr>
+    </w:p>
+    <w:p>
+      <w:pPr>
+        <w:rPr>
+          <w:rFonts w:ascii="Garamond" w:hAnsi="Garamond"/>
+          <w:b/>
+          <w:u w:val="single"/>
+        </w:rPr>
+      </w:pPr>
+      <w:r>
+        <w:rPr>
+          <w:rFonts w:ascii="Garamond" w:hAnsi="Garamond"/>
+          <w:b/>
+          <w:u w:val="single"/>
+        </w:rPr>
+        <w:t>February 12</w:t>
+      </w:r>
+      <w:r>
+        <w:rPr>
+          <w:rFonts w:ascii="Garamond" w:hAnsi="Garamond"/>
+          <w:b/>
+          <w:u w:val="single"/>
+          <w:vertAlign w:val="superscript"/>
+        </w:rPr>
+        <w:t>th</w:t>
+      </w:r>
+      <w:r>
+        <w:rPr>
+          <w:rFonts w:ascii="Garamond" w:hAnsi="Garamond"/>
+          <w:b/>
+          <w:u w:val="single"/>
+        </w:rPr>
+        <w:t>, 2017</w:t>
+      </w:r>
+    </w:p>
+    <w:p>
+      <w:pPr>
+        <w:rPr>
+          <w:rFonts w:ascii="Garamond" w:hAnsi="Garamond"/>
+        </w:rPr>
+      </w:pPr>
+    </w:p>
+    <w:p>
+      <w:pPr>
+        <w:rPr>
+          <w:rFonts w:ascii="Garamond" w:hAnsi="Garamond"/>
+        </w:rPr>
+      </w:pPr>
+      <w:r>
+        <w:rPr>
+          <w:rFonts w:ascii="Garamond" w:hAnsi="Garamond"/>
+        </w:rPr>
+        <w:t xml:space="preserve">Anthony: </w:t>
+      </w:r>
+      <w:r>
+        <w:rPr>
+          <w:rFonts w:ascii="Garamond" w:hAnsi="Garamond"/>
+        </w:rPr>
+        <w:t xml:space="preserve">*I PUSHED ALL THE CHANGES I MADE.* I made a lot of changes to a lot of files. Please be very careful when you merge the changes into your branch. The possibility of a merge conflict is very high if you made any changes since your last pull request. *IF YOU GET A MERGE CONFLICT AT ANY POINT, CONTACT ME PLEASE.* </w:t>
+      </w:r>
+    </w:p>
+    <w:p>
+      <w:pPr>
+        <w:rPr>
+          <w:rFonts w:ascii="Garamond" w:hAnsi="Garamond"/>
+        </w:rPr>
+      </w:pPr>
+    </w:p>
+    <w:p>
+      <w:pPr>
+        <w:rPr>
+          <w:rFonts w:ascii="Garamond" w:hAnsi="Garamond"/>
+        </w:rPr>
+      </w:pPr>
+      <w:r>
+        <w:rPr>
+          <w:rFonts w:ascii="Garamond" w:hAnsi="Garamond"/>
+        </w:rPr>
+        <w:t>After the sprint everything was combined and a major update to the master branch.</w:t>
+      </w:r>
+    </w:p>
+    <w:p>
+      <w:pPr>
+        <w:rPr>
+          <w:rFonts w:ascii="Garamond" w:hAnsi="Garamond"/>
+        </w:rPr>
+      </w:pPr>
+    </w:p>
+    <w:p>
+      <w:pPr>
+        <w:rPr>
+          <w:rFonts w:ascii="Garamond" w:hAnsi="Garamond"/>
+        </w:rPr>
+      </w:pPr>
+    </w:p>
+    <w:p>
+      <w:pPr>
+        <w:rPr>
+          <w:rFonts w:ascii="Garamond" w:hAnsi="Garamond"/>
+          <w:b/>
+          <w:u w:val="single"/>
+        </w:rPr>
+      </w:pPr>
+      <w:r>
+        <w:rPr>
+          <w:rFonts w:ascii="Garamond" w:hAnsi="Garamond"/>
+          <w:b/>
+          <w:u w:val="single"/>
+        </w:rPr>
+        <w:t xml:space="preserve">February </w:t>
+      </w:r>
+      <w:r>
+        <w:rPr>
+          <w:rFonts w:ascii="Garamond" w:hAnsi="Garamond"/>
+          <w:b/>
+          <w:u w:val="single"/>
+        </w:rPr>
+        <w:t>20</w:t>
+      </w:r>
+      <w:r>
+        <w:rPr>
+          <w:rFonts w:ascii="Garamond" w:hAnsi="Garamond"/>
+          <w:b/>
+          <w:u w:val="single"/>
+          <w:vertAlign w:val="superscript"/>
+        </w:rPr>
+        <w:t>th</w:t>
+      </w:r>
+      <w:r>
+        <w:rPr>
+          <w:rFonts w:ascii="Garamond" w:hAnsi="Garamond"/>
+          <w:b/>
+          <w:u w:val="single"/>
+        </w:rPr>
+        <w:t>, 2017</w:t>
+      </w:r>
+    </w:p>
+    <w:p>
+      <w:pPr>
+        <w:rPr>
+          <w:rFonts w:ascii="Garamond" w:hAnsi="Garamond"/>
+        </w:rPr>
+      </w:pPr>
+    </w:p>
+    <w:p>
+      <w:pPr>
+        <w:rPr>
+          <w:rFonts w:ascii="Garamond" w:hAnsi="Garamond"/>
+        </w:rPr>
+      </w:pPr>
+      <w:r>
+        <w:rPr>
+          <w:rFonts w:ascii="Garamond" w:hAnsi="Garamond"/>
+        </w:rPr>
+        <w:t xml:space="preserve">Adam shared a comment system mock up and received feedback on it. </w:t>
+      </w:r>
+    </w:p>
+    <w:p>
+      <w:pPr>
+        <w:rPr>
+          <w:rFonts w:ascii="Garamond" w:hAnsi="Garamond"/>
+        </w:rPr>
+      </w:pPr>
+      <w:r>
+        <w:rPr>
+          <w:rFonts w:ascii="Garamond" w:hAnsi="Garamond"/>
+          <w:noProof/>
+        </w:rPr>
+        <w:drawing>
+          <wp:inline distT="0" distB="0" distL="0" distR="0" wp14:anchorId="7347D271" wp14:editId="7549E81C">
+            <wp:extent cx="5943600" cy="3112135"/>
+            <wp:effectExtent l="0" t="0" r="0" b="12065"/>
+            <wp:docPr id="2" name="Picture 2"/>
+            <wp:cNvGraphicFramePr>
+              <a:graphicFrameLocks xmlns:a="http://schemas.openxmlformats.org/drawingml/2006/main" noChangeAspect="1"/>
+            </wp:cNvGraphicFramePr>
+            <a:graphic xmlns:a="http://schemas.openxmlformats.org/drawingml/2006/main">
+              <a:graphicData uri="http://schemas.openxmlformats.org/drawingml/2006/picture">
+                <pic:pic xmlns:pic="http://schemas.openxmlformats.org/drawingml/2006/picture">
+                  <pic:nvPicPr>
+                    <pic:cNvPr id="2" name="Comments.png"/>
+                    <pic:cNvPicPr/>
+                  </pic:nvPicPr>
+                  <pic:blipFill>
+                    <a:blip r:embed="rId8" cstate="print">
+                      <a:extLst>
+                        <a:ext uri="{28A0092B-C50C-407E-A947-70E740481C1C}">
+                          <a14:useLocalDpi xmlns:a14="http://schemas.microsoft.com/office/drawing/2010/main" val="0"/>
+                        </a:ext>
+                      </a:extLst>
+                    </a:blip>
+                    <a:stretch>
+                      <a:fillRect/>
+                    </a:stretch>
+                  </pic:blipFill>
+                  <pic:spPr>
+                    <a:xfrm>
+                      <a:off x="0" y="0"/>
+                      <a:ext cx="5943600" cy="3112135"/>
+                    </a:xfrm>
+                    <a:prstGeom prst="rect">
+                      <a:avLst/>
+                    </a:prstGeom>
+                  </pic:spPr>
+                </pic:pic>
+              </a:graphicData>
+            </a:graphic>
+          </wp:inline>
+        </w:drawing>
+      </w:r>
+    </w:p>
+    <w:p>
+      <w:pPr>
+        <w:rPr>
+          <w:rFonts w:ascii="Garamond" w:hAnsi="Garamond"/>
+        </w:rPr>
+      </w:pPr>
+    </w:p>
+    <w:p>
+      <w:pPr>
+        <w:rPr>
+          <w:rFonts w:ascii="Garamond" w:hAnsi="Garamond"/>
+        </w:rPr>
+      </w:pPr>
+    </w:p>
+    <w:p>
+      <w:pPr>
+        <w:rPr>
+          <w:rFonts w:ascii="Garamond" w:hAnsi="Garamond"/>
+        </w:rPr>
+      </w:pPr>
+      <w:r>
+        <w:rPr>
+          <w:rFonts w:ascii="Garamond" w:hAnsi="Garamond"/>
+        </w:rPr>
+        <w:t xml:space="preserve">Anthony: </w:t>
+      </w:r>
+      <w:r>
+        <w:rPr>
+          <w:rFonts w:ascii="Garamond" w:hAnsi="Garamond"/>
+        </w:rPr>
+        <w:t>It should say the name of the PDF you're commenting on, maybe at the top of the modal</w:t>
+      </w:r>
+    </w:p>
+    <w:p>
+      <w:pPr>
+        <w:rPr>
+          <w:rFonts w:ascii="Garamond" w:hAnsi="Garamond"/>
+        </w:rPr>
+      </w:pPr>
+      <w:r>
+        <w:rPr>
+          <w:rFonts w:ascii="Garamond" w:hAnsi="Garamond"/>
+        </w:rPr>
+        <w:t xml:space="preserve">Mohammed: </w:t>
+      </w:r>
+      <w:r>
+        <w:rPr>
+          <w:rFonts w:ascii="Garamond" w:hAnsi="Garamond"/>
+        </w:rPr>
+        <w:t>Does it take the entire page, or does it show up in the center like that?</w:t>
+      </w:r>
+    </w:p>
+    <w:p>
+      <w:pPr>
+        <w:rPr>
+          <w:rFonts w:ascii="Garamond" w:hAnsi="Garamond"/>
+        </w:rPr>
+      </w:pPr>
+      <w:r>
+        <w:rPr>
+          <w:rFonts w:ascii="Garamond" w:hAnsi="Garamond"/>
+        </w:rPr>
+        <w:t>Charbel: T</w:t>
+      </w:r>
+      <w:r>
+        <w:rPr>
+          <w:rFonts w:ascii="Garamond" w:hAnsi="Garamond"/>
+        </w:rPr>
+        <w:t xml:space="preserve">he user should be able to view the document </w:t>
+      </w:r>
+      <w:r>
+        <w:rPr>
+          <w:rFonts w:ascii="Garamond" w:hAnsi="Garamond"/>
+        </w:rPr>
+        <w:t>while reading the comments no? I</w:t>
+      </w:r>
+      <w:r>
+        <w:rPr>
+          <w:rFonts w:ascii="Garamond" w:hAnsi="Garamond"/>
+        </w:rPr>
+        <w:t>nstead of having to switch between the two</w:t>
+      </w:r>
+      <w:r>
+        <w:rPr>
+          <w:rFonts w:ascii="Garamond" w:hAnsi="Garamond"/>
+        </w:rPr>
+        <w:t xml:space="preserve"> </w:t>
+      </w:r>
+      <w:r>
+        <w:rPr>
+          <w:rFonts w:ascii="Garamond" w:hAnsi="Garamond"/>
+        </w:rPr>
+        <w:t>or are we not displaying the pdf?</w:t>
+      </w:r>
+    </w:p>
+    <w:p>
+      <w:pPr>
+        <w:rPr>
+          <w:rFonts w:ascii="Garamond" w:hAnsi="Garamond"/>
+        </w:rPr>
+      </w:pPr>
+      <w:r>
+        <w:rPr>
+          <w:rFonts w:ascii="Garamond" w:hAnsi="Garamond"/>
+        </w:rPr>
+        <w:t>Anthony: I</w:t>
+      </w:r>
+      <w:r>
+        <w:rPr>
+          <w:rFonts w:ascii="Garamond" w:hAnsi="Garamond"/>
+        </w:rPr>
+        <w:t>t will take a lot of work to display the pdf alongside another html. If something wants to do it, we can save it for later sprints</w:t>
+      </w:r>
+      <w:r>
+        <w:rPr>
+          <w:rFonts w:ascii="Garamond" w:hAnsi="Garamond"/>
+        </w:rPr>
+        <w:t>.</w:t>
+      </w:r>
+    </w:p>
+    <w:p>
+      <w:pPr>
+        <w:rPr>
+          <w:rFonts w:ascii="Garamond" w:hAnsi="Garamond"/>
+        </w:rPr>
+      </w:pPr>
+      <w:r>
+        <w:rPr>
+          <w:rFonts w:ascii="Garamond" w:hAnsi="Garamond"/>
+        </w:rPr>
+        <w:t xml:space="preserve">Adam: </w:t>
+      </w:r>
+      <w:r>
+        <w:rPr>
+          <w:rFonts w:ascii="Garamond" w:hAnsi="Garamond"/>
+        </w:rPr>
+        <w:t>I’ll add the pdf name on top! Yeah it’ll popover when you click on the comment bubble</w:t>
+      </w:r>
+    </w:p>
+    <w:p>
+      <w:pPr>
+        <w:rPr>
+          <w:rFonts w:ascii="Garamond" w:hAnsi="Garamond"/>
+        </w:rPr>
+      </w:pPr>
+    </w:p>
+    <w:p>
+      <w:pPr>
+        <w:rPr>
+          <w:rFonts w:ascii="Garamond" w:hAnsi="Garamond"/>
+        </w:rPr>
+      </w:pPr>
+    </w:p>
+    <w:p>
+      <w:pPr>
+        <w:rPr>
+          <w:rFonts w:ascii="Garamond" w:hAnsi="Garamond"/>
+        </w:rPr>
+      </w:pPr>
+    </w:p>
+    <w:p>
+      <w:pPr>
+        <w:rPr>
+          <w:rFonts w:ascii="Garamond" w:hAnsi="Garamond"/>
+        </w:rPr>
+      </w:pPr>
+    </w:p>
+    <w:p>
+      <w:pPr>
+        <w:rPr>
+          <w:rFonts w:ascii="Garamond" w:hAnsi="Garamond"/>
+        </w:rPr>
+      </w:pPr>
+    </w:p>
+    <w:p>
+      <w:pPr>
+        <w:rPr>
+          <w:rFonts w:ascii="Garamond" w:hAnsi="Garamond"/>
+        </w:rPr>
+      </w:pPr>
+    </w:p>
+    <w:p>
+      <w:pPr>
+        <w:rPr>
+          <w:rFonts w:ascii="Garamond" w:hAnsi="Garamond"/>
+        </w:rPr>
+      </w:pPr>
+    </w:p>
+    <w:p>
+      <w:pPr>
+        <w:rPr>
+          <w:rFonts w:ascii="Garamond" w:hAnsi="Garamond"/>
+          <w:b/>
+          <w:u w:val="single"/>
+        </w:rPr>
+      </w:pPr>
+      <w:r>
+        <w:rPr>
+          <w:rFonts w:ascii="Garamond" w:hAnsi="Garamond"/>
+          <w:b/>
+          <w:u w:val="single"/>
+        </w:rPr>
+        <w:t xml:space="preserve">February </w:t>
+      </w:r>
+      <w:r>
+        <w:rPr>
+          <w:rFonts w:ascii="Garamond" w:hAnsi="Garamond"/>
+          <w:b/>
+          <w:u w:val="single"/>
+        </w:rPr>
+        <w:t>2</w:t>
+      </w:r>
+      <w:r>
+        <w:rPr>
+          <w:rFonts w:ascii="Garamond" w:hAnsi="Garamond"/>
+          <w:b/>
+          <w:u w:val="single"/>
+        </w:rPr>
+        <w:t>3</w:t>
+      </w:r>
+      <w:r>
+        <w:rPr>
+          <w:rFonts w:ascii="Garamond" w:hAnsi="Garamond"/>
+          <w:b/>
+          <w:u w:val="single"/>
+          <w:vertAlign w:val="superscript"/>
+        </w:rPr>
+        <w:t>rd</w:t>
+      </w:r>
+      <w:r>
+        <w:rPr>
+          <w:rFonts w:ascii="Garamond" w:hAnsi="Garamond"/>
+          <w:b/>
+          <w:u w:val="single"/>
+        </w:rPr>
+        <w:t>, 2017</w:t>
+      </w:r>
+    </w:p>
+    <w:p>
+      <w:pPr>
+        <w:rPr>
+          <w:rFonts w:ascii="Garamond" w:hAnsi="Garamond"/>
+        </w:rPr>
+      </w:pPr>
+    </w:p>
+    <w:p>
+      <w:pPr>
+        <w:rPr>
+          <w:rFonts w:ascii="Garamond" w:hAnsi="Garamond"/>
+        </w:rPr>
+      </w:pPr>
+      <w:r>
+        <w:rPr>
+          <w:rFonts w:ascii="Garamond" w:hAnsi="Garamond"/>
+        </w:rPr>
+        <w:t xml:space="preserve">Anthony posted an update for the team: </w:t>
+      </w:r>
+    </w:p>
+    <w:p>
+      <w:pPr>
+        <w:rPr>
+          <w:rFonts w:ascii="Garamond" w:hAnsi="Garamond"/>
+        </w:rPr>
+      </w:pPr>
+    </w:p>
+    <w:p>
+      <w:pPr>
+        <w:rPr>
+          <w:rFonts w:ascii="Garamond" w:hAnsi="Garamond"/>
+        </w:rPr>
+      </w:pPr>
+      <w:r>
+        <w:rPr>
+          <w:rFonts w:ascii="Garamond" w:hAnsi="Garamond"/>
+        </w:rPr>
+        <w:t>Hey team, so I did a cool thing. I configured Travis CI to automatic deployment to Heroku when our build and tests pass. I’m not really</w:t>
+      </w:r>
+      <w:r>
+        <w:rPr>
+          <w:rFonts w:ascii="Garamond" w:hAnsi="Garamond"/>
+        </w:rPr>
+        <w:t xml:space="preserve"> going to try to explain what I </w:t>
+      </w:r>
+      <w:r>
+        <w:rPr>
+          <w:rFonts w:ascii="Garamond" w:hAnsi="Garamond"/>
+        </w:rPr>
+        <w:t xml:space="preserve">did but basically our website is accessible to anyone that goes to this </w:t>
+      </w:r>
+      <w:r>
+        <w:rPr>
+          <w:rFonts w:ascii="Garamond" w:hAnsi="Garamond"/>
+        </w:rPr>
+        <w:t>URL</w:t>
+      </w:r>
+      <w:r>
+        <w:rPr>
+          <w:rFonts w:ascii="Garamond" w:hAnsi="Garamond"/>
+        </w:rPr>
+        <w:t xml:space="preserve"> https://e-learning-noteshare.herokuapp.com/. I thought I should share this with you guys. Everything is fully functional except the fonts aren’t loading properly but we can fix that eventually.</w:t>
+      </w:r>
       <w:bookmarkStart w:id="0" w:name="_GoBack"/>
       <w:bookmarkEnd w:id="0"/>
+    </w:p>
+    <w:p>
+      <w:pPr>
+        <w:rPr>
+          <w:rFonts w:ascii="Garamond" w:hAnsi="Garamond"/>
+          <w:b/>
+          <w:u w:val="single"/>
+        </w:rPr>
+      </w:pPr>
+    </w:p>
+    <w:p>
+      <w:pPr>
+        <w:rPr>
+          <w:rFonts w:ascii="Garamond" w:hAnsi="Garamond"/>
+        </w:rPr>
+      </w:pPr>
+    </w:p>
+    <w:p>
+      <w:pPr>
+        <w:rPr>
+          <w:rFonts w:ascii="Garamond" w:hAnsi="Garamond"/>
+        </w:rPr>
+      </w:pPr>
+    </w:p>
+    <w:p>
+      <w:pPr>
+        <w:rPr>
+          <w:rFonts w:ascii="Garamond" w:hAnsi="Garamond"/>
+        </w:rPr>
+      </w:pPr>
+    </w:p>
+    <w:p>
+      <w:pPr>
+        <w:rPr>
+          <w:rFonts w:ascii="Garamond" w:hAnsi="Garamond"/>
+        </w:rPr>
+      </w:pPr>
     </w:p>
     <w:sectPr>
       <w:pgSz w:w="12240" w:h="15840"/>

</xml_diff>

<commit_message>
Updated Documentation Updated Meeting Minutes and Slack Conversations Added Meeting Photos & Audio
</commit_message>
<xml_diff>
--- a/Documentation/Meeting & Conversations/Slack Conversations.docx
+++ b/Documentation/Meeting & Conversations/Slack Conversations.docx
@@ -3723,6 +3723,283 @@
         </w:rPr>
         <w:t>.</w:t>
       </w:r>
+    </w:p>
+    <w:p>
+      <w:pPr>
+        <w:rPr>
+          <w:rFonts w:ascii="Garamond" w:hAnsi="Garamond"/>
+        </w:rPr>
+      </w:pPr>
+    </w:p>
+    <w:p>
+      <w:pPr>
+        <w:rPr>
+          <w:rFonts w:ascii="Garamond" w:hAnsi="Garamond"/>
+        </w:rPr>
+      </w:pPr>
+    </w:p>
+    <w:p>
+      <w:pPr>
+        <w:rPr>
+          <w:rFonts w:ascii="Garamond" w:hAnsi="Garamond"/>
+          <w:b/>
+          <w:u w:val="single"/>
+        </w:rPr>
+      </w:pPr>
+      <w:r>
+        <w:rPr>
+          <w:rFonts w:ascii="Garamond" w:hAnsi="Garamond"/>
+          <w:b/>
+          <w:u w:val="single"/>
+        </w:rPr>
+        <w:t>March 15</w:t>
+      </w:r>
+      <w:r>
+        <w:rPr>
+          <w:rFonts w:ascii="Garamond" w:hAnsi="Garamond"/>
+          <w:b/>
+          <w:u w:val="single"/>
+          <w:vertAlign w:val="superscript"/>
+        </w:rPr>
+        <w:t>th</w:t>
+      </w:r>
+      <w:r>
+        <w:rPr>
+          <w:rFonts w:ascii="Garamond" w:hAnsi="Garamond"/>
+          <w:b/>
+          <w:u w:val="single"/>
+        </w:rPr>
+        <w:t>, 2017</w:t>
+      </w:r>
+    </w:p>
+    <w:p>
+      <w:pPr>
+        <w:rPr>
+          <w:rFonts w:ascii="Garamond" w:hAnsi="Garamond"/>
+        </w:rPr>
+      </w:pPr>
+    </w:p>
+    <w:p>
+      <w:pPr>
+        <w:rPr>
+          <w:rFonts w:ascii="Garamond" w:hAnsi="Garamond"/>
+        </w:rPr>
+      </w:pPr>
+      <w:r>
+        <w:rPr>
+          <w:rFonts w:ascii="Garamond" w:hAnsi="Garamond"/>
+        </w:rPr>
+        <w:t>Anthony added a responsive bar for smaller screens for the website and requested all team members to review it.</w:t>
+      </w:r>
+    </w:p>
+    <w:p>
+      <w:pPr>
+        <w:rPr>
+          <w:rFonts w:ascii="Garamond" w:hAnsi="Garamond"/>
+        </w:rPr>
+      </w:pPr>
+    </w:p>
+    <w:p>
+      <w:pPr>
+        <w:rPr>
+          <w:rFonts w:ascii="Garamond" w:hAnsi="Garamond"/>
+        </w:rPr>
+      </w:pPr>
+    </w:p>
+    <w:p>
+      <w:pPr>
+        <w:rPr>
+          <w:rFonts w:ascii="Garamond" w:hAnsi="Garamond"/>
+          <w:b/>
+          <w:u w:val="single"/>
+        </w:rPr>
+      </w:pPr>
+      <w:r>
+        <w:rPr>
+          <w:rFonts w:ascii="Garamond" w:hAnsi="Garamond"/>
+          <w:b/>
+          <w:u w:val="single"/>
+        </w:rPr>
+        <w:t>March 19</w:t>
+      </w:r>
+      <w:r>
+        <w:rPr>
+          <w:rFonts w:ascii="Garamond" w:hAnsi="Garamond"/>
+          <w:b/>
+          <w:u w:val="single"/>
+          <w:vertAlign w:val="superscript"/>
+        </w:rPr>
+        <w:t>th</w:t>
+      </w:r>
+      <w:r>
+        <w:rPr>
+          <w:rFonts w:ascii="Garamond" w:hAnsi="Garamond"/>
+          <w:b/>
+          <w:u w:val="single"/>
+        </w:rPr>
+        <w:t>, 2017</w:t>
+      </w:r>
+    </w:p>
+    <w:p>
+      <w:pPr>
+        <w:rPr>
+          <w:rFonts w:ascii="Garamond" w:hAnsi="Garamond"/>
+        </w:rPr>
+      </w:pPr>
+    </w:p>
+    <w:p>
+      <w:pPr>
+        <w:rPr>
+          <w:rFonts w:ascii="Garamond" w:hAnsi="Garamond"/>
+        </w:rPr>
+      </w:pPr>
+      <w:r>
+        <w:rPr>
+          <w:rFonts w:ascii="Garamond" w:hAnsi="Garamond"/>
+        </w:rPr>
+        <w:t>Daniel</w:t>
+      </w:r>
+      <w:r>
+        <w:rPr>
+          <w:rFonts w:ascii="Garamond" w:hAnsi="Garamond"/>
+        </w:rPr>
+        <w:t xml:space="preserve"> thought of a few us</w:t>
+      </w:r>
+      <w:r>
+        <w:rPr>
+          <w:rFonts w:ascii="Garamond" w:hAnsi="Garamond"/>
+        </w:rPr>
+        <w:t>er stories for our last sprint:</w:t>
+      </w:r>
+    </w:p>
+    <w:p>
+      <w:pPr>
+        <w:rPr>
+          <w:rFonts w:ascii="Garamond" w:hAnsi="Garamond"/>
+        </w:rPr>
+      </w:pPr>
+    </w:p>
+    <w:p>
+      <w:pPr>
+        <w:rPr>
+          <w:rFonts w:ascii="Garamond" w:hAnsi="Garamond"/>
+        </w:rPr>
+      </w:pPr>
+      <w:r>
+        <w:rPr>
+          <w:rFonts w:ascii="Garamond" w:hAnsi="Garamond"/>
+        </w:rPr>
+        <w:t>“</w:t>
+      </w:r>
+      <w:r>
+        <w:rPr>
+          <w:rFonts w:ascii="Garamond" w:hAnsi="Garamond"/>
+        </w:rPr>
+        <w:t>We also have to consider that a significant part of the last sprint is testing so some people will be working on that. I figure these range from 2-8 story points, what do you all think? Note that we can take all, some or none</w:t>
+      </w:r>
+      <w:r>
+        <w:rPr>
+          <w:rFonts w:ascii="Garamond" w:hAnsi="Garamond"/>
+        </w:rPr>
+        <w:t xml:space="preserve"> of these depending on feedback”</w:t>
+      </w:r>
+    </w:p>
+    <w:p>
+      <w:pPr>
+        <w:rPr>
+          <w:rFonts w:ascii="Garamond" w:hAnsi="Garamond"/>
+        </w:rPr>
+      </w:pPr>
+    </w:p>
+    <w:p>
+      <w:pPr>
+        <w:ind w:firstLine="720"/>
+        <w:rPr>
+          <w:rFonts w:ascii="Garamond" w:hAnsi="Garamond"/>
+        </w:rPr>
+      </w:pPr>
+      <w:r>
+        <w:rPr>
+          <w:rFonts w:ascii="Garamond" w:hAnsi="Garamond"/>
+        </w:rPr>
+        <w:t>Change the picture on the profile page based on type of account (2)</w:t>
+      </w:r>
+    </w:p>
+    <w:p>
+      <w:pPr>
+        <w:ind w:firstLine="720"/>
+        <w:rPr>
+          <w:rFonts w:ascii="Garamond" w:hAnsi="Garamond"/>
+        </w:rPr>
+      </w:pPr>
+      <w:r>
+        <w:rPr>
+          <w:rFonts w:ascii="Garamond" w:hAnsi="Garamond"/>
+        </w:rPr>
+        <w:t>Toggle censoring the comments (could depend on implementation) (4)</w:t>
+      </w:r>
+    </w:p>
+    <w:p>
+      <w:pPr>
+        <w:ind w:left="720"/>
+        <w:rPr>
+          <w:rFonts w:ascii="Garamond" w:hAnsi="Garamond"/>
+        </w:rPr>
+      </w:pPr>
+      <w:r>
+        <w:rPr>
+          <w:rFonts w:ascii="Garamond" w:hAnsi="Garamond"/>
+        </w:rPr>
+        <w:t>Have a star system for the notes where you can award stars to notes you think are particularly good. (6)</w:t>
+      </w:r>
+    </w:p>
+    <w:p>
+      <w:pPr>
+        <w:ind w:firstLine="720"/>
+        <w:rPr>
+          <w:rFonts w:ascii="Garamond" w:hAnsi="Garamond"/>
+        </w:rPr>
+      </w:pPr>
+      <w:r>
+        <w:rPr>
+          <w:rFonts w:ascii="Garamond" w:hAnsi="Garamond"/>
+        </w:rPr>
+        <w:t>A cart system to bulk download notes (8)</w:t>
+      </w:r>
+    </w:p>
+    <w:p>
+      <w:pPr>
+        <w:rPr>
+          <w:rFonts w:ascii="Garamond" w:hAnsi="Garamond"/>
+        </w:rPr>
+      </w:pPr>
+    </w:p>
+    <w:p>
+      <w:pPr>
+        <w:rPr>
+          <w:rFonts w:ascii="Garamond" w:hAnsi="Garamond"/>
+        </w:rPr>
+      </w:pPr>
+      <w:r>
+        <w:rPr>
+          <w:rFonts w:ascii="Garamond" w:hAnsi="Garamond"/>
+        </w:rPr>
+        <w:t>Also worth noting is we still have to do notifications when a new note is posted which is 9 points.</w:t>
+      </w:r>
+    </w:p>
+    <w:p>
+      <w:pPr>
+        <w:rPr>
+          <w:rFonts w:ascii="Garamond" w:hAnsi="Garamond"/>
+        </w:rPr>
+      </w:pPr>
+    </w:p>
+    <w:p>
+      <w:pPr>
+        <w:rPr>
+          <w:rFonts w:ascii="Garamond" w:hAnsi="Garamond"/>
+        </w:rPr>
+      </w:pPr>
       <w:bookmarkStart w:id="0" w:name="_GoBack"/>
       <w:bookmarkEnd w:id="0"/>
     </w:p>

</xml_diff>

<commit_message>
Updated Documentation Added Meeting Audio Added Meeting Minutes and Slack Conversations Added ESLint Report
</commit_message>
<xml_diff>
--- a/Documentation/Meeting & Conversations/Slack Conversations.docx
+++ b/Documentation/Meeting & Conversations/Slack Conversations.docx
@@ -43,7 +43,6 @@
           <w:lang w:val="en-CA"/>
         </w:rPr>
       </w:pPr>
-      <w:proofErr w:type="spellStart"/>
       <w:r>
         <w:rPr>
           <w:rFonts w:ascii="Garamond" w:hAnsi="Garamond"/>
@@ -51,29 +50,28 @@
           <w:szCs w:val="32"/>
           <w:lang w:val="en-CA"/>
         </w:rPr>
-        <w:t>NoteShare</w:t>
-      </w:r>
-      <w:proofErr w:type="spellEnd"/>
-      <w:r>
+        <w:t>NoteShare Project</w:t>
+      </w:r>
+    </w:p>
+    <w:p>
+      <w:pPr>
+        <w:jc w:val="center"/>
         <w:rPr>
           <w:rFonts w:ascii="Garamond" w:hAnsi="Garamond"/>
           <w:sz w:val="28"/>
           <w:szCs w:val="32"/>
           <w:lang w:val="en-CA"/>
         </w:rPr>
-        <w:t xml:space="preserve"> Project</w:t>
-      </w:r>
-    </w:p>
-    <w:p>
-      <w:pPr>
-        <w:jc w:val="center"/>
+      </w:pPr>
+      <w:r>
         <w:rPr>
           <w:rFonts w:ascii="Garamond" w:hAnsi="Garamond"/>
           <w:sz w:val="28"/>
           <w:szCs w:val="32"/>
           <w:lang w:val="en-CA"/>
         </w:rPr>
-      </w:pPr>
+        <w:t>SOEN</w:t>
+      </w:r>
       <w:r>
         <w:rPr>
           <w:rFonts w:ascii="Garamond" w:hAnsi="Garamond"/>
@@ -81,15 +79,6 @@
           <w:szCs w:val="32"/>
           <w:lang w:val="en-CA"/>
         </w:rPr>
-        <w:t>SOEN</w:t>
-      </w:r>
-      <w:r>
-        <w:rPr>
-          <w:rFonts w:ascii="Garamond" w:hAnsi="Garamond"/>
-          <w:sz w:val="28"/>
-          <w:szCs w:val="32"/>
-          <w:lang w:val="en-CA"/>
-        </w:rPr>
         <w:t>341</w:t>
       </w:r>
     </w:p>
@@ -213,45 +202,157 @@
           <w:rFonts w:ascii="Garamond" w:hAnsi="Garamond"/>
           <w:lang w:val="en-CA"/>
         </w:rPr>
-        <w:t>C++, Java, Swift/</w:t>
-      </w:r>
-      <w:proofErr w:type="spellStart"/>
-      <w:r>
+        <w:t>C++, Java, Swift/Obj-C, HTML, CSS, JavaScript, NodeJS</w:t>
+      </w:r>
+    </w:p>
+    <w:p>
+      <w:pPr>
         <w:rPr>
           <w:rFonts w:ascii="Garamond" w:hAnsi="Garamond"/>
           <w:lang w:val="en-CA"/>
         </w:rPr>
-        <w:t>Obj</w:t>
-      </w:r>
-      <w:proofErr w:type="spellEnd"/>
+      </w:pPr>
       <w:r>
         <w:rPr>
           <w:rFonts w:ascii="Garamond" w:hAnsi="Garamond"/>
           <w:lang w:val="en-CA"/>
         </w:rPr>
-        <w:t>-C, HTML, CSS, JavaScript, NodeJS</w:t>
-      </w:r>
-    </w:p>
-    <w:p>
-      <w:pPr>
+        <w:t>Fozail Ahmad:</w:t>
+      </w:r>
+      <w:r>
         <w:rPr>
           <w:rFonts w:ascii="Garamond" w:hAnsi="Garamond"/>
           <w:lang w:val="en-CA"/>
         </w:rPr>
-      </w:pPr>
+        <w:t xml:space="preserve"> C++, Java, C#</w:t>
+      </w:r>
+    </w:p>
+    <w:p>
+      <w:pPr>
+        <w:rPr>
+          <w:rFonts w:ascii="Garamond" w:hAnsi="Garamond"/>
+          <w:lang w:val="fr-CA"/>
+        </w:rPr>
+      </w:pPr>
+      <w:r>
+        <w:rPr>
+          <w:rFonts w:ascii="Garamond" w:hAnsi="Garamond"/>
+          <w:lang w:val="fr-CA"/>
+        </w:rPr>
+        <w:t xml:space="preserve">Francois Crispo-Sauve: </w:t>
+      </w:r>
+      <w:r>
+        <w:rPr>
+          <w:rFonts w:ascii="Garamond" w:hAnsi="Garamond"/>
+          <w:lang w:val="fr-CA"/>
+        </w:rPr>
+        <w:t>C++, java, C#, HTML, CSS, JavaScript, PHP</w:t>
+      </w:r>
+    </w:p>
+    <w:p>
+      <w:pPr>
+        <w:rPr>
+          <w:rFonts w:ascii="Garamond" w:hAnsi="Garamond"/>
+        </w:rPr>
+      </w:pPr>
+      <w:r>
+        <w:rPr>
+          <w:rFonts w:ascii="Garamond" w:hAnsi="Garamond"/>
+        </w:rPr>
+        <w:t>Charbel Chahine:</w:t>
+      </w:r>
+      <w:r>
+        <w:rPr>
+          <w:rFonts w:ascii="Garamond" w:hAnsi="Garamond"/>
+        </w:rPr>
+        <w:t xml:space="preserve"> J</w:t>
+      </w:r>
+      <w:r>
+        <w:rPr>
+          <w:rFonts w:ascii="Garamond" w:hAnsi="Garamond"/>
+        </w:rPr>
+        <w:t xml:space="preserve">ava, </w:t>
+      </w:r>
       <w:r>
         <w:rPr>
           <w:rFonts w:ascii="Garamond" w:hAnsi="Garamond"/>
           <w:lang w:val="en-CA"/>
         </w:rPr>
-        <w:t>Fozail Ahmad:</w:t>
+        <w:t>HTML</w:t>
+      </w:r>
+      <w:r>
+        <w:rPr>
+          <w:rFonts w:ascii="Garamond" w:hAnsi="Garamond"/>
+        </w:rPr>
+        <w:t xml:space="preserve">, </w:t>
+      </w:r>
+      <w:r>
+        <w:rPr>
+          <w:rFonts w:ascii="Garamond" w:hAnsi="Garamond"/>
+        </w:rPr>
+        <w:t>CSS, Javascript, bit of P</w:t>
+      </w:r>
+      <w:r>
+        <w:rPr>
+          <w:rFonts w:ascii="Garamond" w:hAnsi="Garamond"/>
+        </w:rPr>
+        <w:t>ython</w:t>
+      </w:r>
+    </w:p>
+    <w:p>
+      <w:pPr>
+        <w:rPr>
+          <w:rFonts w:ascii="Garamond" w:hAnsi="Garamond"/>
+        </w:rPr>
+      </w:pPr>
+      <w:r>
+        <w:rPr>
+          <w:rFonts w:ascii="Garamond" w:hAnsi="Garamond"/>
+        </w:rPr>
+        <w:t>Abdelrahman Elshafei</w:t>
+      </w:r>
+      <w:r>
+        <w:rPr>
+          <w:rFonts w:ascii="Garamond" w:hAnsi="Garamond"/>
+        </w:rPr>
+        <w:t xml:space="preserve"> (Adam Sha)</w:t>
+      </w:r>
+      <w:r>
+        <w:rPr>
+          <w:rFonts w:ascii="Garamond" w:hAnsi="Garamond"/>
+        </w:rPr>
+        <w:t>:</w:t>
+      </w:r>
+      <w:r>
+        <w:rPr>
+          <w:rFonts w:ascii="Garamond" w:hAnsi="Garamond"/>
+        </w:rPr>
+        <w:t xml:space="preserve"> C++, java and a bit of </w:t>
       </w:r>
       <w:r>
         <w:rPr>
           <w:rFonts w:ascii="Garamond" w:hAnsi="Garamond"/>
           <w:lang w:val="en-CA"/>
         </w:rPr>
-        <w:t xml:space="preserve"> C++, Java, C#</w:t>
+        <w:t>HTML</w:t>
+      </w:r>
+      <w:r>
+        <w:rPr>
+          <w:rFonts w:ascii="Garamond" w:hAnsi="Garamond"/>
+        </w:rPr>
+        <w:t xml:space="preserve">, </w:t>
+      </w:r>
+      <w:r>
+        <w:rPr>
+          <w:rFonts w:ascii="Garamond" w:hAnsi="Garamond"/>
+        </w:rPr>
+        <w:t>CSS</w:t>
+      </w:r>
+      <w:r>
+        <w:rPr>
+          <w:rFonts w:ascii="Garamond" w:hAnsi="Garamond"/>
+        </w:rPr>
+        <w:t xml:space="preserve"> and JavaScript</w:t>
       </w:r>
     </w:p>
     <w:p>
@@ -266,6 +367,327 @@
           <w:rFonts w:ascii="Garamond" w:hAnsi="Garamond"/>
           <w:lang w:val="fr-CA"/>
         </w:rPr>
+        <w:t>Vartan Benohanian</w:t>
+      </w:r>
+      <w:r>
+        <w:rPr>
+          <w:rFonts w:ascii="Garamond" w:hAnsi="Garamond"/>
+          <w:lang w:val="fr-CA"/>
+        </w:rPr>
+        <w:t>:</w:t>
+      </w:r>
+      <w:r>
+        <w:rPr>
+          <w:rFonts w:ascii="Garamond" w:hAnsi="Garamond"/>
+          <w:lang w:val="fr-CA"/>
+        </w:rPr>
+        <w:t xml:space="preserve"> Java, </w:t>
+      </w:r>
+      <w:r>
+        <w:rPr>
+          <w:rFonts w:ascii="Garamond" w:hAnsi="Garamond"/>
+          <w:lang w:val="fr-CA"/>
+        </w:rPr>
+        <w:t>HTML</w:t>
+      </w:r>
+      <w:r>
+        <w:rPr>
+          <w:rFonts w:ascii="Garamond" w:hAnsi="Garamond"/>
+          <w:lang w:val="fr-CA"/>
+        </w:rPr>
+        <w:t>, CSS, J</w:t>
+      </w:r>
+      <w:r>
+        <w:rPr>
+          <w:rFonts w:ascii="Garamond" w:hAnsi="Garamond"/>
+          <w:lang w:val="fr-CA"/>
+        </w:rPr>
+        <w:t>avascript</w:t>
+      </w:r>
+    </w:p>
+    <w:p>
+      <w:pPr>
+        <w:rPr>
+          <w:rFonts w:ascii="Garamond" w:hAnsi="Garamond"/>
+        </w:rPr>
+      </w:pPr>
+      <w:r>
+        <w:rPr>
+          <w:rFonts w:ascii="Garamond" w:hAnsi="Garamond"/>
+        </w:rPr>
+        <w:t xml:space="preserve">Mohamed Farah: </w:t>
+      </w:r>
+      <w:r>
+        <w:rPr>
+          <w:rFonts w:ascii="Garamond" w:hAnsi="Garamond"/>
+        </w:rPr>
+        <w:t>J</w:t>
+      </w:r>
+      <w:r>
+        <w:rPr>
+          <w:rFonts w:ascii="Garamond" w:hAnsi="Garamond"/>
+        </w:rPr>
+        <w:t>ava,</w:t>
+      </w:r>
+      <w:r>
+        <w:rPr>
+          <w:rFonts w:ascii="Garamond" w:hAnsi="Garamond"/>
+        </w:rPr>
+        <w:t xml:space="preserve"> </w:t>
+      </w:r>
+      <w:r>
+        <w:rPr>
+          <w:rFonts w:ascii="Garamond" w:hAnsi="Garamond"/>
+          <w:lang w:val="en-CA"/>
+        </w:rPr>
+        <w:t>HTML</w:t>
+      </w:r>
+      <w:r>
+        <w:rPr>
+          <w:rFonts w:ascii="Garamond" w:hAnsi="Garamond"/>
+        </w:rPr>
+        <w:t>,</w:t>
+      </w:r>
+      <w:r>
+        <w:rPr>
+          <w:rFonts w:ascii="Garamond" w:hAnsi="Garamond"/>
+        </w:rPr>
+        <w:t xml:space="preserve"> </w:t>
+      </w:r>
+      <w:r>
+        <w:rPr>
+          <w:rFonts w:ascii="Garamond" w:hAnsi="Garamond"/>
+        </w:rPr>
+        <w:t>CSS</w:t>
+      </w:r>
+      <w:r>
+        <w:rPr>
+          <w:rFonts w:ascii="Garamond" w:hAnsi="Garamond"/>
+        </w:rPr>
+        <w:t>,</w:t>
+      </w:r>
+      <w:r>
+        <w:rPr>
+          <w:rFonts w:ascii="Garamond" w:hAnsi="Garamond"/>
+        </w:rPr>
+        <w:t xml:space="preserve"> </w:t>
+      </w:r>
+      <w:r>
+        <w:rPr>
+          <w:rFonts w:ascii="Garamond" w:hAnsi="Garamond"/>
+        </w:rPr>
+        <w:t>PHP(intermediate),</w:t>
+      </w:r>
+      <w:r>
+        <w:rPr>
+          <w:rFonts w:ascii="Garamond" w:hAnsi="Garamond"/>
+        </w:rPr>
+        <w:t xml:space="preserve"> </w:t>
+      </w:r>
+      <w:r>
+        <w:rPr>
+          <w:rFonts w:ascii="Garamond" w:hAnsi="Garamond"/>
+        </w:rPr>
+        <w:t>Javascript</w:t>
+      </w:r>
+    </w:p>
+    <w:p>
+      <w:pPr>
+        <w:rPr>
+          <w:rFonts w:ascii="Garamond" w:hAnsi="Garamond"/>
+        </w:rPr>
+      </w:pPr>
+      <w:r>
+        <w:rPr>
+          <w:rFonts w:ascii="Garamond" w:hAnsi="Garamond"/>
+        </w:rPr>
+        <w:t>Daniel Stroppolo:</w:t>
+      </w:r>
+      <w:r>
+        <w:rPr>
+          <w:rFonts w:ascii="Garamond" w:hAnsi="Garamond"/>
+        </w:rPr>
+        <w:t xml:space="preserve"> </w:t>
+      </w:r>
+      <w:r>
+        <w:rPr>
+          <w:rFonts w:ascii="Garamond" w:hAnsi="Garamond"/>
+        </w:rPr>
+        <w:t>Java, C</w:t>
+      </w:r>
+      <w:r>
+        <w:rPr>
+          <w:rFonts w:ascii="Garamond" w:hAnsi="Garamond"/>
+        </w:rPr>
+        <w:t xml:space="preserve">++, </w:t>
+      </w:r>
+      <w:r>
+        <w:rPr>
+          <w:rFonts w:ascii="Garamond" w:hAnsi="Garamond"/>
+        </w:rPr>
+        <w:t>HTML</w:t>
+      </w:r>
+      <w:r>
+        <w:rPr>
+          <w:rFonts w:ascii="Garamond" w:hAnsi="Garamond"/>
+        </w:rPr>
+        <w:t xml:space="preserve">, </w:t>
+      </w:r>
+      <w:r>
+        <w:rPr>
+          <w:rFonts w:ascii="Garamond" w:hAnsi="Garamond"/>
+        </w:rPr>
+        <w:t>CSS/bootstrap, J</w:t>
+      </w:r>
+      <w:r>
+        <w:rPr>
+          <w:rFonts w:ascii="Garamond" w:hAnsi="Garamond"/>
+        </w:rPr>
+        <w:t xml:space="preserve">avascript and </w:t>
+      </w:r>
+      <w:r>
+        <w:rPr>
+          <w:rFonts w:ascii="Garamond" w:hAnsi="Garamond"/>
+        </w:rPr>
+        <w:t>PHP</w:t>
+      </w:r>
+    </w:p>
+    <w:p>
+      <w:pPr>
+        <w:rPr>
+          <w:rFonts w:ascii="Garamond" w:hAnsi="Garamond"/>
+        </w:rPr>
+      </w:pPr>
+    </w:p>
+    <w:p>
+      <w:pPr>
+        <w:rPr>
+          <w:rFonts w:ascii="Garamond" w:hAnsi="Garamond"/>
+        </w:rPr>
+      </w:pPr>
+      <w:r>
+        <w:rPr>
+          <w:rFonts w:ascii="Garamond" w:hAnsi="Garamond"/>
+        </w:rPr>
+        <w:t xml:space="preserve">It was decided that HTML was the most well-known language within the group and our project would use the web </w:t>
+      </w:r>
+      <w:r>
+        <w:rPr>
+          <w:rFonts w:ascii="Garamond" w:hAnsi="Garamond"/>
+        </w:rPr>
+        <w:t>to</w:t>
+      </w:r>
+      <w:r>
+        <w:rPr>
+          <w:rFonts w:ascii="Garamond" w:hAnsi="Garamond"/>
+        </w:rPr>
+        <w:t xml:space="preserve"> accomplish its goals.</w:t>
+      </w:r>
+    </w:p>
+    <w:p>
+      <w:pPr>
+        <w:rPr>
+          <w:rFonts w:ascii="Garamond" w:hAnsi="Garamond"/>
+        </w:rPr>
+      </w:pPr>
+    </w:p>
+    <w:p>
+      <w:pPr>
+        <w:rPr>
+          <w:rFonts w:ascii="Garamond" w:hAnsi="Garamond"/>
+        </w:rPr>
+      </w:pPr>
+      <w:r>
+        <w:rPr>
+          <w:rFonts w:ascii="Garamond" w:hAnsi="Garamond"/>
+        </w:rPr>
+        <w:t>We also asked everyone to send us their Git Hub account so that they could be added to our main repository as collaborators.</w:t>
+      </w:r>
+    </w:p>
+    <w:p>
+      <w:pPr>
+        <w:rPr>
+          <w:rFonts w:ascii="Garamond" w:hAnsi="Garamond"/>
+        </w:rPr>
+      </w:pPr>
+    </w:p>
+    <w:p>
+      <w:pPr>
+        <w:rPr>
+          <w:rFonts w:ascii="Garamond" w:hAnsi="Garamond"/>
+          <w:lang w:val="en-CA"/>
+        </w:rPr>
+      </w:pPr>
+      <w:r>
+        <w:rPr>
+          <w:rFonts w:ascii="Garamond" w:hAnsi="Garamond"/>
+          <w:lang w:val="en-CA"/>
+        </w:rPr>
+        <w:t>Anthony Fiorito</w:t>
+      </w:r>
+      <w:r>
+        <w:rPr>
+          <w:rFonts w:ascii="Garamond" w:hAnsi="Garamond"/>
+          <w:lang w:val="en-CA"/>
+        </w:rPr>
+        <w:t xml:space="preserve">: </w:t>
+      </w:r>
+      <w:r>
+        <w:rPr>
+          <w:rFonts w:ascii="Garamond" w:hAnsi="Garamond"/>
+          <w:lang w:val="en-CA"/>
+        </w:rPr>
+        <w:t>a-fiorito</w:t>
+      </w:r>
+    </w:p>
+    <w:p>
+      <w:pPr>
+        <w:rPr>
+          <w:rFonts w:ascii="Garamond" w:hAnsi="Garamond"/>
+          <w:lang w:val="en-CA"/>
+        </w:rPr>
+      </w:pPr>
+      <w:r>
+        <w:rPr>
+          <w:rFonts w:ascii="Garamond" w:hAnsi="Garamond"/>
+          <w:lang w:val="en-CA"/>
+        </w:rPr>
+        <w:t>Fozail Ahmad</w:t>
+      </w:r>
+      <w:r>
+        <w:rPr>
+          <w:rFonts w:ascii="Garamond" w:hAnsi="Garamond"/>
+          <w:lang w:val="en-CA"/>
+        </w:rPr>
+        <w:t>:</w:t>
+      </w:r>
+      <w:r>
+        <w:rPr>
+          <w:rFonts w:ascii="Garamond" w:hAnsi="Garamond"/>
+          <w:lang w:val="en-CA"/>
+        </w:rPr>
+        <w:t xml:space="preserve"> </w:t>
+      </w:r>
+      <w:r>
+        <w:rPr>
+          <w:rFonts w:ascii="Garamond" w:hAnsi="Garamond"/>
+          <w:lang w:val="en-CA"/>
+        </w:rPr>
+        <w:t>FozAhm</w:t>
+      </w:r>
+    </w:p>
+    <w:p>
+      <w:pPr>
+        <w:rPr>
+          <w:rFonts w:ascii="Garamond" w:hAnsi="Garamond"/>
+          <w:lang w:val="fr-CA"/>
+        </w:rPr>
+      </w:pPr>
+      <w:r>
+        <w:rPr>
+          <w:rFonts w:ascii="Garamond" w:hAnsi="Garamond"/>
+          <w:lang w:val="fr-CA"/>
+        </w:rPr>
         <w:t xml:space="preserve">Francois Crispo-Sauve: </w:t>
       </w:r>
       <w:r>
@@ -273,113 +695,7 @@
           <w:rFonts w:ascii="Garamond" w:hAnsi="Garamond"/>
           <w:lang w:val="fr-CA"/>
         </w:rPr>
-        <w:t>C++, java, C#, HTML, CSS, JavaScript, PHP</w:t>
-      </w:r>
-    </w:p>
-    <w:p>
-      <w:pPr>
-        <w:rPr>
-          <w:rFonts w:ascii="Garamond" w:hAnsi="Garamond"/>
-        </w:rPr>
-      </w:pPr>
-      <w:r>
-        <w:rPr>
-          <w:rFonts w:ascii="Garamond" w:hAnsi="Garamond"/>
-        </w:rPr>
-        <w:t>Charbel Chahine:</w:t>
-      </w:r>
-      <w:r>
-        <w:rPr>
-          <w:rFonts w:ascii="Garamond" w:hAnsi="Garamond"/>
-        </w:rPr>
-        <w:t xml:space="preserve"> J</w:t>
-      </w:r>
-      <w:r>
-        <w:rPr>
-          <w:rFonts w:ascii="Garamond" w:hAnsi="Garamond"/>
-        </w:rPr>
-        <w:t xml:space="preserve">ava, </w:t>
-      </w:r>
-      <w:r>
-        <w:rPr>
-          <w:rFonts w:ascii="Garamond" w:hAnsi="Garamond"/>
-          <w:lang w:val="en-CA"/>
-        </w:rPr>
-        <w:t>HTML</w:t>
-      </w:r>
-      <w:r>
-        <w:rPr>
-          <w:rFonts w:ascii="Garamond" w:hAnsi="Garamond"/>
-        </w:rPr>
-        <w:t xml:space="preserve">, </w:t>
-      </w:r>
-      <w:r>
-        <w:rPr>
-          <w:rFonts w:ascii="Garamond" w:hAnsi="Garamond"/>
-        </w:rPr>
-        <w:t>CSS, Javascript, bit of P</w:t>
-      </w:r>
-      <w:r>
-        <w:rPr>
-          <w:rFonts w:ascii="Garamond" w:hAnsi="Garamond"/>
-        </w:rPr>
-        <w:t>ython</w:t>
-      </w:r>
-    </w:p>
-    <w:p>
-      <w:pPr>
-        <w:rPr>
-          <w:rFonts w:ascii="Garamond" w:hAnsi="Garamond"/>
-        </w:rPr>
-      </w:pPr>
-      <w:r>
-        <w:rPr>
-          <w:rFonts w:ascii="Garamond" w:hAnsi="Garamond"/>
-        </w:rPr>
-        <w:t>Abdelrahman Elshafei</w:t>
-      </w:r>
-      <w:r>
-        <w:rPr>
-          <w:rFonts w:ascii="Garamond" w:hAnsi="Garamond"/>
-        </w:rPr>
-        <w:t xml:space="preserve"> (Adam Sha)</w:t>
-      </w:r>
-      <w:r>
-        <w:rPr>
-          <w:rFonts w:ascii="Garamond" w:hAnsi="Garamond"/>
-        </w:rPr>
-        <w:t>:</w:t>
-      </w:r>
-      <w:r>
-        <w:rPr>
-          <w:rFonts w:ascii="Garamond" w:hAnsi="Garamond"/>
-        </w:rPr>
-        <w:t xml:space="preserve"> C++, java and a bit of </w:t>
-      </w:r>
-      <w:r>
-        <w:rPr>
-          <w:rFonts w:ascii="Garamond" w:hAnsi="Garamond"/>
-          <w:lang w:val="en-CA"/>
-        </w:rPr>
-        <w:t>HTML</w:t>
-      </w:r>
-      <w:r>
-        <w:rPr>
-          <w:rFonts w:ascii="Garamond" w:hAnsi="Garamond"/>
-        </w:rPr>
-        <w:t xml:space="preserve">, </w:t>
-      </w:r>
-      <w:r>
-        <w:rPr>
-          <w:rFonts w:ascii="Garamond" w:hAnsi="Garamond"/>
-        </w:rPr>
-        <w:t>CSS</w:t>
-      </w:r>
-      <w:r>
-        <w:rPr>
-          <w:rFonts w:ascii="Garamond" w:hAnsi="Garamond"/>
-        </w:rPr>
-        <w:t xml:space="preserve"> and JavaScript</w:t>
+        <w:t>FrankSauve</w:t>
       </w:r>
     </w:p>
     <w:p>
@@ -394,42 +710,58 @@
           <w:rFonts w:ascii="Garamond" w:hAnsi="Garamond"/>
           <w:lang w:val="fr-CA"/>
         </w:rPr>
-        <w:t>Vartan Benohanian</w:t>
+        <w:t xml:space="preserve">Charbel Chahine: </w:t>
       </w:r>
       <w:r>
         <w:rPr>
           <w:rFonts w:ascii="Garamond" w:hAnsi="Garamond"/>
           <w:lang w:val="fr-CA"/>
         </w:rPr>
-        <w:t>:</w:t>
-      </w:r>
-      <w:r>
-        <w:rPr>
-          <w:rFonts w:ascii="Garamond" w:hAnsi="Garamond"/>
-          <w:lang w:val="fr-CA"/>
-        </w:rPr>
-        <w:t xml:space="preserve"> Java, </w:t>
-      </w:r>
-      <w:r>
-        <w:rPr>
-          <w:rFonts w:ascii="Garamond" w:hAnsi="Garamond"/>
-          <w:lang w:val="fr-CA"/>
-        </w:rPr>
-        <w:t>HTML</w:t>
-      </w:r>
-      <w:r>
-        <w:rPr>
-          <w:rFonts w:ascii="Garamond" w:hAnsi="Garamond"/>
-          <w:lang w:val="fr-CA"/>
-        </w:rPr>
-        <w:t>, CSS, J</w:t>
-      </w:r>
-      <w:r>
-        <w:rPr>
-          <w:rFonts w:ascii="Garamond" w:hAnsi="Garamond"/>
-          <w:lang w:val="fr-CA"/>
-        </w:rPr>
-        <w:t>avascript</w:t>
+        <w:t>charbelchahine</w:t>
+      </w:r>
+    </w:p>
+    <w:p>
+      <w:pPr>
+        <w:rPr>
+          <w:rFonts w:ascii="Garamond" w:hAnsi="Garamond"/>
+        </w:rPr>
+      </w:pPr>
+      <w:r>
+        <w:rPr>
+          <w:rFonts w:ascii="Garamond" w:hAnsi="Garamond"/>
+        </w:rPr>
+        <w:t>Adam Sha</w:t>
+      </w:r>
+      <w:r>
+        <w:rPr>
+          <w:rFonts w:ascii="Garamond" w:hAnsi="Garamond"/>
+        </w:rPr>
+        <w:t xml:space="preserve">: </w:t>
+      </w:r>
+      <w:r>
+        <w:rPr>
+          <w:rFonts w:ascii="Garamond" w:hAnsi="Garamond"/>
+        </w:rPr>
+        <w:t>Adam-shafey</w:t>
+      </w:r>
+    </w:p>
+    <w:p>
+      <w:pPr>
+        <w:rPr>
+          <w:rFonts w:ascii="Garamond" w:hAnsi="Garamond"/>
+        </w:rPr>
+      </w:pPr>
+      <w:r>
+        <w:rPr>
+          <w:rFonts w:ascii="Garamond" w:hAnsi="Garamond"/>
+        </w:rPr>
+        <w:t xml:space="preserve">Vartan Benohanian: </w:t>
+      </w:r>
+      <w:r>
+        <w:rPr>
+          <w:rFonts w:ascii="Garamond" w:hAnsi="Garamond"/>
+        </w:rPr>
+        <w:t>vartanbeno</w:t>
       </w:r>
     </w:p>
     <w:p>
@@ -448,13 +780,26 @@
         <w:rPr>
           <w:rFonts w:ascii="Garamond" w:hAnsi="Garamond"/>
         </w:rPr>
-        <w:t>J</w:t>
-      </w:r>
-      <w:r>
-        <w:rPr>
-          <w:rFonts w:ascii="Garamond" w:hAnsi="Garamond"/>
-        </w:rPr>
-        <w:t>ava,</w:t>
+        <w:t>momo2793</w:t>
+      </w:r>
+    </w:p>
+    <w:p>
+      <w:pPr>
+        <w:rPr>
+          <w:rFonts w:ascii="Garamond" w:hAnsi="Garamond"/>
+        </w:rPr>
+      </w:pPr>
+      <w:r>
+        <w:rPr>
+          <w:rFonts w:ascii="Garamond" w:hAnsi="Garamond"/>
+        </w:rPr>
+        <w:t xml:space="preserve">Daniel </w:t>
+      </w:r>
+      <w:r>
+        <w:rPr>
+          <w:rFonts w:ascii="Garamond" w:hAnsi="Garamond"/>
+        </w:rPr>
+        <w:t>Stroppolo:</w:t>
       </w:r>
       <w:r>
         <w:rPr>
@@ -465,418 +810,6 @@
       <w:r>
         <w:rPr>
           <w:rFonts w:ascii="Garamond" w:hAnsi="Garamond"/>
-          <w:lang w:val="en-CA"/>
-        </w:rPr>
-        <w:t>HTML</w:t>
-      </w:r>
-      <w:r>
-        <w:rPr>
-          <w:rFonts w:ascii="Garamond" w:hAnsi="Garamond"/>
-        </w:rPr>
-        <w:t>,</w:t>
-      </w:r>
-      <w:r>
-        <w:rPr>
-          <w:rFonts w:ascii="Garamond" w:hAnsi="Garamond"/>
-        </w:rPr>
-        <w:t xml:space="preserve"> </w:t>
-      </w:r>
-      <w:r>
-        <w:rPr>
-          <w:rFonts w:ascii="Garamond" w:hAnsi="Garamond"/>
-        </w:rPr>
-        <w:t>CSS</w:t>
-      </w:r>
-      <w:r>
-        <w:rPr>
-          <w:rFonts w:ascii="Garamond" w:hAnsi="Garamond"/>
-        </w:rPr>
-        <w:t>,</w:t>
-      </w:r>
-      <w:r>
-        <w:rPr>
-          <w:rFonts w:ascii="Garamond" w:hAnsi="Garamond"/>
-        </w:rPr>
-        <w:t xml:space="preserve"> </w:t>
-      </w:r>
-      <w:r>
-        <w:rPr>
-          <w:rFonts w:ascii="Garamond" w:hAnsi="Garamond"/>
-        </w:rPr>
-        <w:t>PHP(intermediate),</w:t>
-      </w:r>
-      <w:r>
-        <w:rPr>
-          <w:rFonts w:ascii="Garamond" w:hAnsi="Garamond"/>
-        </w:rPr>
-        <w:t xml:space="preserve"> </w:t>
-      </w:r>
-      <w:r>
-        <w:rPr>
-          <w:rFonts w:ascii="Garamond" w:hAnsi="Garamond"/>
-        </w:rPr>
-        <w:t>Javascript</w:t>
-      </w:r>
-    </w:p>
-    <w:p>
-      <w:pPr>
-        <w:rPr>
-          <w:rFonts w:ascii="Garamond" w:hAnsi="Garamond"/>
-        </w:rPr>
-      </w:pPr>
-      <w:r>
-        <w:rPr>
-          <w:rFonts w:ascii="Garamond" w:hAnsi="Garamond"/>
-        </w:rPr>
-        <w:t>Daniel Stroppolo:</w:t>
-      </w:r>
-      <w:r>
-        <w:rPr>
-          <w:rFonts w:ascii="Garamond" w:hAnsi="Garamond"/>
-        </w:rPr>
-        <w:t xml:space="preserve"> </w:t>
-      </w:r>
-      <w:r>
-        <w:rPr>
-          <w:rFonts w:ascii="Garamond" w:hAnsi="Garamond"/>
-        </w:rPr>
-        <w:t>Java, C</w:t>
-      </w:r>
-      <w:r>
-        <w:rPr>
-          <w:rFonts w:ascii="Garamond" w:hAnsi="Garamond"/>
-        </w:rPr>
-        <w:t xml:space="preserve">++, </w:t>
-      </w:r>
-      <w:r>
-        <w:rPr>
-          <w:rFonts w:ascii="Garamond" w:hAnsi="Garamond"/>
-        </w:rPr>
-        <w:t>HTML</w:t>
-      </w:r>
-      <w:r>
-        <w:rPr>
-          <w:rFonts w:ascii="Garamond" w:hAnsi="Garamond"/>
-        </w:rPr>
-        <w:t xml:space="preserve">, </w:t>
-      </w:r>
-      <w:r>
-        <w:rPr>
-          <w:rFonts w:ascii="Garamond" w:hAnsi="Garamond"/>
-        </w:rPr>
-        <w:t>CSS/bootstrap, J</w:t>
-      </w:r>
-      <w:r>
-        <w:rPr>
-          <w:rFonts w:ascii="Garamond" w:hAnsi="Garamond"/>
-        </w:rPr>
-        <w:t xml:space="preserve">avascript and </w:t>
-      </w:r>
-      <w:r>
-        <w:rPr>
-          <w:rFonts w:ascii="Garamond" w:hAnsi="Garamond"/>
-        </w:rPr>
-        <w:t>PHP</w:t>
-      </w:r>
-    </w:p>
-    <w:p>
-      <w:pPr>
-        <w:rPr>
-          <w:rFonts w:ascii="Garamond" w:hAnsi="Garamond"/>
-        </w:rPr>
-      </w:pPr>
-    </w:p>
-    <w:p>
-      <w:pPr>
-        <w:rPr>
-          <w:rFonts w:ascii="Garamond" w:hAnsi="Garamond"/>
-        </w:rPr>
-      </w:pPr>
-      <w:r>
-        <w:rPr>
-          <w:rFonts w:ascii="Garamond" w:hAnsi="Garamond"/>
-        </w:rPr>
-        <w:t xml:space="preserve">It was decided that HTML was the most well-known language within the group and our project would use the web </w:t>
-      </w:r>
-      <w:r>
-        <w:rPr>
-          <w:rFonts w:ascii="Garamond" w:hAnsi="Garamond"/>
-        </w:rPr>
-        <w:t>to</w:t>
-      </w:r>
-      <w:r>
-        <w:rPr>
-          <w:rFonts w:ascii="Garamond" w:hAnsi="Garamond"/>
-        </w:rPr>
-        <w:t xml:space="preserve"> accomplish its goals.</w:t>
-      </w:r>
-    </w:p>
-    <w:p>
-      <w:pPr>
-        <w:rPr>
-          <w:rFonts w:ascii="Garamond" w:hAnsi="Garamond"/>
-        </w:rPr>
-      </w:pPr>
-    </w:p>
-    <w:p>
-      <w:pPr>
-        <w:rPr>
-          <w:rFonts w:ascii="Garamond" w:hAnsi="Garamond"/>
-        </w:rPr>
-      </w:pPr>
-      <w:r>
-        <w:rPr>
-          <w:rFonts w:ascii="Garamond" w:hAnsi="Garamond"/>
-        </w:rPr>
-        <w:t xml:space="preserve">We also asked everyone to send us their </w:t>
-      </w:r>
-      <w:proofErr w:type="spellStart"/>
-      <w:r>
-        <w:rPr>
-          <w:rFonts w:ascii="Garamond" w:hAnsi="Garamond"/>
-        </w:rPr>
-        <w:t>Git</w:t>
-      </w:r>
-      <w:proofErr w:type="spellEnd"/>
-      <w:r>
-        <w:rPr>
-          <w:rFonts w:ascii="Garamond" w:hAnsi="Garamond"/>
-        </w:rPr>
-        <w:t xml:space="preserve"> Hub account so that they could be added to our main repository as collaborators.</w:t>
-      </w:r>
-    </w:p>
-    <w:p>
-      <w:pPr>
-        <w:rPr>
-          <w:rFonts w:ascii="Garamond" w:hAnsi="Garamond"/>
-        </w:rPr>
-      </w:pPr>
-    </w:p>
-    <w:p>
-      <w:pPr>
-        <w:rPr>
-          <w:rFonts w:ascii="Garamond" w:hAnsi="Garamond"/>
-          <w:lang w:val="en-CA"/>
-        </w:rPr>
-      </w:pPr>
-      <w:r>
-        <w:rPr>
-          <w:rFonts w:ascii="Garamond" w:hAnsi="Garamond"/>
-          <w:lang w:val="en-CA"/>
-        </w:rPr>
-        <w:t>Anthony Fiorito</w:t>
-      </w:r>
-      <w:r>
-        <w:rPr>
-          <w:rFonts w:ascii="Garamond" w:hAnsi="Garamond"/>
-          <w:lang w:val="en-CA"/>
-        </w:rPr>
-        <w:t xml:space="preserve">: </w:t>
-      </w:r>
-      <w:r>
-        <w:rPr>
-          <w:rFonts w:ascii="Garamond" w:hAnsi="Garamond"/>
-          <w:lang w:val="en-CA"/>
-        </w:rPr>
-        <w:t>a-</w:t>
-      </w:r>
-      <w:proofErr w:type="spellStart"/>
-      <w:r>
-        <w:rPr>
-          <w:rFonts w:ascii="Garamond" w:hAnsi="Garamond"/>
-          <w:lang w:val="en-CA"/>
-        </w:rPr>
-        <w:t>fiorito</w:t>
-      </w:r>
-      <w:proofErr w:type="spellEnd"/>
-    </w:p>
-    <w:p>
-      <w:pPr>
-        <w:rPr>
-          <w:rFonts w:ascii="Garamond" w:hAnsi="Garamond"/>
-          <w:lang w:val="en-CA"/>
-        </w:rPr>
-      </w:pPr>
-      <w:r>
-        <w:rPr>
-          <w:rFonts w:ascii="Garamond" w:hAnsi="Garamond"/>
-          <w:lang w:val="en-CA"/>
-        </w:rPr>
-        <w:t>Fozail Ahmad</w:t>
-      </w:r>
-      <w:r>
-        <w:rPr>
-          <w:rFonts w:ascii="Garamond" w:hAnsi="Garamond"/>
-          <w:lang w:val="en-CA"/>
-        </w:rPr>
-        <w:t>:</w:t>
-      </w:r>
-      <w:r>
-        <w:rPr>
-          <w:rFonts w:ascii="Garamond" w:hAnsi="Garamond"/>
-          <w:lang w:val="en-CA"/>
-        </w:rPr>
-        <w:t xml:space="preserve"> </w:t>
-      </w:r>
-      <w:proofErr w:type="spellStart"/>
-      <w:r>
-        <w:rPr>
-          <w:rFonts w:ascii="Garamond" w:hAnsi="Garamond"/>
-          <w:lang w:val="en-CA"/>
-        </w:rPr>
-        <w:t>FozAhm</w:t>
-      </w:r>
-      <w:proofErr w:type="spellEnd"/>
-    </w:p>
-    <w:p>
-      <w:pPr>
-        <w:rPr>
-          <w:rFonts w:ascii="Garamond" w:hAnsi="Garamond"/>
-          <w:lang w:val="fr-CA"/>
-        </w:rPr>
-      </w:pPr>
-      <w:r>
-        <w:rPr>
-          <w:rFonts w:ascii="Garamond" w:hAnsi="Garamond"/>
-          <w:lang w:val="fr-CA"/>
-        </w:rPr>
-        <w:t xml:space="preserve">Francois Crispo-Sauve: </w:t>
-      </w:r>
-      <w:proofErr w:type="spellStart"/>
-      <w:r>
-        <w:rPr>
-          <w:rFonts w:ascii="Garamond" w:hAnsi="Garamond"/>
-          <w:lang w:val="fr-CA"/>
-        </w:rPr>
-        <w:t>FrankSauve</w:t>
-      </w:r>
-      <w:proofErr w:type="spellEnd"/>
-    </w:p>
-    <w:p>
-      <w:pPr>
-        <w:rPr>
-          <w:rFonts w:ascii="Garamond" w:hAnsi="Garamond"/>
-          <w:lang w:val="fr-CA"/>
-        </w:rPr>
-      </w:pPr>
-      <w:r>
-        <w:rPr>
-          <w:rFonts w:ascii="Garamond" w:hAnsi="Garamond"/>
-          <w:lang w:val="fr-CA"/>
-        </w:rPr>
-        <w:t xml:space="preserve">Charbel Chahine: </w:t>
-      </w:r>
-      <w:proofErr w:type="spellStart"/>
-      <w:r>
-        <w:rPr>
-          <w:rFonts w:ascii="Garamond" w:hAnsi="Garamond"/>
-          <w:lang w:val="fr-CA"/>
-        </w:rPr>
-        <w:t>charbelchahine</w:t>
-      </w:r>
-      <w:proofErr w:type="spellEnd"/>
-    </w:p>
-    <w:p>
-      <w:pPr>
-        <w:rPr>
-          <w:rFonts w:ascii="Garamond" w:hAnsi="Garamond"/>
-        </w:rPr>
-      </w:pPr>
-      <w:r>
-        <w:rPr>
-          <w:rFonts w:ascii="Garamond" w:hAnsi="Garamond"/>
-        </w:rPr>
-        <w:t>Adam Sha</w:t>
-      </w:r>
-      <w:r>
-        <w:rPr>
-          <w:rFonts w:ascii="Garamond" w:hAnsi="Garamond"/>
-        </w:rPr>
-        <w:t xml:space="preserve">: </w:t>
-      </w:r>
-      <w:r>
-        <w:rPr>
-          <w:rFonts w:ascii="Garamond" w:hAnsi="Garamond"/>
-        </w:rPr>
-        <w:t>Adam-</w:t>
-      </w:r>
-      <w:proofErr w:type="spellStart"/>
-      <w:r>
-        <w:rPr>
-          <w:rFonts w:ascii="Garamond" w:hAnsi="Garamond"/>
-        </w:rPr>
-        <w:t>shafey</w:t>
-      </w:r>
-      <w:proofErr w:type="spellEnd"/>
-    </w:p>
-    <w:p>
-      <w:pPr>
-        <w:rPr>
-          <w:rFonts w:ascii="Garamond" w:hAnsi="Garamond"/>
-        </w:rPr>
-      </w:pPr>
-      <w:r>
-        <w:rPr>
-          <w:rFonts w:ascii="Garamond" w:hAnsi="Garamond"/>
-        </w:rPr>
-        <w:t xml:space="preserve">Vartan Benohanian: </w:t>
-      </w:r>
-      <w:proofErr w:type="spellStart"/>
-      <w:r>
-        <w:rPr>
-          <w:rFonts w:ascii="Garamond" w:hAnsi="Garamond"/>
-        </w:rPr>
-        <w:t>vartanbeno</w:t>
-      </w:r>
-      <w:proofErr w:type="spellEnd"/>
-    </w:p>
-    <w:p>
-      <w:pPr>
-        <w:rPr>
-          <w:rFonts w:ascii="Garamond" w:hAnsi="Garamond"/>
-        </w:rPr>
-      </w:pPr>
-      <w:r>
-        <w:rPr>
-          <w:rFonts w:ascii="Garamond" w:hAnsi="Garamond"/>
-        </w:rPr>
-        <w:t xml:space="preserve">Mohamed Farah: </w:t>
-      </w:r>
-      <w:r>
-        <w:rPr>
-          <w:rFonts w:ascii="Garamond" w:hAnsi="Garamond"/>
-        </w:rPr>
-        <w:t>momo2793</w:t>
-      </w:r>
-    </w:p>
-    <w:p>
-      <w:pPr>
-        <w:rPr>
-          <w:rFonts w:ascii="Garamond" w:hAnsi="Garamond"/>
-        </w:rPr>
-      </w:pPr>
-      <w:r>
-        <w:rPr>
-          <w:rFonts w:ascii="Garamond" w:hAnsi="Garamond"/>
-        </w:rPr>
-        <w:t xml:space="preserve">Daniel </w:t>
-      </w:r>
-      <w:r>
-        <w:rPr>
-          <w:rFonts w:ascii="Garamond" w:hAnsi="Garamond"/>
-        </w:rPr>
-        <w:t>Stroppolo:</w:t>
-      </w:r>
-      <w:r>
-        <w:rPr>
-          <w:rFonts w:ascii="Garamond" w:hAnsi="Garamond"/>
-        </w:rPr>
-        <w:t xml:space="preserve"> </w:t>
-      </w:r>
-      <w:proofErr w:type="spellStart"/>
-      <w:r>
-        <w:rPr>
-          <w:rFonts w:ascii="Garamond" w:hAnsi="Garamond"/>
         </w:rPr>
         <w:t>d</w:t>
       </w:r>
@@ -886,7 +819,6 @@
         </w:rPr>
         <w:t>stroppolo</w:t>
       </w:r>
-      <w:proofErr w:type="spellEnd"/>
     </w:p>
     <w:p>
       <w:pPr>
@@ -1079,55 +1011,13 @@
         <w:rPr>
           <w:rFonts w:ascii="Garamond" w:hAnsi="Garamond"/>
         </w:rPr>
-        <w:t xml:space="preserve">Another website idea is maybe an </w:t>
-      </w:r>
-      <w:proofErr w:type="spellStart"/>
-      <w:r>
-        <w:rPr>
-          <w:rFonts w:ascii="Garamond" w:hAnsi="Garamond"/>
-        </w:rPr>
-        <w:t>ebook</w:t>
-      </w:r>
-      <w:proofErr w:type="spellEnd"/>
-      <w:r>
-        <w:rPr>
-          <w:rFonts w:ascii="Garamond" w:hAnsi="Garamond"/>
-        </w:rPr>
-        <w:t xml:space="preserve"> rental website where you can buy books, read them and when you're done rent them to someone else</w:t>
-      </w:r>
-      <w:r>
-        <w:rPr>
-          <w:rFonts w:ascii="Garamond" w:hAnsi="Garamond"/>
-        </w:rPr>
-        <w:t xml:space="preserve"> (very </w:t>
-      </w:r>
-      <w:proofErr w:type="gramStart"/>
-      <w:r>
-        <w:rPr>
-          <w:rFonts w:ascii="Garamond" w:hAnsi="Garamond"/>
-        </w:rPr>
-        <w:t>similar to</w:t>
-      </w:r>
-      <w:proofErr w:type="gramEnd"/>
-      <w:r>
-        <w:rPr>
-          <w:rFonts w:ascii="Garamond" w:hAnsi="Garamond"/>
-        </w:rPr>
-        <w:t xml:space="preserve"> kindle services and not feasible when </w:t>
-      </w:r>
-      <w:proofErr w:type="spellStart"/>
-      <w:r>
-        <w:rPr>
-          <w:rFonts w:ascii="Garamond" w:hAnsi="Garamond"/>
-        </w:rPr>
-        <w:t>ebooks</w:t>
-      </w:r>
-      <w:proofErr w:type="spellEnd"/>
-      <w:r>
-        <w:rPr>
-          <w:rFonts w:ascii="Garamond" w:hAnsi="Garamond"/>
-        </w:rPr>
-        <w:t xml:space="preserve"> are never given out to customers)</w:t>
+        <w:t>Another website idea is maybe an ebook rental website where you can buy books, read them and when you're done rent them to someone else</w:t>
+      </w:r>
+      <w:r>
+        <w:rPr>
+          <w:rFonts w:ascii="Garamond" w:hAnsi="Garamond"/>
+        </w:rPr>
+        <w:t xml:space="preserve"> (very similar to kindle services and not feasible when ebooks are never given out to customers)</w:t>
       </w:r>
     </w:p>
     <w:p>
@@ -1146,21 +1036,7 @@
         <w:rPr>
           <w:rFonts w:ascii="Garamond" w:hAnsi="Garamond"/>
         </w:rPr>
-        <w:t xml:space="preserve">or the </w:t>
-      </w:r>
-      <w:proofErr w:type="gramStart"/>
-      <w:r>
-        <w:rPr>
-          <w:rFonts w:ascii="Garamond" w:hAnsi="Garamond"/>
-        </w:rPr>
-        <w:t>project</w:t>
-      </w:r>
-      <w:proofErr w:type="gramEnd"/>
-      <w:r>
-        <w:rPr>
-          <w:rFonts w:ascii="Garamond" w:hAnsi="Garamond"/>
-        </w:rPr>
-        <w:t xml:space="preserve"> I remember the professor mentioning it could have a practical use for the TA </w:t>
+        <w:t xml:space="preserve">or the project I remember the professor mentioning it could have a practical use for the TA </w:t>
       </w:r>
       <w:r>
         <w:rPr>
@@ -1178,21 +1054,7 @@
         <w:rPr>
           <w:rFonts w:ascii="Garamond" w:hAnsi="Garamond"/>
         </w:rPr>
-        <w:t xml:space="preserve">t assignments and upload grades. (Very </w:t>
-      </w:r>
-      <w:proofErr w:type="gramStart"/>
-      <w:r>
-        <w:rPr>
-          <w:rFonts w:ascii="Garamond" w:hAnsi="Garamond"/>
-        </w:rPr>
-        <w:t>similar to</w:t>
-      </w:r>
-      <w:proofErr w:type="gramEnd"/>
-      <w:r>
-        <w:rPr>
-          <w:rFonts w:ascii="Garamond" w:hAnsi="Garamond"/>
-        </w:rPr>
-        <w:t xml:space="preserve"> Moodle but motivation was to improve on Moodle)</w:t>
+        <w:t>t assignments and upload grades. (Very similar to Moodle but motivation was to improve on Moodle)</w:t>
       </w:r>
     </w:p>
     <w:p>
@@ -1236,21 +1098,7 @@
         <w:rPr>
           <w:rFonts w:ascii="Garamond" w:hAnsi="Garamond"/>
         </w:rPr>
-        <w:t xml:space="preserve">The </w:t>
-      </w:r>
-      <w:proofErr w:type="spellStart"/>
-      <w:r>
-        <w:rPr>
-          <w:rFonts w:ascii="Garamond" w:hAnsi="Garamond"/>
-        </w:rPr>
-        <w:t>NoteShare</w:t>
-      </w:r>
-      <w:proofErr w:type="spellEnd"/>
-      <w:r>
-        <w:rPr>
-          <w:rFonts w:ascii="Garamond" w:hAnsi="Garamond"/>
-        </w:rPr>
-        <w:t xml:space="preserve"> idea was selected</w:t>
+        <w:t>The NoteShare idea was selected</w:t>
       </w:r>
       <w:r>
         <w:rPr>
@@ -1546,21 +1394,7 @@
         <w:rPr>
           <w:rFonts w:ascii="Garamond" w:hAnsi="Garamond"/>
         </w:rPr>
-        <w:t xml:space="preserve">.” In this </w:t>
-      </w:r>
-      <w:proofErr w:type="gramStart"/>
-      <w:r>
-        <w:rPr>
-          <w:rFonts w:ascii="Garamond" w:hAnsi="Garamond"/>
-        </w:rPr>
-        <w:t>meeting</w:t>
-      </w:r>
-      <w:proofErr w:type="gramEnd"/>
-      <w:r>
-        <w:rPr>
-          <w:rFonts w:ascii="Garamond" w:hAnsi="Garamond"/>
-        </w:rPr>
-        <w:t xml:space="preserve"> the structure of our website would be discussed and Anthony would give the team a quick tutorial.</w:t>
+        <w:t>.” In this meeting the structure of our website would be discussed and Anthony would give the team a quick tutorial.</w:t>
       </w:r>
     </w:p>
     <w:p>
@@ -1637,21 +1471,7 @@
         <w:rPr>
           <w:rFonts w:ascii="Garamond" w:hAnsi="Garamond"/>
         </w:rPr>
-        <w:t xml:space="preserve">Meeting with TA to share progress and user stores happened and after a group meeting ensued </w:t>
-      </w:r>
-      <w:proofErr w:type="gramStart"/>
-      <w:r>
-        <w:rPr>
-          <w:rFonts w:ascii="Garamond" w:hAnsi="Garamond"/>
-        </w:rPr>
-        <w:t>( Refer</w:t>
-      </w:r>
-      <w:proofErr w:type="gramEnd"/>
-      <w:r>
-        <w:rPr>
-          <w:rFonts w:ascii="Garamond" w:hAnsi="Garamond"/>
-        </w:rPr>
-        <w:t xml:space="preserve"> to minutes for details)</w:t>
+        <w:t>Meeting with TA to share progress and user stores happened and after a group meeting ensued ( Refer to minutes for details)</w:t>
       </w:r>
     </w:p>
     <w:p>
@@ -1921,49 +1741,7 @@
         <w:rPr>
           <w:rFonts w:ascii="Garamond" w:hAnsi="Garamond"/>
         </w:rPr>
-        <w:t xml:space="preserve">ince our project is a single page app, it’s important that we </w:t>
-      </w:r>
-      <w:proofErr w:type="gramStart"/>
-      <w:r>
-        <w:rPr>
-          <w:rFonts w:ascii="Garamond" w:hAnsi="Garamond"/>
-        </w:rPr>
-        <w:t>having</w:t>
-      </w:r>
-      <w:proofErr w:type="gramEnd"/>
-      <w:r>
-        <w:rPr>
-          <w:rFonts w:ascii="Garamond" w:hAnsi="Garamond"/>
-        </w:rPr>
-        <w:t xml:space="preserve"> a way of routing different pages. So, I added React Router to the master branch. It shouldn’t you since I only edited the </w:t>
-      </w:r>
-      <w:proofErr w:type="spellStart"/>
-      <w:r>
-        <w:rPr>
-          <w:rFonts w:ascii="Garamond" w:hAnsi="Garamond"/>
-        </w:rPr>
-        <w:t>App.jsx</w:t>
-      </w:r>
-      <w:proofErr w:type="spellEnd"/>
-      <w:r>
-        <w:rPr>
-          <w:rFonts w:ascii="Garamond" w:hAnsi="Garamond"/>
-        </w:rPr>
-        <w:t xml:space="preserve"> file. However, you will need to pull the change and </w:t>
-      </w:r>
-      <w:proofErr w:type="spellStart"/>
-      <w:r>
-        <w:rPr>
-          <w:rFonts w:ascii="Garamond" w:hAnsi="Garamond"/>
-        </w:rPr>
-        <w:t>npm</w:t>
-      </w:r>
-      <w:proofErr w:type="spellEnd"/>
-      <w:r>
-        <w:rPr>
-          <w:rFonts w:ascii="Garamond" w:hAnsi="Garamond"/>
-        </w:rPr>
-        <w:t xml:space="preserve"> install.</w:t>
+        <w:t>ince our project is a single page app, it’s important that we having a way of routing different pages. So, I added React Router to the master branch. It shouldn’t you since I only edited the App.jsx file. However, you will need to pull the change and npm install.</w:t>
       </w:r>
     </w:p>
     <w:p>
@@ -2191,48 +1969,20 @@
         <w:rPr>
           <w:rFonts w:ascii="Garamond" w:hAnsi="Garamond"/>
         </w:rPr>
-        <w:t xml:space="preserve">1. As an end user, I should be able to login </w:t>
-      </w:r>
-      <w:proofErr w:type="gramStart"/>
-      <w:r>
-        <w:rPr>
-          <w:rFonts w:ascii="Garamond" w:hAnsi="Garamond"/>
-        </w:rPr>
-        <w:t>in order to</w:t>
-      </w:r>
-      <w:proofErr w:type="gramEnd"/>
-      <w:r>
-        <w:rPr>
-          <w:rFonts w:ascii="Garamond" w:hAnsi="Garamond"/>
-        </w:rPr>
-        <w:t xml:space="preserve"> access my account.</w:t>
-      </w:r>
-    </w:p>
-    <w:p>
-      <w:pPr>
-        <w:rPr>
-          <w:rFonts w:ascii="Garamond" w:hAnsi="Garamond"/>
-        </w:rPr>
-      </w:pPr>
-      <w:r>
-        <w:rPr>
-          <w:rFonts w:ascii="Garamond" w:hAnsi="Garamond"/>
-        </w:rPr>
-        <w:t xml:space="preserve">2. As an end user, I should be able to upload educational documents to the system </w:t>
-      </w:r>
-      <w:proofErr w:type="gramStart"/>
-      <w:r>
-        <w:rPr>
-          <w:rFonts w:ascii="Garamond" w:hAnsi="Garamond"/>
-        </w:rPr>
-        <w:t>in order to</w:t>
-      </w:r>
-      <w:proofErr w:type="gramEnd"/>
-      <w:r>
-        <w:rPr>
-          <w:rFonts w:ascii="Garamond" w:hAnsi="Garamond"/>
-        </w:rPr>
-        <w:t xml:space="preserve"> share them with other users.</w:t>
+        <w:t>1. As an end user, I should be able to login in order to access my account.</w:t>
+      </w:r>
+    </w:p>
+    <w:p>
+      <w:pPr>
+        <w:rPr>
+          <w:rFonts w:ascii="Garamond" w:hAnsi="Garamond"/>
+        </w:rPr>
+      </w:pPr>
+      <w:r>
+        <w:rPr>
+          <w:rFonts w:ascii="Garamond" w:hAnsi="Garamond"/>
+        </w:rPr>
+        <w:t>2. As an end user, I should be able to upload educational documents to the system in order to share them with other users.</w:t>
       </w:r>
     </w:p>
     <w:p>
@@ -2258,21 +2008,7 @@
         <w:rPr>
           <w:rFonts w:ascii="Garamond" w:hAnsi="Garamond"/>
         </w:rPr>
-        <w:t xml:space="preserve">4. As an end user, I should be able to ask or reply to questions left by other users on a set of documents </w:t>
-      </w:r>
-      <w:proofErr w:type="gramStart"/>
-      <w:r>
-        <w:rPr>
-          <w:rFonts w:ascii="Garamond" w:hAnsi="Garamond"/>
-        </w:rPr>
-        <w:t>in order to</w:t>
-      </w:r>
-      <w:proofErr w:type="gramEnd"/>
-      <w:r>
-        <w:rPr>
-          <w:rFonts w:ascii="Garamond" w:hAnsi="Garamond"/>
-        </w:rPr>
-        <w:t xml:space="preserve"> participate in community discussions.</w:t>
+        <w:t>4. As an end user, I should be able to ask or reply to questions left by other users on a set of documents in order to participate in community discussions.</w:t>
       </w:r>
     </w:p>
     <w:p>
@@ -2298,21 +2034,7 @@
         <w:rPr>
           <w:rFonts w:ascii="Garamond" w:hAnsi="Garamond"/>
         </w:rPr>
-        <w:t xml:space="preserve">6. As an end user, I should be contacted when a new note is posted </w:t>
-      </w:r>
-      <w:proofErr w:type="gramStart"/>
-      <w:r>
-        <w:rPr>
-          <w:rFonts w:ascii="Garamond" w:hAnsi="Garamond"/>
-        </w:rPr>
-        <w:t>in order to</w:t>
-      </w:r>
-      <w:proofErr w:type="gramEnd"/>
-      <w:r>
-        <w:rPr>
-          <w:rFonts w:ascii="Garamond" w:hAnsi="Garamond"/>
-        </w:rPr>
-        <w:t xml:space="preserve"> keep up to date with the learning material.</w:t>
+        <w:t>6. As an end user, I should be contacted when a new note is posted in order to keep up to date with the learning material.</w:t>
       </w:r>
     </w:p>
     <w:p>
@@ -2338,62 +2060,20 @@
         <w:rPr>
           <w:rFonts w:ascii="Garamond" w:hAnsi="Garamond"/>
         </w:rPr>
-        <w:t xml:space="preserve">8. As an end user, I should be able to add new courses to the system that other users can be </w:t>
-      </w:r>
-      <w:proofErr w:type="spellStart"/>
-      <w:r>
-        <w:rPr>
-          <w:rFonts w:ascii="Garamond" w:hAnsi="Garamond"/>
-        </w:rPr>
-        <w:t>apart</w:t>
-      </w:r>
-      <w:proofErr w:type="spellEnd"/>
-      <w:r>
-        <w:rPr>
-          <w:rFonts w:ascii="Garamond" w:hAnsi="Garamond"/>
-        </w:rPr>
-        <w:t xml:space="preserve"> of, </w:t>
-      </w:r>
-      <w:proofErr w:type="gramStart"/>
-      <w:r>
-        <w:rPr>
-          <w:rFonts w:ascii="Garamond" w:hAnsi="Garamond"/>
-        </w:rPr>
-        <w:t>in order to</w:t>
-      </w:r>
-      <w:proofErr w:type="gramEnd"/>
-      <w:r>
-        <w:rPr>
-          <w:rFonts w:ascii="Garamond" w:hAnsi="Garamond"/>
-        </w:rPr>
-        <w:t xml:space="preserve"> organize documents by course.</w:t>
-      </w:r>
-    </w:p>
-    <w:p>
-      <w:pPr>
-        <w:rPr>
-          <w:rFonts w:ascii="Garamond" w:hAnsi="Garamond"/>
-        </w:rPr>
-      </w:pPr>
-      <w:r>
-        <w:rPr>
-          <w:rFonts w:ascii="Garamond" w:hAnsi="Garamond"/>
-        </w:rPr>
-        <w:t xml:space="preserve">9. As an end user, I should be able to select which courses I wish to join </w:t>
-      </w:r>
-      <w:proofErr w:type="gramStart"/>
-      <w:r>
-        <w:rPr>
-          <w:rFonts w:ascii="Garamond" w:hAnsi="Garamond"/>
-        </w:rPr>
-        <w:t>in order to</w:t>
-      </w:r>
-      <w:proofErr w:type="gramEnd"/>
-      <w:r>
-        <w:rPr>
-          <w:rFonts w:ascii="Garamond" w:hAnsi="Garamond"/>
-        </w:rPr>
-        <w:t xml:space="preserve"> gain access to those documents.</w:t>
+        <w:t>8. As an end user, I should be able to add new courses to the system that other users can be apart of, in order to organize documents by course.</w:t>
+      </w:r>
+    </w:p>
+    <w:p>
+      <w:pPr>
+        <w:rPr>
+          <w:rFonts w:ascii="Garamond" w:hAnsi="Garamond"/>
+        </w:rPr>
+      </w:pPr>
+      <w:r>
+        <w:rPr>
+          <w:rFonts w:ascii="Garamond" w:hAnsi="Garamond"/>
+        </w:rPr>
+        <w:t>9. As an end user, I should be able to select which courses I wish to join in order to gain access to those documents.</w:t>
       </w:r>
     </w:p>
     <w:p>
@@ -2735,21 +2415,7 @@
         <w:rPr>
           <w:rFonts w:ascii="Garamond" w:hAnsi="Garamond"/>
         </w:rPr>
-        <w:t xml:space="preserve">Refer to Sprint 2 document for checklist of items that need to be done. It is decided we need to have virtual meetings every Monday and Wednesday with in person meetings every Friday. </w:t>
-      </w:r>
-      <w:proofErr w:type="gramStart"/>
-      <w:r>
-        <w:rPr>
-          <w:rFonts w:ascii="Garamond" w:hAnsi="Garamond"/>
-        </w:rPr>
-        <w:t>Also</w:t>
-      </w:r>
-      <w:proofErr w:type="gramEnd"/>
-      <w:r>
-        <w:rPr>
-          <w:rFonts w:ascii="Garamond" w:hAnsi="Garamond"/>
-        </w:rPr>
-        <w:t xml:space="preserve"> all team members are stressed the importance of reviewing and commenting on all pull requests made by team members.</w:t>
+        <w:t>Refer to Sprint 2 document for checklist of items that need to be done. It is decided we need to have virtual meetings every Monday and Wednesday with in person meetings every Friday. Also all team members are stressed the importance of reviewing and commenting on all pull requests made by team members.</w:t>
       </w:r>
       <w:r>
         <w:rPr>
@@ -3102,110 +2768,46 @@
         <w:rPr>
           <w:rFonts w:ascii="Garamond" w:hAnsi="Garamond"/>
         </w:rPr>
-        <w:t>1. If you are already on your branch, do `</w:t>
-      </w:r>
-      <w:proofErr w:type="spellStart"/>
-      <w:r>
-        <w:rPr>
-          <w:rFonts w:ascii="Garamond" w:hAnsi="Garamond"/>
-        </w:rPr>
-        <w:t>git</w:t>
-      </w:r>
-      <w:proofErr w:type="spellEnd"/>
-      <w:r>
-        <w:rPr>
-          <w:rFonts w:ascii="Garamond" w:hAnsi="Garamond"/>
-        </w:rPr>
-        <w:t xml:space="preserve"> checkout master`</w:t>
-      </w:r>
-    </w:p>
-    <w:p>
-      <w:pPr>
-        <w:rPr>
-          <w:rFonts w:ascii="Garamond" w:hAnsi="Garamond"/>
-        </w:rPr>
-      </w:pPr>
-      <w:r>
-        <w:rPr>
-          <w:rFonts w:ascii="Garamond" w:hAnsi="Garamond"/>
-        </w:rPr>
-        <w:t>2. Once you’re on master, do `</w:t>
-      </w:r>
-      <w:proofErr w:type="spellStart"/>
-      <w:r>
-        <w:rPr>
-          <w:rFonts w:ascii="Garamond" w:hAnsi="Garamond"/>
-        </w:rPr>
-        <w:t>git</w:t>
-      </w:r>
-      <w:proofErr w:type="spellEnd"/>
-      <w:r>
-        <w:rPr>
-          <w:rFonts w:ascii="Garamond" w:hAnsi="Garamond"/>
-        </w:rPr>
-        <w:t xml:space="preserve"> pull` (you should see the changes download)</w:t>
-      </w:r>
-    </w:p>
-    <w:p>
-      <w:pPr>
-        <w:rPr>
-          <w:rFonts w:ascii="Garamond" w:hAnsi="Garamond"/>
-        </w:rPr>
-      </w:pPr>
-      <w:r>
-        <w:rPr>
-          <w:rFonts w:ascii="Garamond" w:hAnsi="Garamond"/>
-        </w:rPr>
-        <w:t>3. After pulling the changes, do `</w:t>
-      </w:r>
-      <w:proofErr w:type="spellStart"/>
-      <w:r>
-        <w:rPr>
-          <w:rFonts w:ascii="Garamond" w:hAnsi="Garamond"/>
-        </w:rPr>
-        <w:t>git</w:t>
-      </w:r>
-      <w:proofErr w:type="spellEnd"/>
-      <w:r>
-        <w:rPr>
-          <w:rFonts w:ascii="Garamond" w:hAnsi="Garamond"/>
-        </w:rPr>
-        <w:t xml:space="preserve"> checkout your-branch-name` *(this is very </w:t>
-      </w:r>
-      <w:proofErr w:type="gramStart"/>
-      <w:r>
-        <w:rPr>
-          <w:rFonts w:ascii="Garamond" w:hAnsi="Garamond"/>
-        </w:rPr>
-        <w:t>important)*</w:t>
-      </w:r>
-      <w:proofErr w:type="gramEnd"/>
-    </w:p>
-    <w:p>
-      <w:pPr>
-        <w:rPr>
-          <w:rFonts w:ascii="Garamond" w:hAnsi="Garamond"/>
-        </w:rPr>
-      </w:pPr>
-      <w:r>
-        <w:rPr>
-          <w:rFonts w:ascii="Garamond" w:hAnsi="Garamond"/>
-        </w:rPr>
-        <w:t>4. Lastly, do `</w:t>
-      </w:r>
-      <w:proofErr w:type="spellStart"/>
-      <w:r>
-        <w:rPr>
-          <w:rFonts w:ascii="Garamond" w:hAnsi="Garamond"/>
-        </w:rPr>
-        <w:t>git</w:t>
-      </w:r>
-      <w:proofErr w:type="spellEnd"/>
-      <w:r>
-        <w:rPr>
-          <w:rFonts w:ascii="Garamond" w:hAnsi="Garamond"/>
-        </w:rPr>
-        <w:t xml:space="preserve"> merge master`</w:t>
+        <w:t>1. If you are already on your branch, do `git checkout master`</w:t>
+      </w:r>
+    </w:p>
+    <w:p>
+      <w:pPr>
+        <w:rPr>
+          <w:rFonts w:ascii="Garamond" w:hAnsi="Garamond"/>
+        </w:rPr>
+      </w:pPr>
+      <w:r>
+        <w:rPr>
+          <w:rFonts w:ascii="Garamond" w:hAnsi="Garamond"/>
+        </w:rPr>
+        <w:t>2. Once you’re on master, do `git pull` (you should see the changes download)</w:t>
+      </w:r>
+    </w:p>
+    <w:p>
+      <w:pPr>
+        <w:rPr>
+          <w:rFonts w:ascii="Garamond" w:hAnsi="Garamond"/>
+        </w:rPr>
+      </w:pPr>
+      <w:r>
+        <w:rPr>
+          <w:rFonts w:ascii="Garamond" w:hAnsi="Garamond"/>
+        </w:rPr>
+        <w:t>3. After pulling the changes, do `git checkout your-branch-name` *(this is very important)*</w:t>
+      </w:r>
+    </w:p>
+    <w:p>
+      <w:pPr>
+        <w:rPr>
+          <w:rFonts w:ascii="Garamond" w:hAnsi="Garamond"/>
+        </w:rPr>
+      </w:pPr>
+      <w:r>
+        <w:rPr>
+          <w:rFonts w:ascii="Garamond" w:hAnsi="Garamond"/>
+        </w:rPr>
+        <w:t>4. Lastly, do `git merge master`</w:t>
       </w:r>
       <w:r>
         <w:rPr>
@@ -3261,16 +2863,8 @@
         <w:rPr>
           <w:rFonts w:ascii="Garamond" w:hAnsi="Garamond"/>
         </w:rPr>
-        <w:t xml:space="preserve">team and are available on </w:t>
-      </w:r>
-      <w:proofErr w:type="spellStart"/>
-      <w:r>
-        <w:rPr>
-          <w:rFonts w:ascii="Garamond" w:hAnsi="Garamond"/>
-        </w:rPr>
-        <w:t>github</w:t>
-      </w:r>
-      <w:proofErr w:type="spellEnd"/>
+        <w:t>team and are available on github</w:t>
+      </w:r>
       <w:r>
         <w:rPr>
           <w:rFonts w:ascii="Garamond" w:hAnsi="Garamond"/>
@@ -3471,69 +3065,27 @@
         <w:rPr>
           <w:rFonts w:ascii="Garamond" w:hAnsi="Garamond"/>
         </w:rPr>
-        <w:t xml:space="preserve">*I PUSHED ALL THE CHANGES I </w:t>
-      </w:r>
-      <w:proofErr w:type="gramStart"/>
-      <w:r>
-        <w:rPr>
-          <w:rFonts w:ascii="Garamond" w:hAnsi="Garamond"/>
-        </w:rPr>
-        <w:t>MADE.*</w:t>
-      </w:r>
-      <w:proofErr w:type="gramEnd"/>
-      <w:r>
-        <w:rPr>
-          <w:rFonts w:ascii="Garamond" w:hAnsi="Garamond"/>
-        </w:rPr>
-        <w:t xml:space="preserve"> I made a lot of changes to a lot of files. Please be very careful when you merge the changes into your branch. The possibility of a merge conflict is very high if you made any changes since your last pull request. *IF YOU GET A MERGE CONFLICT AT ANY POINT, CONTACT ME </w:t>
-      </w:r>
-      <w:proofErr w:type="gramStart"/>
-      <w:r>
-        <w:rPr>
-          <w:rFonts w:ascii="Garamond" w:hAnsi="Garamond"/>
-        </w:rPr>
-        <w:t>PLEASE.*</w:t>
-      </w:r>
-      <w:proofErr w:type="gramEnd"/>
-      <w:r>
-        <w:rPr>
-          <w:rFonts w:ascii="Garamond" w:hAnsi="Garamond"/>
-        </w:rPr>
-        <w:t xml:space="preserve"> </w:t>
-      </w:r>
-    </w:p>
-    <w:p>
-      <w:pPr>
-        <w:rPr>
-          <w:rFonts w:ascii="Garamond" w:hAnsi="Garamond"/>
-        </w:rPr>
-      </w:pPr>
-    </w:p>
-    <w:p>
-      <w:pPr>
-        <w:rPr>
-          <w:rFonts w:ascii="Garamond" w:hAnsi="Garamond"/>
-        </w:rPr>
-      </w:pPr>
-      <w:r>
-        <w:rPr>
-          <w:rFonts w:ascii="Garamond" w:hAnsi="Garamond"/>
-        </w:rPr>
-        <w:t xml:space="preserve">After the </w:t>
-      </w:r>
-      <w:proofErr w:type="gramStart"/>
-      <w:r>
-        <w:rPr>
-          <w:rFonts w:ascii="Garamond" w:hAnsi="Garamond"/>
-        </w:rPr>
-        <w:t>sprint</w:t>
-      </w:r>
-      <w:proofErr w:type="gramEnd"/>
-      <w:r>
-        <w:rPr>
-          <w:rFonts w:ascii="Garamond" w:hAnsi="Garamond"/>
-        </w:rPr>
-        <w:t xml:space="preserve"> everything was combined and a major update to the master branch.</w:t>
+        <w:t xml:space="preserve">*I PUSHED ALL THE CHANGES I MADE.* I made a lot of changes to a lot of files. Please be very careful when you merge the changes into your branch. The possibility of a merge conflict is very high if you made any changes since your last pull request. *IF YOU GET A MERGE CONFLICT AT ANY POINT, CONTACT ME PLEASE.* </w:t>
+      </w:r>
+    </w:p>
+    <w:p>
+      <w:pPr>
+        <w:rPr>
+          <w:rFonts w:ascii="Garamond" w:hAnsi="Garamond"/>
+        </w:rPr>
+      </w:pPr>
+    </w:p>
+    <w:p>
+      <w:pPr>
+        <w:rPr>
+          <w:rFonts w:ascii="Garamond" w:hAnsi="Garamond"/>
+        </w:rPr>
+      </w:pPr>
+      <w:r>
+        <w:rPr>
+          <w:rFonts w:ascii="Garamond" w:hAnsi="Garamond"/>
+        </w:rPr>
+        <w:t>After the sprint everything was combined and a major update to the master branch.</w:t>
       </w:r>
     </w:p>
     <w:p>
@@ -3802,21 +3354,7 @@
         <w:rPr>
           <w:rFonts w:ascii="Garamond" w:hAnsi="Garamond"/>
         </w:rPr>
-        <w:t xml:space="preserve">I’ll add the pdf name on top! </w:t>
-      </w:r>
-      <w:proofErr w:type="gramStart"/>
-      <w:r>
-        <w:rPr>
-          <w:rFonts w:ascii="Garamond" w:hAnsi="Garamond"/>
-        </w:rPr>
-        <w:t>Yeah</w:t>
-      </w:r>
-      <w:proofErr w:type="gramEnd"/>
-      <w:r>
-        <w:rPr>
-          <w:rFonts w:ascii="Garamond" w:hAnsi="Garamond"/>
-        </w:rPr>
-        <w:t xml:space="preserve"> it’ll popover when you click on the comment bubble</w:t>
+        <w:t>I’ll add the pdf name on top! Yeah it’ll popover when you click on the comment bubble</w:t>
       </w:r>
     </w:p>
     <w:p>
@@ -3947,21 +3485,7 @@
         <w:rPr>
           <w:rFonts w:ascii="Garamond" w:hAnsi="Garamond"/>
         </w:rPr>
-        <w:t xml:space="preserve">Hey team, so I did a cool thing. I configured Travis CI to automatic deployment to </w:t>
-      </w:r>
-      <w:proofErr w:type="spellStart"/>
-      <w:r>
-        <w:rPr>
-          <w:rFonts w:ascii="Garamond" w:hAnsi="Garamond"/>
-        </w:rPr>
-        <w:t>Heroku</w:t>
-      </w:r>
-      <w:proofErr w:type="spellEnd"/>
-      <w:r>
-        <w:rPr>
-          <w:rFonts w:ascii="Garamond" w:hAnsi="Garamond"/>
-        </w:rPr>
-        <w:t xml:space="preserve"> when our build and tests pass. I’m not really</w:t>
+        <w:t>Hey team, so I did a cool thing. I configured Travis CI to automatic deployment to Heroku when our build and tests pass. I’m not really</w:t>
       </w:r>
       <w:r>
         <w:rPr>
@@ -4456,19 +3980,11 @@
           <w:rFonts w:ascii="Garamond" w:hAnsi="Garamond"/>
         </w:rPr>
       </w:pPr>
-      <w:proofErr w:type="gramStart"/>
-      <w:r>
-        <w:rPr>
-          <w:rFonts w:ascii="Garamond" w:hAnsi="Garamond"/>
-        </w:rPr>
-        <w:t>Also</w:t>
-      </w:r>
-      <w:proofErr w:type="gramEnd"/>
-      <w:r>
-        <w:rPr>
-          <w:rFonts w:ascii="Garamond" w:hAnsi="Garamond"/>
-        </w:rPr>
-        <w:t xml:space="preserve"> worth noting is we still have to do notifications when a new note is posted which is 9 points.</w:t>
+      <w:r>
+        <w:rPr>
+          <w:rFonts w:ascii="Garamond" w:hAnsi="Garamond"/>
+        </w:rPr>
+        <w:t>Also worth noting is we still have to do notifications when a new note is posted which is 9 points.</w:t>
       </w:r>
     </w:p>
     <w:p>
@@ -4501,13 +4017,7 @@
         <w:rPr>
           <w:rFonts w:ascii="Garamond" w:hAnsi="Garamond"/>
         </w:rPr>
-        <w:t>I’m</w:t>
-      </w:r>
-      <w:r>
-        <w:rPr>
-          <w:rFonts w:ascii="Garamond" w:hAnsi="Garamond"/>
-        </w:rPr>
-        <w:t xml:space="preserve"> thinking more along the lines of:</w:t>
+        <w:t>I’m thinking more along the lines of:</w:t>
       </w:r>
     </w:p>
     <w:p>
@@ -4649,21 +4159,7 @@
         <w:rPr>
           <w:rFonts w:ascii="Garamond" w:hAnsi="Garamond"/>
         </w:rPr>
-        <w:t>ge conflicts*. If you do, type ‘</w:t>
-      </w:r>
-      <w:proofErr w:type="spellStart"/>
-      <w:r>
-        <w:rPr>
-          <w:rFonts w:ascii="Garamond" w:hAnsi="Garamond"/>
-        </w:rPr>
-        <w:t>git</w:t>
-      </w:r>
-      <w:proofErr w:type="spellEnd"/>
-      <w:r>
-        <w:rPr>
-          <w:rFonts w:ascii="Garamond" w:hAnsi="Garamond"/>
-        </w:rPr>
-        <w:t xml:space="preserve"> merge –abort’</w:t>
+        <w:t>ge conflicts*. If you do, type ‘git merge –abort’</w:t>
       </w:r>
       <w:r>
         <w:rPr>
@@ -4675,21 +4171,7 @@
         <w:rPr>
           <w:rFonts w:ascii="Garamond" w:hAnsi="Garamond"/>
         </w:rPr>
-        <w:t>ew branch* (once on master do: ‘</w:t>
-      </w:r>
-      <w:proofErr w:type="spellStart"/>
-      <w:r>
-        <w:rPr>
-          <w:rFonts w:ascii="Garamond" w:hAnsi="Garamond"/>
-        </w:rPr>
-        <w:t>git</w:t>
-      </w:r>
-      <w:proofErr w:type="spellEnd"/>
-      <w:r>
-        <w:rPr>
-          <w:rFonts w:ascii="Garamond" w:hAnsi="Garamond"/>
-        </w:rPr>
-        <w:t xml:space="preserve"> checkout -b branch-name’</w:t>
+        <w:t>ew branch* (once on master do: ‘git checkout -b branch-name’</w:t>
       </w:r>
       <w:r>
         <w:rPr>
@@ -4701,481 +4183,543 @@
         <w:rPr>
           <w:rFonts w:ascii="Garamond" w:hAnsi="Garamond"/>
         </w:rPr>
-        <w:t>pt which you can run by typing ‘</w:t>
-      </w:r>
-      <w:proofErr w:type="spellStart"/>
-      <w:r>
-        <w:rPr>
-          <w:rFonts w:ascii="Garamond" w:hAnsi="Garamond"/>
-        </w:rPr>
-        <w:t>npm</w:t>
-      </w:r>
-      <w:proofErr w:type="spellEnd"/>
-      <w:r>
-        <w:rPr>
-          <w:rFonts w:ascii="Garamond" w:hAnsi="Garamond"/>
-        </w:rPr>
-        <w:t xml:space="preserve"> run reset’</w:t>
-      </w:r>
-      <w:r>
-        <w:rPr>
-          <w:rFonts w:ascii="Garamond" w:hAnsi="Garamond"/>
-        </w:rPr>
-        <w:t xml:space="preserve">. This </w:t>
-      </w:r>
+        <w:t>pt which you can run by typing ‘npm run reset’</w:t>
+      </w:r>
+      <w:r>
+        <w:rPr>
+          <w:rFonts w:ascii="Garamond" w:hAnsi="Garamond"/>
+        </w:rPr>
+        <w:t>. This will reset all the database tables and delete all the pdfs you uploaded automatically. This is useful during development and testing. I CHANGED A LOT</w:t>
+      </w:r>
+      <w:r>
+        <w:rPr>
+          <w:rFonts w:ascii="Garamond" w:hAnsi="Garamond"/>
+        </w:rPr>
+        <w:t xml:space="preserve"> OF FILES so its very possible I</w:t>
+      </w:r>
+      <w:r>
+        <w:rPr>
+          <w:rFonts w:ascii="Garamond" w:hAnsi="Garamond"/>
+        </w:rPr>
+        <w:t xml:space="preserve"> made a mistake somewhere. Test the website out, if you find any bugs let me know asap. I just </w:t>
+      </w:r>
+      <w:r>
+        <w:rPr>
+          <w:rFonts w:ascii="Garamond" w:hAnsi="Garamond"/>
+        </w:rPr>
+        <w:t>want to</w:t>
+      </w:r>
+      <w:r>
+        <w:rPr>
+          <w:rFonts w:ascii="Garamond" w:hAnsi="Garamond"/>
+        </w:rPr>
+        <w:t xml:space="preserve"> say good work everyone, it was a productive sprint! See you all Friday.</w:t>
+      </w:r>
+    </w:p>
+    <w:p>
+      <w:pPr>
+        <w:rPr>
+          <w:rFonts w:ascii="Garamond" w:hAnsi="Garamond"/>
+        </w:rPr>
+      </w:pPr>
+    </w:p>
+    <w:p>
+      <w:pPr>
+        <w:rPr>
+          <w:rFonts w:ascii="Garamond" w:hAnsi="Garamond"/>
+        </w:rPr>
+      </w:pPr>
+    </w:p>
+    <w:p>
+      <w:pPr>
+        <w:rPr>
+          <w:rFonts w:ascii="Garamond" w:hAnsi="Garamond"/>
+          <w:b/>
+          <w:u w:val="single"/>
+        </w:rPr>
+      </w:pPr>
+      <w:r>
+        <w:rPr>
+          <w:rFonts w:ascii="Garamond" w:hAnsi="Garamond"/>
+          <w:b/>
+          <w:u w:val="single"/>
+        </w:rPr>
+        <w:t xml:space="preserve">March </w:t>
+      </w:r>
+      <w:r>
+        <w:rPr>
+          <w:rFonts w:ascii="Garamond" w:hAnsi="Garamond"/>
+          <w:b/>
+          <w:u w:val="single"/>
+        </w:rPr>
+        <w:t>24</w:t>
+      </w:r>
+      <w:r>
+        <w:rPr>
+          <w:rFonts w:ascii="Garamond" w:hAnsi="Garamond"/>
+          <w:b/>
+          <w:u w:val="single"/>
+          <w:vertAlign w:val="superscript"/>
+        </w:rPr>
+        <w:t>th</w:t>
+      </w:r>
+      <w:r>
+        <w:rPr>
+          <w:rFonts w:ascii="Garamond" w:hAnsi="Garamond"/>
+          <w:b/>
+          <w:u w:val="single"/>
+        </w:rPr>
+        <w:t>, 2017</w:t>
+      </w:r>
+    </w:p>
+    <w:p>
+      <w:pPr>
+        <w:rPr>
+          <w:rFonts w:ascii="Garamond" w:hAnsi="Garamond"/>
+        </w:rPr>
+      </w:pPr>
+    </w:p>
+    <w:p>
+      <w:pPr>
+        <w:rPr>
+          <w:rFonts w:ascii="Garamond" w:hAnsi="Garamond"/>
+        </w:rPr>
+      </w:pPr>
+      <w:r>
+        <w:rPr>
+          <w:rFonts w:ascii="Garamond" w:hAnsi="Garamond"/>
+        </w:rPr>
+        <w:t>Okay so it turns out we *need* a unit test for everyone story. Will post a detailed description of the tests everyone will write soon.</w:t>
+      </w:r>
+    </w:p>
+    <w:p>
+      <w:pPr>
+        <w:rPr>
+          <w:rFonts w:ascii="Garamond" w:hAnsi="Garamond"/>
+        </w:rPr>
+      </w:pPr>
+    </w:p>
+    <w:p>
+      <w:pPr>
+        <w:rPr>
+          <w:rFonts w:ascii="Garamond" w:hAnsi="Garamond"/>
+        </w:rPr>
+      </w:pPr>
+    </w:p>
+    <w:p>
+      <w:pPr>
+        <w:rPr>
+          <w:rFonts w:ascii="Garamond" w:hAnsi="Garamond"/>
+          <w:b/>
+          <w:u w:val="single"/>
+        </w:rPr>
+      </w:pPr>
+      <w:r>
+        <w:rPr>
+          <w:rFonts w:ascii="Garamond" w:hAnsi="Garamond"/>
+          <w:b/>
+          <w:u w:val="single"/>
+        </w:rPr>
+        <w:t xml:space="preserve">March </w:t>
+      </w:r>
+      <w:r>
+        <w:rPr>
+          <w:rFonts w:ascii="Garamond" w:hAnsi="Garamond"/>
+          <w:b/>
+          <w:u w:val="single"/>
+        </w:rPr>
+        <w:t>25</w:t>
+      </w:r>
+      <w:r>
+        <w:rPr>
+          <w:rFonts w:ascii="Garamond" w:hAnsi="Garamond"/>
+          <w:b/>
+          <w:u w:val="single"/>
+          <w:vertAlign w:val="superscript"/>
+        </w:rPr>
+        <w:t>th</w:t>
+      </w:r>
+      <w:r>
+        <w:rPr>
+          <w:rFonts w:ascii="Garamond" w:hAnsi="Garamond"/>
+          <w:b/>
+          <w:u w:val="single"/>
+        </w:rPr>
+        <w:t>, 2017</w:t>
+      </w:r>
+    </w:p>
+    <w:p>
+      <w:pPr>
+        <w:rPr>
+          <w:rFonts w:ascii="Garamond" w:hAnsi="Garamond"/>
+        </w:rPr>
+      </w:pPr>
+    </w:p>
+    <w:p>
+      <w:pPr>
+        <w:rPr>
+          <w:rFonts w:ascii="Garamond" w:hAnsi="Garamond"/>
+        </w:rPr>
+      </w:pPr>
+      <w:r>
+        <w:rPr>
+          <w:rFonts w:ascii="Garamond" w:hAnsi="Garamond"/>
+        </w:rPr>
+        <w:t>Anthony Posted the Unit Tests Checklist and shared some information with the team.</w:t>
+      </w:r>
+    </w:p>
+    <w:p>
+      <w:pPr>
+        <w:rPr>
+          <w:rFonts w:ascii="Garamond" w:hAnsi="Garamond"/>
+        </w:rPr>
+      </w:pPr>
+    </w:p>
+    <w:p>
+      <w:pPr>
+        <w:rPr>
+          <w:rFonts w:ascii="Garamond" w:hAnsi="Garamond"/>
+        </w:rPr>
+      </w:pPr>
+      <w:r>
+        <w:rPr>
+          <w:rFonts w:ascii="Garamond" w:hAnsi="Garamond"/>
+        </w:rPr>
+        <w:t xml:space="preserve">Team please try to start on these *as early as possible*. Writing these unit tests is like learning a whole new language. The </w:t>
+      </w:r>
+      <w:r>
+        <w:rPr>
+          <w:rFonts w:ascii="Garamond" w:hAnsi="Garamond"/>
+        </w:rPr>
+        <w:t>earlier you start; the earlier I</w:t>
+      </w:r>
+      <w:r>
+        <w:rPr>
+          <w:rFonts w:ascii="Garamond" w:hAnsi="Garamond"/>
+        </w:rPr>
+        <w:t xml:space="preserve"> can provide assistance. Were so close to the finish line. Thanks</w:t>
+      </w:r>
+      <w:r>
+        <w:rPr>
+          <w:rFonts w:ascii="Garamond" w:hAnsi="Garamond"/>
+        </w:rPr>
+        <w:t>!</w:t>
+      </w:r>
+    </w:p>
+    <w:p>
+      <w:pPr>
+        <w:rPr>
+          <w:rFonts w:ascii="Garamond" w:hAnsi="Garamond"/>
+        </w:rPr>
+      </w:pPr>
+    </w:p>
+    <w:p>
+      <w:pPr>
+        <w:rPr>
+          <w:rFonts w:ascii="Garamond" w:hAnsi="Garamond"/>
+        </w:rPr>
+      </w:pPr>
+      <w:r>
+        <w:rPr>
+          <w:rFonts w:ascii="Garamond" w:hAnsi="Garamond"/>
+        </w:rPr>
+        <w:t>Pushed a view bug fixes, notably:</w:t>
+      </w:r>
+    </w:p>
+    <w:p>
+      <w:pPr>
+        <w:rPr>
+          <w:rFonts w:ascii="Garamond" w:hAnsi="Garamond"/>
+        </w:rPr>
+      </w:pPr>
+      <w:r>
+        <w:rPr>
+          <w:rFonts w:ascii="Garamond" w:hAnsi="Garamond"/>
+        </w:rPr>
+        <w:t>- there was a reloading issue on comments modal</w:t>
+      </w:r>
+    </w:p>
+    <w:p>
+      <w:pPr>
+        <w:rPr>
+          <w:rFonts w:ascii="Garamond" w:hAnsi="Garamond"/>
+        </w:rPr>
+      </w:pPr>
+      <w:r>
+        <w:rPr>
+          <w:rFonts w:ascii="Garamond" w:hAnsi="Garamond"/>
+        </w:rPr>
+        <w:t>- fixed the eslint config file</w:t>
+      </w:r>
+    </w:p>
+    <w:p>
+      <w:pPr>
+        <w:rPr>
+          <w:rFonts w:ascii="Garamond" w:hAnsi="Garamond"/>
+        </w:rPr>
+      </w:pPr>
+      <w:r>
+        <w:rPr>
+          <w:rFonts w:ascii="Garamond" w:hAnsi="Garamond"/>
+        </w:rPr>
+        <w:t>- added the feature the ta requested: check if the course is actually a course in the database</w:t>
+      </w:r>
+    </w:p>
+    <w:p>
+      <w:pPr>
+        <w:rPr>
+          <w:rFonts w:ascii="Garamond" w:hAnsi="Garamond"/>
+        </w:rPr>
+      </w:pPr>
+      <w:r>
+        <w:rPr>
+          <w:rFonts w:ascii="Garamond" w:hAnsi="Garamond"/>
+        </w:rPr>
+        <w:t>*make sure you pull these changes before proceeding with your user stories*</w:t>
+      </w:r>
+    </w:p>
+    <w:p>
+      <w:pPr>
+        <w:rPr>
+          <w:rFonts w:ascii="Garamond" w:hAnsi="Garamond"/>
+        </w:rPr>
+      </w:pPr>
+    </w:p>
+    <w:p>
+      <w:pPr>
+        <w:rPr>
+          <w:rFonts w:ascii="Garamond" w:hAnsi="Garamond"/>
+        </w:rPr>
+      </w:pPr>
+      <w:r>
+        <w:rPr>
+          <w:rFonts w:ascii="Garamond" w:hAnsi="Garamond"/>
+        </w:rPr>
+        <w:t>Also, to be able to use the ‘jest’</w:t>
+      </w:r>
+      <w:r>
+        <w:rPr>
+          <w:rFonts w:ascii="Garamond" w:hAnsi="Garamond"/>
+        </w:rPr>
+        <w:t xml:space="preserve"> command from the terminal you may </w:t>
+      </w:r>
+      <w:r>
+        <w:rPr>
+          <w:rFonts w:ascii="Garamond" w:hAnsi="Garamond"/>
+        </w:rPr>
+        <w:t>need to do the follow command: ‘</w:t>
+      </w:r>
+      <w:r>
+        <w:rPr>
+          <w:rFonts w:ascii="Garamond" w:hAnsi="Garamond"/>
+        </w:rPr>
+        <w:t>npm install -g jest jes</w:t>
+      </w:r>
+      <w:r>
+        <w:rPr>
+          <w:rFonts w:ascii="Garamond" w:hAnsi="Garamond"/>
+        </w:rPr>
+        <w:t>t-cli’</w:t>
+      </w:r>
+    </w:p>
+    <w:p>
+      <w:pPr>
+        <w:rPr>
+          <w:rFonts w:ascii="Garamond" w:hAnsi="Garamond"/>
+        </w:rPr>
+      </w:pPr>
+    </w:p>
+    <w:p>
+      <w:pPr>
+        <w:rPr>
+          <w:rFonts w:ascii="Garamond" w:hAnsi="Garamond"/>
+        </w:rPr>
+      </w:pPr>
+    </w:p>
+    <w:p>
+      <w:pPr>
+        <w:rPr>
+          <w:rFonts w:ascii="Garamond" w:hAnsi="Garamond"/>
+          <w:b/>
+          <w:u w:val="single"/>
+        </w:rPr>
+      </w:pPr>
+      <w:r>
+        <w:rPr>
+          <w:rFonts w:ascii="Garamond" w:hAnsi="Garamond"/>
+          <w:b/>
+          <w:u w:val="single"/>
+        </w:rPr>
+        <w:t>March 29</w:t>
+      </w:r>
+      <w:r>
+        <w:rPr>
+          <w:rFonts w:ascii="Garamond" w:hAnsi="Garamond"/>
+          <w:b/>
+          <w:u w:val="single"/>
+          <w:vertAlign w:val="superscript"/>
+        </w:rPr>
+        <w:t>th</w:t>
+      </w:r>
+      <w:r>
+        <w:rPr>
+          <w:rFonts w:ascii="Garamond" w:hAnsi="Garamond"/>
+          <w:b/>
+          <w:u w:val="single"/>
+        </w:rPr>
+        <w:t>, 2017</w:t>
+      </w:r>
+    </w:p>
+    <w:p>
+      <w:pPr>
+        <w:rPr>
+          <w:rFonts w:ascii="Garamond" w:hAnsi="Garamond"/>
+        </w:rPr>
+      </w:pPr>
+    </w:p>
+    <w:p>
+      <w:pPr>
+        <w:rPr>
+          <w:rFonts w:ascii="Garamond" w:hAnsi="Garamond"/>
+        </w:rPr>
+      </w:pPr>
+      <w:r>
+        <w:rPr>
+          <w:rFonts w:ascii="Garamond" w:hAnsi="Garamond"/>
+        </w:rPr>
+        <w:t>Anthony announces to a</w:t>
+      </w:r>
+      <w:r>
+        <w:rPr>
+          <w:rFonts w:ascii="Garamond" w:hAnsi="Garamond"/>
+        </w:rPr>
+        <w:t xml:space="preserve">ll </w:t>
+      </w:r>
+      <w:r>
+        <w:rPr>
+          <w:rFonts w:ascii="Garamond" w:hAnsi="Garamond"/>
+        </w:rPr>
+        <w:t xml:space="preserve">the </w:t>
+      </w:r>
+      <w:r>
+        <w:rPr>
+          <w:rFonts w:ascii="Garamond" w:hAnsi="Garamond"/>
+        </w:rPr>
+        <w:t xml:space="preserve">team members </w:t>
+      </w:r>
+      <w:r>
+        <w:rPr>
+          <w:rFonts w:ascii="Garamond" w:hAnsi="Garamond"/>
+        </w:rPr>
+        <w:t xml:space="preserve">that they </w:t>
+      </w:r>
+      <w:r>
+        <w:rPr>
+          <w:rFonts w:ascii="Garamond" w:hAnsi="Garamond"/>
+        </w:rPr>
+        <w:t xml:space="preserve">should focus on their unit tests before implementing the new features (except </w:t>
+      </w:r>
+      <w:r>
+        <w:rPr>
+          <w:rFonts w:ascii="Garamond" w:hAnsi="Garamond"/>
+        </w:rPr>
+        <w:t xml:space="preserve">for </w:t>
+      </w:r>
+      <w:r>
+        <w:rPr>
+          <w:rFonts w:ascii="Garamond" w:hAnsi="Garamond"/>
+        </w:rPr>
+        <w:t xml:space="preserve">Daniel) as they </w:t>
+      </w:r>
+      <w:r>
+        <w:rPr>
+          <w:rFonts w:ascii="Garamond" w:hAnsi="Garamond"/>
+        </w:rPr>
+        <w:t>are more important for sprint</w:t>
+      </w:r>
+      <w:r>
+        <w:rPr>
+          <w:rFonts w:ascii="Garamond" w:hAnsi="Garamond"/>
+        </w:rPr>
+        <w:t xml:space="preserve"> 5.</w:t>
+      </w:r>
+    </w:p>
+    <w:p>
+      <w:pPr>
+        <w:rPr>
+          <w:rFonts w:ascii="Garamond" w:hAnsi="Garamond"/>
+        </w:rPr>
+      </w:pPr>
+    </w:p>
+    <w:p>
+      <w:pPr>
+        <w:rPr>
+          <w:rFonts w:ascii="Garamond" w:hAnsi="Garamond"/>
+        </w:rPr>
+      </w:pPr>
+    </w:p>
+    <w:p>
+      <w:pPr>
+        <w:rPr>
+          <w:rFonts w:ascii="Garamond" w:hAnsi="Garamond"/>
+          <w:b/>
+          <w:u w:val="single"/>
+        </w:rPr>
+      </w:pPr>
+      <w:r>
+        <w:rPr>
+          <w:rFonts w:ascii="Garamond" w:hAnsi="Garamond"/>
+          <w:b/>
+          <w:u w:val="single"/>
+        </w:rPr>
+        <w:t>April 1</w:t>
+      </w:r>
+      <w:r>
+        <w:rPr>
+          <w:rFonts w:ascii="Garamond" w:hAnsi="Garamond"/>
+          <w:b/>
+          <w:u w:val="single"/>
+          <w:vertAlign w:val="superscript"/>
+        </w:rPr>
+        <w:t>st</w:t>
+      </w:r>
+      <w:r>
+        <w:rPr>
+          <w:rFonts w:ascii="Garamond" w:hAnsi="Garamond"/>
+          <w:b/>
+          <w:u w:val="single"/>
+        </w:rPr>
+        <w:t>, 2017</w:t>
+      </w:r>
+    </w:p>
+    <w:p>
+      <w:pPr>
+        <w:rPr>
+          <w:rFonts w:ascii="Garamond" w:hAnsi="Garamond"/>
+        </w:rPr>
+      </w:pPr>
+    </w:p>
+    <w:p>
+      <w:pPr>
+        <w:rPr>
+          <w:rFonts w:ascii="Garamond" w:hAnsi="Garamond"/>
+        </w:rPr>
+      </w:pPr>
+      <w:r>
+        <w:rPr>
+          <w:rFonts w:ascii="Garamond" w:hAnsi="Garamond"/>
+        </w:rPr>
+        <w:t>There is a vote taken on whether to submit the project on time or on a later date (without penalty), the vote passed 8-0 in favor of submitting the project on time as indicated initially by the professor.</w:t>
+      </w:r>
+    </w:p>
+    <w:p>
+      <w:pPr>
+        <w:rPr>
+          <w:rFonts w:ascii="Garamond" w:hAnsi="Garamond"/>
+        </w:rPr>
+      </w:pPr>
       <w:bookmarkStart w:id="0" w:name="_GoBack"/>
       <w:bookmarkEnd w:id="0"/>
-      <w:r>
-        <w:rPr>
-          <w:rFonts w:ascii="Garamond" w:hAnsi="Garamond"/>
-        </w:rPr>
-        <w:t>will reset all the database tables and delete all the pdfs you uploaded automatically. This is useful during development and testing. I CHANGED A LOT</w:t>
-      </w:r>
-      <w:r>
-        <w:rPr>
-          <w:rFonts w:ascii="Garamond" w:hAnsi="Garamond"/>
-        </w:rPr>
-        <w:t xml:space="preserve"> OF FILES so </w:t>
-      </w:r>
-      <w:proofErr w:type="spellStart"/>
-      <w:r>
-        <w:rPr>
-          <w:rFonts w:ascii="Garamond" w:hAnsi="Garamond"/>
-        </w:rPr>
-        <w:t>its</w:t>
-      </w:r>
-      <w:proofErr w:type="spellEnd"/>
-      <w:r>
-        <w:rPr>
-          <w:rFonts w:ascii="Garamond" w:hAnsi="Garamond"/>
-        </w:rPr>
-        <w:t xml:space="preserve"> very possible I</w:t>
-      </w:r>
-      <w:r>
-        <w:rPr>
-          <w:rFonts w:ascii="Garamond" w:hAnsi="Garamond"/>
-        </w:rPr>
-        <w:t xml:space="preserve"> made a mistake somewhere. Test the website out, if you find any bugs let me know asap. I just </w:t>
-      </w:r>
-      <w:r>
-        <w:rPr>
-          <w:rFonts w:ascii="Garamond" w:hAnsi="Garamond"/>
-        </w:rPr>
-        <w:t>want to</w:t>
-      </w:r>
-      <w:r>
-        <w:rPr>
-          <w:rFonts w:ascii="Garamond" w:hAnsi="Garamond"/>
-        </w:rPr>
-        <w:t xml:space="preserve"> say good work everyone, it was a productive sprint! See you all Friday.</w:t>
-      </w:r>
-    </w:p>
-    <w:p>
-      <w:pPr>
-        <w:rPr>
-          <w:rFonts w:ascii="Garamond" w:hAnsi="Garamond"/>
-        </w:rPr>
-      </w:pPr>
-    </w:p>
-    <w:p>
-      <w:pPr>
-        <w:rPr>
-          <w:rFonts w:ascii="Garamond" w:hAnsi="Garamond"/>
-        </w:rPr>
-      </w:pPr>
-    </w:p>
-    <w:p>
-      <w:pPr>
-        <w:rPr>
-          <w:rFonts w:ascii="Garamond" w:hAnsi="Garamond"/>
-          <w:b/>
-          <w:u w:val="single"/>
-        </w:rPr>
-      </w:pPr>
-      <w:r>
-        <w:rPr>
-          <w:rFonts w:ascii="Garamond" w:hAnsi="Garamond"/>
-          <w:b/>
-          <w:u w:val="single"/>
-        </w:rPr>
-        <w:t xml:space="preserve">March </w:t>
-      </w:r>
-      <w:r>
-        <w:rPr>
-          <w:rFonts w:ascii="Garamond" w:hAnsi="Garamond"/>
-          <w:b/>
-          <w:u w:val="single"/>
-        </w:rPr>
-        <w:t>2</w:t>
-      </w:r>
-      <w:r>
-        <w:rPr>
-          <w:rFonts w:ascii="Garamond" w:hAnsi="Garamond"/>
-          <w:b/>
-          <w:u w:val="single"/>
-        </w:rPr>
-        <w:t>4</w:t>
-      </w:r>
-      <w:r>
-        <w:rPr>
-          <w:rFonts w:ascii="Garamond" w:hAnsi="Garamond"/>
-          <w:b/>
-          <w:u w:val="single"/>
-          <w:vertAlign w:val="superscript"/>
-        </w:rPr>
-        <w:t>th</w:t>
-      </w:r>
-      <w:r>
-        <w:rPr>
-          <w:rFonts w:ascii="Garamond" w:hAnsi="Garamond"/>
-          <w:b/>
-          <w:u w:val="single"/>
-        </w:rPr>
-        <w:t>, 2017</w:t>
-      </w:r>
-    </w:p>
-    <w:p>
-      <w:pPr>
-        <w:rPr>
-          <w:rFonts w:ascii="Garamond" w:hAnsi="Garamond"/>
-        </w:rPr>
-      </w:pPr>
-    </w:p>
-    <w:p>
-      <w:pPr>
-        <w:rPr>
-          <w:rFonts w:ascii="Garamond" w:hAnsi="Garamond"/>
-        </w:rPr>
-      </w:pPr>
-      <w:r>
-        <w:rPr>
-          <w:rFonts w:ascii="Garamond" w:hAnsi="Garamond"/>
-        </w:rPr>
-        <w:t>Okay so it turns out we *need* a unit test for everyone story. Will post a detailed description of the tests everyone will write soon.</w:t>
-      </w:r>
-    </w:p>
-    <w:p>
-      <w:pPr>
-        <w:rPr>
-          <w:rFonts w:ascii="Garamond" w:hAnsi="Garamond"/>
-        </w:rPr>
-      </w:pPr>
-    </w:p>
-    <w:p>
-      <w:pPr>
-        <w:rPr>
-          <w:rFonts w:ascii="Garamond" w:hAnsi="Garamond"/>
-        </w:rPr>
-      </w:pPr>
-    </w:p>
-    <w:p>
-      <w:pPr>
-        <w:rPr>
-          <w:rFonts w:ascii="Garamond" w:hAnsi="Garamond"/>
-          <w:b/>
-          <w:u w:val="single"/>
-        </w:rPr>
-      </w:pPr>
-      <w:r>
-        <w:rPr>
-          <w:rFonts w:ascii="Garamond" w:hAnsi="Garamond"/>
-          <w:b/>
-          <w:u w:val="single"/>
-        </w:rPr>
-        <w:t xml:space="preserve">March </w:t>
-      </w:r>
-      <w:r>
-        <w:rPr>
-          <w:rFonts w:ascii="Garamond" w:hAnsi="Garamond"/>
-          <w:b/>
-          <w:u w:val="single"/>
-        </w:rPr>
-        <w:t>2</w:t>
-      </w:r>
-      <w:r>
-        <w:rPr>
-          <w:rFonts w:ascii="Garamond" w:hAnsi="Garamond"/>
-          <w:b/>
-          <w:u w:val="single"/>
-        </w:rPr>
-        <w:t>5</w:t>
-      </w:r>
-      <w:r>
-        <w:rPr>
-          <w:rFonts w:ascii="Garamond" w:hAnsi="Garamond"/>
-          <w:b/>
-          <w:u w:val="single"/>
-          <w:vertAlign w:val="superscript"/>
-        </w:rPr>
-        <w:t>th</w:t>
-      </w:r>
-      <w:r>
-        <w:rPr>
-          <w:rFonts w:ascii="Garamond" w:hAnsi="Garamond"/>
-          <w:b/>
-          <w:u w:val="single"/>
-        </w:rPr>
-        <w:t>, 2017</w:t>
-      </w:r>
-    </w:p>
-    <w:p>
-      <w:pPr>
-        <w:rPr>
-          <w:rFonts w:ascii="Garamond" w:hAnsi="Garamond"/>
-        </w:rPr>
-      </w:pPr>
-    </w:p>
-    <w:p>
-      <w:pPr>
-        <w:rPr>
-          <w:rFonts w:ascii="Garamond" w:hAnsi="Garamond"/>
-        </w:rPr>
-      </w:pPr>
-      <w:r>
-        <w:rPr>
-          <w:rFonts w:ascii="Garamond" w:hAnsi="Garamond"/>
-        </w:rPr>
-        <w:t>Anthony Posted the Unit Tests Checklist and shared some information with the team.</w:t>
-      </w:r>
-    </w:p>
-    <w:p>
-      <w:pPr>
-        <w:rPr>
-          <w:rFonts w:ascii="Garamond" w:hAnsi="Garamond"/>
-        </w:rPr>
-      </w:pPr>
-    </w:p>
-    <w:p>
-      <w:pPr>
-        <w:rPr>
-          <w:rFonts w:ascii="Garamond" w:hAnsi="Garamond"/>
-        </w:rPr>
-      </w:pPr>
-      <w:r>
-        <w:rPr>
-          <w:rFonts w:ascii="Garamond" w:hAnsi="Garamond"/>
-        </w:rPr>
-        <w:t xml:space="preserve">Team please try to start on these *as early as possible*. Writing these unit tests is like learning a whole new language. The </w:t>
-      </w:r>
-      <w:r>
-        <w:rPr>
-          <w:rFonts w:ascii="Garamond" w:hAnsi="Garamond"/>
-        </w:rPr>
-        <w:t>earlier you start; the earlier I</w:t>
-      </w:r>
-      <w:r>
-        <w:rPr>
-          <w:rFonts w:ascii="Garamond" w:hAnsi="Garamond"/>
-        </w:rPr>
-        <w:t xml:space="preserve"> can </w:t>
-      </w:r>
-      <w:proofErr w:type="gramStart"/>
-      <w:r>
-        <w:rPr>
-          <w:rFonts w:ascii="Garamond" w:hAnsi="Garamond"/>
-        </w:rPr>
-        <w:t>provide assistance</w:t>
-      </w:r>
-      <w:proofErr w:type="gramEnd"/>
-      <w:r>
-        <w:rPr>
-          <w:rFonts w:ascii="Garamond" w:hAnsi="Garamond"/>
-        </w:rPr>
-        <w:t>. Were so close to the finish line. Thanks</w:t>
-      </w:r>
-      <w:r>
-        <w:rPr>
-          <w:rFonts w:ascii="Garamond" w:hAnsi="Garamond"/>
-        </w:rPr>
-        <w:t>!</w:t>
-      </w:r>
-    </w:p>
-    <w:p>
-      <w:pPr>
-        <w:rPr>
-          <w:rFonts w:ascii="Garamond" w:hAnsi="Garamond"/>
-        </w:rPr>
-      </w:pPr>
-    </w:p>
-    <w:p>
-      <w:pPr>
-        <w:rPr>
-          <w:rFonts w:ascii="Garamond" w:hAnsi="Garamond"/>
-        </w:rPr>
-      </w:pPr>
-      <w:r>
-        <w:rPr>
-          <w:rFonts w:ascii="Garamond" w:hAnsi="Garamond"/>
-        </w:rPr>
-        <w:t>Pushed a view bug fixes, notably:</w:t>
-      </w:r>
-    </w:p>
-    <w:p>
-      <w:pPr>
-        <w:rPr>
-          <w:rFonts w:ascii="Garamond" w:hAnsi="Garamond"/>
-        </w:rPr>
-      </w:pPr>
-      <w:r>
-        <w:rPr>
-          <w:rFonts w:ascii="Garamond" w:hAnsi="Garamond"/>
-        </w:rPr>
-        <w:t>- there was a reloading issue on comments modal</w:t>
-      </w:r>
-    </w:p>
-    <w:p>
-      <w:pPr>
-        <w:rPr>
-          <w:rFonts w:ascii="Garamond" w:hAnsi="Garamond"/>
-        </w:rPr>
-      </w:pPr>
-      <w:r>
-        <w:rPr>
-          <w:rFonts w:ascii="Garamond" w:hAnsi="Garamond"/>
-        </w:rPr>
-        <w:t xml:space="preserve">- fixed the </w:t>
-      </w:r>
-      <w:proofErr w:type="spellStart"/>
-      <w:r>
-        <w:rPr>
-          <w:rFonts w:ascii="Garamond" w:hAnsi="Garamond"/>
-        </w:rPr>
-        <w:t>eslint</w:t>
-      </w:r>
-      <w:proofErr w:type="spellEnd"/>
-      <w:r>
-        <w:rPr>
-          <w:rFonts w:ascii="Garamond" w:hAnsi="Garamond"/>
-        </w:rPr>
-        <w:t xml:space="preserve"> </w:t>
-      </w:r>
-      <w:proofErr w:type="spellStart"/>
-      <w:r>
-        <w:rPr>
-          <w:rFonts w:ascii="Garamond" w:hAnsi="Garamond"/>
-        </w:rPr>
-        <w:t>config</w:t>
-      </w:r>
-      <w:proofErr w:type="spellEnd"/>
-      <w:r>
-        <w:rPr>
-          <w:rFonts w:ascii="Garamond" w:hAnsi="Garamond"/>
-        </w:rPr>
-        <w:t xml:space="preserve"> file</w:t>
-      </w:r>
-    </w:p>
-    <w:p>
-      <w:pPr>
-        <w:rPr>
-          <w:rFonts w:ascii="Garamond" w:hAnsi="Garamond"/>
-        </w:rPr>
-      </w:pPr>
-      <w:r>
-        <w:rPr>
-          <w:rFonts w:ascii="Garamond" w:hAnsi="Garamond"/>
-        </w:rPr>
-        <w:t xml:space="preserve">- added the feature the ta requested: check if the course is </w:t>
-      </w:r>
-      <w:proofErr w:type="gramStart"/>
-      <w:r>
-        <w:rPr>
-          <w:rFonts w:ascii="Garamond" w:hAnsi="Garamond"/>
-        </w:rPr>
-        <w:t>actually a</w:t>
-      </w:r>
-      <w:proofErr w:type="gramEnd"/>
-      <w:r>
-        <w:rPr>
-          <w:rFonts w:ascii="Garamond" w:hAnsi="Garamond"/>
-        </w:rPr>
-        <w:t xml:space="preserve"> course in the database</w:t>
-      </w:r>
-    </w:p>
-    <w:p>
-      <w:pPr>
-        <w:rPr>
-          <w:rFonts w:ascii="Garamond" w:hAnsi="Garamond"/>
-        </w:rPr>
-      </w:pPr>
-      <w:r>
-        <w:rPr>
-          <w:rFonts w:ascii="Garamond" w:hAnsi="Garamond"/>
-        </w:rPr>
-        <w:t>*make sure you pull these changes before proceeding with your user stories*</w:t>
-      </w:r>
-    </w:p>
-    <w:p>
-      <w:pPr>
-        <w:rPr>
-          <w:rFonts w:ascii="Garamond" w:hAnsi="Garamond"/>
-        </w:rPr>
-      </w:pPr>
-    </w:p>
-    <w:p>
-      <w:pPr>
-        <w:rPr>
-          <w:rFonts w:ascii="Garamond" w:hAnsi="Garamond"/>
-        </w:rPr>
-      </w:pPr>
-      <w:r>
-        <w:rPr>
-          <w:rFonts w:ascii="Garamond" w:hAnsi="Garamond"/>
-        </w:rPr>
-        <w:t>Also, to be able to use the ‘jest’</w:t>
-      </w:r>
-      <w:r>
-        <w:rPr>
-          <w:rFonts w:ascii="Garamond" w:hAnsi="Garamond"/>
-        </w:rPr>
-        <w:t xml:space="preserve"> command from the terminal you may </w:t>
-      </w:r>
-      <w:r>
-        <w:rPr>
-          <w:rFonts w:ascii="Garamond" w:hAnsi="Garamond"/>
-        </w:rPr>
-        <w:t>need to do the follow command: ‘</w:t>
-      </w:r>
-      <w:proofErr w:type="spellStart"/>
-      <w:r>
-        <w:rPr>
-          <w:rFonts w:ascii="Garamond" w:hAnsi="Garamond"/>
-        </w:rPr>
-        <w:t>npm</w:t>
-      </w:r>
-      <w:proofErr w:type="spellEnd"/>
-      <w:r>
-        <w:rPr>
-          <w:rFonts w:ascii="Garamond" w:hAnsi="Garamond"/>
-        </w:rPr>
-        <w:t xml:space="preserve"> install -g jest jes</w:t>
-      </w:r>
-      <w:r>
-        <w:rPr>
-          <w:rFonts w:ascii="Garamond" w:hAnsi="Garamond"/>
-        </w:rPr>
-        <w:t>t-cli’</w:t>
-      </w:r>
-    </w:p>
-    <w:p>
-      <w:pPr>
-        <w:rPr>
-          <w:rFonts w:ascii="Garamond" w:hAnsi="Garamond"/>
-        </w:rPr>
-      </w:pPr>
-    </w:p>
-    <w:p>
-      <w:pPr>
-        <w:rPr>
-          <w:rFonts w:ascii="Garamond" w:hAnsi="Garamond"/>
-        </w:rPr>
-      </w:pPr>
-    </w:p>
-    <w:p>
-      <w:pPr>
-        <w:rPr>
-          <w:rFonts w:ascii="Garamond" w:hAnsi="Garamond"/>
-        </w:rPr>
-      </w:pPr>
     </w:p>
     <w:sectPr>
       <w:pgSz w:w="12240" w:h="15840"/>

</xml_diff>